<commit_message>
change rects to images!
</commit_message>
<xml_diff>
--- a/Instructions.docx
+++ b/Instructions.docx
@@ -151,7 +151,7 @@
               <w:noProof/>
               <w:sz w:val="24"/>
               <w:szCs w:val="24"/>
-              <w:lang w:val="en-IL" w:eastAsia="en-IL"/>
+              <w:lang w:eastAsia="en-IL"/>
             </w:rPr>
           </w:pPr>
           <w:r>
@@ -235,7 +235,7 @@
               <w:noProof/>
               <w:sz w:val="24"/>
               <w:szCs w:val="24"/>
-              <w:lang w:val="en-IL" w:eastAsia="en-IL"/>
+              <w:lang w:eastAsia="en-IL"/>
             </w:rPr>
           </w:pPr>
           <w:hyperlink w:anchor="_Toc166499361" w:history="1">
@@ -309,7 +309,7 @@
               <w:noProof/>
               <w:sz w:val="24"/>
               <w:szCs w:val="24"/>
-              <w:lang w:val="en-IL" w:eastAsia="en-IL"/>
+              <w:lang w:eastAsia="en-IL"/>
             </w:rPr>
           </w:pPr>
           <w:hyperlink w:anchor="_Toc166499362" w:history="1">
@@ -383,7 +383,7 @@
               <w:noProof/>
               <w:sz w:val="24"/>
               <w:szCs w:val="24"/>
-              <w:lang w:val="en-IL" w:eastAsia="en-IL"/>
+              <w:lang w:eastAsia="en-IL"/>
             </w:rPr>
           </w:pPr>
           <w:hyperlink w:anchor="_Toc166499363" w:history="1">
@@ -455,7 +455,7 @@
               <w:noProof/>
               <w:sz w:val="24"/>
               <w:szCs w:val="24"/>
-              <w:lang w:val="en-IL" w:eastAsia="en-IL"/>
+              <w:lang w:eastAsia="en-IL"/>
             </w:rPr>
           </w:pPr>
           <w:hyperlink w:anchor="_Toc166499364" w:history="1">
@@ -527,7 +527,7 @@
               <w:noProof/>
               <w:sz w:val="24"/>
               <w:szCs w:val="24"/>
-              <w:lang w:val="en-IL" w:eastAsia="en-IL"/>
+              <w:lang w:eastAsia="en-IL"/>
             </w:rPr>
           </w:pPr>
           <w:hyperlink w:anchor="_Toc166499365" w:history="1">
@@ -600,7 +600,7 @@
               <w:noProof/>
               <w:sz w:val="24"/>
               <w:szCs w:val="24"/>
-              <w:lang w:val="en-IL" w:eastAsia="en-IL"/>
+              <w:lang w:eastAsia="en-IL"/>
             </w:rPr>
           </w:pPr>
           <w:hyperlink w:anchor="_Toc166499366" w:history="1">
@@ -673,7 +673,7 @@
               <w:noProof/>
               <w:sz w:val="24"/>
               <w:szCs w:val="24"/>
-              <w:lang w:val="en-IL" w:eastAsia="en-IL"/>
+              <w:lang w:eastAsia="en-IL"/>
             </w:rPr>
           </w:pPr>
           <w:hyperlink w:anchor="_Toc166499367" w:history="1">
@@ -746,7 +746,7 @@
               <w:noProof/>
               <w:sz w:val="24"/>
               <w:szCs w:val="24"/>
-              <w:lang w:val="en-IL" w:eastAsia="en-IL"/>
+              <w:lang w:eastAsia="en-IL"/>
             </w:rPr>
           </w:pPr>
           <w:hyperlink w:anchor="_Toc166499368" w:history="1">
@@ -819,7 +819,7 @@
               <w:noProof/>
               <w:sz w:val="24"/>
               <w:szCs w:val="24"/>
-              <w:lang w:val="en-IL" w:eastAsia="en-IL"/>
+              <w:lang w:eastAsia="en-IL"/>
             </w:rPr>
           </w:pPr>
           <w:hyperlink w:anchor="_Toc166499369" w:history="1">
@@ -894,7 +894,7 @@
               <w:noProof/>
               <w:sz w:val="24"/>
               <w:szCs w:val="24"/>
-              <w:lang w:val="en-IL" w:eastAsia="en-IL"/>
+              <w:lang w:eastAsia="en-IL"/>
             </w:rPr>
           </w:pPr>
           <w:hyperlink w:anchor="_Toc166499370" w:history="1">
@@ -967,7 +967,7 @@
               <w:noProof/>
               <w:sz w:val="24"/>
               <w:szCs w:val="24"/>
-              <w:lang w:val="en-IL" w:eastAsia="en-IL"/>
+              <w:lang w:eastAsia="en-IL"/>
             </w:rPr>
           </w:pPr>
           <w:hyperlink w:anchor="_Toc166499371" w:history="1">
@@ -1040,7 +1040,7 @@
               <w:noProof/>
               <w:sz w:val="24"/>
               <w:szCs w:val="24"/>
-              <w:lang w:val="en-IL" w:eastAsia="en-IL"/>
+              <w:lang w:eastAsia="en-IL"/>
             </w:rPr>
           </w:pPr>
           <w:hyperlink w:anchor="_Toc166499372" w:history="1">
@@ -2160,19 +2160,7 @@
         <w:rPr>
           <w:lang w:val="en-US"/>
         </w:rPr>
-        <w:t xml:space="preserve">in future versions, islands will generate </w:t>
-      </w:r>
-      <w:r>
-        <w:rPr>
-          <w:lang w:val="en-US"/>
-        </w:rPr>
-        <w:t>ships of owned player</w:t>
-      </w:r>
-      <w:r>
-        <w:rPr>
-          <w:lang w:val="en-US"/>
-        </w:rPr>
-        <w:t xml:space="preserve"> after </w:t>
+        <w:t xml:space="preserve">in future versions, islands will generate ships of owned player after </w:t>
       </w:r>
       <w:r>
         <w:rPr>
@@ -2210,37 +2198,7 @@
         <w:rPr>
           <w:lang w:val="en-US"/>
         </w:rPr>
-        <w:t xml:space="preserve">Frontend_obj: </w:t>
-      </w:r>
-      <w:r>
-        <w:rPr>
-          <w:lang w:val="en-US"/>
-        </w:rPr>
-        <w:t>object to draw that represent</w:t>
-      </w:r>
-      <w:r>
-        <w:rPr>
-          <w:lang w:val="en-US"/>
-        </w:rPr>
-        <w:t>s</w:t>
-      </w:r>
-      <w:r>
-        <w:rPr>
-          <w:lang w:val="en-US"/>
-        </w:rPr>
-        <w:t xml:space="preserve"> </w:t>
-      </w:r>
-      <w:r>
-        <w:rPr>
-          <w:lang w:val="en-US"/>
-        </w:rPr>
-        <w:t>island</w:t>
-      </w:r>
-      <w:r>
-        <w:rPr>
-          <w:lang w:val="en-US"/>
-        </w:rPr>
-        <w:t xml:space="preserve"> on the screen.</w:t>
+        <w:t>Frontend_obj: object to draw that represents island on the screen.</w:t>
       </w:r>
     </w:p>
     <w:p>
@@ -2548,167 +2506,167 @@
           <w:lang w:val="en-US"/>
         </w:rPr>
       </w:pPr>
-      <w:bookmarkStart w:id="9" w:name="_Toc166499370"/>
-      <w:bookmarkStart w:id="10" w:name="_Toc166499371"/>
+      <w:bookmarkStart w:id="9" w:name="_Toc166499371"/>
+      <w:bookmarkStart w:id="10" w:name="_Toc166499370"/>
       <w:r>
         <w:rPr>
           <w:lang w:val="en-US"/>
         </w:rPr>
         <w:t>API</w:t>
       </w:r>
+      <w:bookmarkEnd w:id="9"/>
+    </w:p>
+    <w:p>
+      <w:pPr>
+        <w:rPr>
+          <w:lang w:val="en-US"/>
+        </w:rPr>
+      </w:pPr>
+      <w:r>
+        <w:rPr>
+          <w:lang w:val="en-US"/>
+        </w:rPr>
+        <w:t>Access to</w:t>
+      </w:r>
+      <w:r>
+        <w:rPr>
+          <w:lang w:val="en-US"/>
+        </w:rPr>
+        <w:t xml:space="preserve"> current game and board status (</w:t>
+      </w:r>
+      <w:r>
+        <w:rPr>
+          <w:lang w:val="en-US"/>
+        </w:rPr>
+        <w:t>players, blocks</w:t>
+      </w:r>
+      <w:r>
+        <w:rPr>
+          <w:lang w:val="en-US"/>
+        </w:rPr>
+        <w:t xml:space="preserve">, </w:t>
+      </w:r>
+      <w:r>
+        <w:rPr>
+          <w:lang w:val="en-US"/>
+        </w:rPr>
+        <w:t>islands</w:t>
+      </w:r>
+      <w:r>
+        <w:rPr>
+          <w:lang w:val="en-US"/>
+        </w:rPr>
+        <w:t xml:space="preserve"> and</w:t>
+      </w:r>
+      <w:r>
+        <w:rPr>
+          <w:lang w:val="en-US"/>
+        </w:rPr>
+        <w:t xml:space="preserve"> ship</w:t>
+      </w:r>
+      <w:r>
+        <w:rPr>
+          <w:lang w:val="en-US"/>
+        </w:rPr>
+        <w:t xml:space="preserve">s) </w:t>
+      </w:r>
+      <w:r>
+        <w:rPr>
+          <w:lang w:val="en-US"/>
+        </w:rPr>
+        <w:t xml:space="preserve">is available </w:t>
+      </w:r>
+      <w:r>
+        <w:rPr>
+          <w:lang w:val="en-US"/>
+        </w:rPr>
+        <w:t>through the API. You can see all available functions + documentation in classes\api.py.</w:t>
+      </w:r>
+    </w:p>
+    <w:p>
+      <w:pPr>
+        <w:rPr>
+          <w:b/>
+          <w:bCs/>
+          <w:lang w:val="en-US"/>
+        </w:rPr>
+      </w:pPr>
+      <w:r>
+        <w:rPr>
+          <w:b/>
+          <w:bCs/>
+          <w:lang w:val="en-US"/>
+        </w:rPr>
+        <w:t>Do</w:t>
+      </w:r>
+      <w:r>
+        <w:rPr>
+          <w:b/>
+          <w:bCs/>
+          <w:lang w:val="en-US"/>
+        </w:rPr>
+        <w:t xml:space="preserve">n’t </w:t>
+      </w:r>
+      <w:r>
+        <w:rPr>
+          <w:b/>
+          <w:bCs/>
+          <w:lang w:val="en-US"/>
+        </w:rPr>
+        <w:t xml:space="preserve">access any </w:t>
+      </w:r>
+      <w:r>
+        <w:rPr>
+          <w:b/>
+          <w:bCs/>
+          <w:lang w:val="en-US"/>
+        </w:rPr>
+        <w:t xml:space="preserve">API’s </w:t>
+      </w:r>
+      <w:r>
+        <w:rPr>
+          <w:b/>
+          <w:bCs/>
+          <w:lang w:val="en-US"/>
+        </w:rPr>
+        <w:t>attributes or underscore methods – they exist for internal use only! Using them will allow you to illegally change the game (will be solved in future versions)</w:t>
+      </w:r>
+      <w:r>
+        <w:rPr>
+          <w:b/>
+          <w:bCs/>
+          <w:lang w:val="en-US"/>
+        </w:rPr>
+        <w:t>.</w:t>
+      </w:r>
+    </w:p>
+    <w:p>
+      <w:pPr>
+        <w:rPr>
+          <w:lang w:val="en-US"/>
+        </w:rPr>
+      </w:pPr>
+      <w:r>
+        <w:rPr>
+          <w:lang w:val="en-US"/>
+        </w:rPr>
+        <w:t>Let me know if you think more functions should be added to the API or if you find bugs/hucks.</w:t>
+      </w:r>
+    </w:p>
+    <w:p>
+      <w:pPr>
+        <w:pStyle w:val="Heading3"/>
+        <w:rPr>
+          <w:lang w:val="en-US"/>
+        </w:rPr>
+      </w:pPr>
+      <w:r>
+        <w:rPr>
+          <w:lang w:val="en-US"/>
+        </w:rPr>
+        <w:t>Your code</w:t>
+      </w:r>
       <w:bookmarkEnd w:id="10"/>
-    </w:p>
-    <w:p>
-      <w:pPr>
-        <w:rPr>
-          <w:lang w:val="en-US"/>
-        </w:rPr>
-      </w:pPr>
-      <w:r>
-        <w:rPr>
-          <w:lang w:val="en-US"/>
-        </w:rPr>
-        <w:t>Access to</w:t>
-      </w:r>
-      <w:r>
-        <w:rPr>
-          <w:lang w:val="en-US"/>
-        </w:rPr>
-        <w:t xml:space="preserve"> current game and board status (</w:t>
-      </w:r>
-      <w:r>
-        <w:rPr>
-          <w:lang w:val="en-US"/>
-        </w:rPr>
-        <w:t>players, blocks</w:t>
-      </w:r>
-      <w:r>
-        <w:rPr>
-          <w:lang w:val="en-US"/>
-        </w:rPr>
-        <w:t xml:space="preserve">, </w:t>
-      </w:r>
-      <w:r>
-        <w:rPr>
-          <w:lang w:val="en-US"/>
-        </w:rPr>
-        <w:t>islands</w:t>
-      </w:r>
-      <w:r>
-        <w:rPr>
-          <w:lang w:val="en-US"/>
-        </w:rPr>
-        <w:t xml:space="preserve"> and</w:t>
-      </w:r>
-      <w:r>
-        <w:rPr>
-          <w:lang w:val="en-US"/>
-        </w:rPr>
-        <w:t xml:space="preserve"> ship</w:t>
-      </w:r>
-      <w:r>
-        <w:rPr>
-          <w:lang w:val="en-US"/>
-        </w:rPr>
-        <w:t xml:space="preserve">s) </w:t>
-      </w:r>
-      <w:r>
-        <w:rPr>
-          <w:lang w:val="en-US"/>
-        </w:rPr>
-        <w:t xml:space="preserve">is available </w:t>
-      </w:r>
-      <w:r>
-        <w:rPr>
-          <w:lang w:val="en-US"/>
-        </w:rPr>
-        <w:t>through the API. You can see all available functions + documentation in classes\api.py.</w:t>
-      </w:r>
-    </w:p>
-    <w:p>
-      <w:pPr>
-        <w:rPr>
-          <w:b/>
-          <w:bCs/>
-          <w:lang w:val="en-US"/>
-        </w:rPr>
-      </w:pPr>
-      <w:r>
-        <w:rPr>
-          <w:b/>
-          <w:bCs/>
-          <w:lang w:val="en-US"/>
-        </w:rPr>
-        <w:t>Do</w:t>
-      </w:r>
-      <w:r>
-        <w:rPr>
-          <w:b/>
-          <w:bCs/>
-          <w:lang w:val="en-US"/>
-        </w:rPr>
-        <w:t xml:space="preserve">n’t </w:t>
-      </w:r>
-      <w:r>
-        <w:rPr>
-          <w:b/>
-          <w:bCs/>
-          <w:lang w:val="en-US"/>
-        </w:rPr>
-        <w:t xml:space="preserve">access any </w:t>
-      </w:r>
-      <w:r>
-        <w:rPr>
-          <w:b/>
-          <w:bCs/>
-          <w:lang w:val="en-US"/>
-        </w:rPr>
-        <w:t xml:space="preserve">API’s </w:t>
-      </w:r>
-      <w:r>
-        <w:rPr>
-          <w:b/>
-          <w:bCs/>
-          <w:lang w:val="en-US"/>
-        </w:rPr>
-        <w:t>attributes or underscore methods – they exist for internal use only! Using them will allow you to illegally change the game (will be solved in future versions)</w:t>
-      </w:r>
-      <w:r>
-        <w:rPr>
-          <w:b/>
-          <w:bCs/>
-          <w:lang w:val="en-US"/>
-        </w:rPr>
-        <w:t>.</w:t>
-      </w:r>
-    </w:p>
-    <w:p>
-      <w:pPr>
-        <w:rPr>
-          <w:lang w:val="en-US"/>
-        </w:rPr>
-      </w:pPr>
-      <w:r>
-        <w:rPr>
-          <w:lang w:val="en-US"/>
-        </w:rPr>
-        <w:t>Let me know if you think more functions should be added to the API or if you find bugs/hucks.</w:t>
-      </w:r>
-    </w:p>
-    <w:p>
-      <w:pPr>
-        <w:pStyle w:val="Heading3"/>
-        <w:rPr>
-          <w:lang w:val="en-US"/>
-        </w:rPr>
-      </w:pPr>
-      <w:r>
-        <w:rPr>
-          <w:lang w:val="en-US"/>
-        </w:rPr>
-        <w:t>Your code</w:t>
-      </w:r>
-      <w:bookmarkEnd w:id="9"/>
     </w:p>
     <w:p>
       <w:pPr>
@@ -2949,7 +2907,7 @@
           <w:szCs w:val="32"/>
           <w:lang w:val="en-US"/>
         </w:rPr>
-        <w:t xml:space="preserve">Good luck and </w:t>
+        <w:t>Good luck and h</w:t>
       </w:r>
       <w:r>
         <w:rPr>
@@ -2959,7 +2917,7 @@
           <w:szCs w:val="32"/>
           <w:lang w:val="en-US"/>
         </w:rPr>
-        <w:t>h</w:t>
+        <w:t xml:space="preserve">ave </w:t>
       </w:r>
       <w:r>
         <w:rPr>
@@ -2969,7 +2927,7 @@
           <w:szCs w:val="32"/>
           <w:lang w:val="en-US"/>
         </w:rPr>
-        <w:t xml:space="preserve">ave </w:t>
+        <w:t>f</w:t>
       </w:r>
       <w:r>
         <w:rPr>
@@ -2979,7 +2937,7 @@
           <w:szCs w:val="32"/>
           <w:lang w:val="en-US"/>
         </w:rPr>
-        <w:t>f</w:t>
+        <w:t>un</w:t>
       </w:r>
       <w:r>
         <w:rPr>
@@ -2989,7 +2947,7 @@
           <w:szCs w:val="32"/>
           <w:lang w:val="en-US"/>
         </w:rPr>
-        <w:t>un</w:t>
+        <w:t xml:space="preserve"> - m</w:t>
       </w:r>
       <w:r>
         <w:rPr>
@@ -2999,7 +2957,7 @@
           <w:szCs w:val="32"/>
           <w:lang w:val="en-US"/>
         </w:rPr>
-        <w:t xml:space="preserve"> - m</w:t>
+        <w:t>ay the best player win</w:t>
       </w:r>
       <w:r>
         <w:rPr>
@@ -3009,16 +2967,6 @@
           <w:szCs w:val="32"/>
           <w:lang w:val="en-US"/>
         </w:rPr>
-        <w:t>ay the best player win</w:t>
-      </w:r>
-      <w:r>
-        <w:rPr>
-          <w:b/>
-          <w:bCs/>
-          <w:sz w:val="32"/>
-          <w:szCs w:val="32"/>
-          <w:lang w:val="en-US"/>
-        </w:rPr>
         <w:t>!</w:t>
       </w:r>
     </w:p>
@@ -3456,6 +3404,24 @@
           <w:lang w:val="en-US"/>
         </w:rPr>
         <w:t>Change to images instead of colored rectangles.</w:t>
+      </w:r>
+    </w:p>
+    <w:p>
+      <w:pPr>
+        <w:pStyle w:val="ListParagraph"/>
+        <w:numPr>
+          <w:ilvl w:val="2"/>
+          <w:numId w:val="1"/>
+        </w:numPr>
+        <w:rPr>
+          <w:lang w:val="en-US"/>
+        </w:rPr>
+      </w:pPr>
+      <w:r>
+        <w:rPr>
+          <w:lang w:val="en-US"/>
+        </w:rPr>
+        <w:t>Show islands life</w:t>
       </w:r>
     </w:p>
     <w:p>

</xml_diff>

<commit_message>
changed board and player codes to be classes
</commit_message>
<xml_diff>
--- a/Instructions.docx
+++ b/Instructions.docx
@@ -3265,7 +3265,19 @@
         <w:rPr>
           <w:lang w:val="en-US"/>
         </w:rPr>
-        <w:t>Add an option to play in simultaneous mode: in each turn all players play simultaneously and thus we can achieve draw.</w:t>
+        <w:t xml:space="preserve">Add an option to play in simultaneous mode: in each turn all players play simultaneously and thus we can achieve </w:t>
+      </w:r>
+      <w:r>
+        <w:rPr>
+          <w:lang w:val="en-US"/>
+        </w:rPr>
+        <w:t>a draw</w:t>
+      </w:r>
+      <w:r>
+        <w:rPr>
+          <w:lang w:val="en-US"/>
+        </w:rPr>
+        <w:t>.</w:t>
       </w:r>
     </w:p>
     <w:p>
@@ -3403,25 +3415,13 @@
         <w:rPr>
           <w:lang w:val="en-US"/>
         </w:rPr>
-        <w:t>Change to images instead of colored rectangles.</w:t>
-      </w:r>
-    </w:p>
-    <w:p>
-      <w:pPr>
-        <w:pStyle w:val="ListParagraph"/>
-        <w:numPr>
-          <w:ilvl w:val="2"/>
-          <w:numId w:val="1"/>
-        </w:numPr>
-        <w:rPr>
-          <w:lang w:val="en-US"/>
-        </w:rPr>
-      </w:pPr>
-      <w:r>
-        <w:rPr>
-          <w:lang w:val="en-US"/>
-        </w:rPr>
         <w:t>Show islands life</w:t>
+      </w:r>
+      <w:r>
+        <w:rPr>
+          <w:lang w:val="en-US"/>
+        </w:rPr>
+        <w:t xml:space="preserve"> and game progress (turn status bar)</w:t>
       </w:r>
     </w:p>
     <w:p>

</xml_diff>

<commit_message>
update Instructions.docx on how to run main.py script
</commit_message>
<xml_diff>
--- a/Instructions.docx
+++ b/Instructions.docx
@@ -1183,7 +1183,13 @@
         <w:t>with the same board</w:t>
       </w:r>
       <w:r>
-        <w:t xml:space="preserve"> and same timeout (maximum of number of turns allowed.</w:t>
+        <w:t xml:space="preserve"> and same maximum number of turns allow</w:t>
+      </w:r>
+      <w:r>
+        <w:t>ed</w:t>
+      </w:r>
+      <w:r>
+        <w:t>.</w:t>
       </w:r>
     </w:p>
     <w:p>
@@ -1243,10 +1249,7 @@
         </w:numPr>
       </w:pPr>
       <w:r>
-        <w:t>I</w:t>
-      </w:r>
-      <w:r>
-        <w:t>f the code crashes, the player loses.</w:t>
+        <w:t>In each turn, each player’s ship can move once so you can command your fleet on parallel missions.</w:t>
       </w:r>
     </w:p>
     <w:p>
@@ -1258,7 +1261,10 @@
         </w:numPr>
       </w:pPr>
       <w:r>
-        <w:t>After each turn, we check if any player achieved the victory criterion. If so, game ends.</w:t>
+        <w:t>I</w:t>
+      </w:r>
+      <w:r>
+        <w:t>f the code crashes, the player loses.</w:t>
       </w:r>
     </w:p>
     <w:p>
@@ -1270,13 +1276,7 @@
         </w:numPr>
       </w:pPr>
       <w:r>
-        <w:t>If timeout reaches the game</w:t>
-      </w:r>
-      <w:r>
-        <w:t xml:space="preserve"> end and the</w:t>
-      </w:r>
-      <w:r>
-        <w:t xml:space="preserve"> result is draw.</w:t>
+        <w:t>After each turn, we check if any player achieved the victory criterion. If so, game ends.</w:t>
       </w:r>
     </w:p>
     <w:p>
@@ -1288,6 +1288,30 @@
         </w:numPr>
       </w:pPr>
       <w:r>
+        <w:t xml:space="preserve">If </w:t>
+      </w:r>
+      <w:r>
+        <w:t>maximum number of turns</w:t>
+      </w:r>
+      <w:r>
+        <w:t xml:space="preserve"> reaches the game</w:t>
+      </w:r>
+      <w:r>
+        <w:t xml:space="preserve"> end and the</w:t>
+      </w:r>
+      <w:r>
+        <w:t xml:space="preserve"> result is draw.</w:t>
+      </w:r>
+    </w:p>
+    <w:p>
+      <w:pPr>
+        <w:pStyle w:val="ListParagraph"/>
+        <w:numPr>
+          <w:ilvl w:val="0"/>
+          <w:numId w:val="3"/>
+        </w:numPr>
+      </w:pPr>
+      <w:r>
         <w:t>In the end</w:t>
       </w:r>
       <w:r>
@@ -1368,8 +1392,13 @@
           <w:numId w:val="2"/>
         </w:numPr>
       </w:pPr>
-      <w:r>
-        <w:t>Board_size: notice it can change from one board</w:t>
+      <w:proofErr w:type="spellStart"/>
+      <w:r>
+        <w:t>Board_size</w:t>
+      </w:r>
+      <w:proofErr w:type="spellEnd"/>
+      <w:r>
+        <w:t>: notice it can change from one board</w:t>
       </w:r>
       <w:r>
         <w:t xml:space="preserve"> to another.</w:t>
@@ -1396,7 +1425,15 @@
         <w:t>all blocks objects</w:t>
       </w:r>
       <w:r>
-        <w:t>. Location units is relative to board_size.</w:t>
+        <w:t xml:space="preserve">. Location units is relative to </w:t>
+      </w:r>
+      <w:proofErr w:type="spellStart"/>
+      <w:r>
+        <w:t>board_size</w:t>
+      </w:r>
+      <w:proofErr w:type="spellEnd"/>
+      <w:r>
+        <w:t>.</w:t>
       </w:r>
     </w:p>
     <w:p>
@@ -1417,7 +1454,15 @@
         <w:t xml:space="preserve"> list containing all islands objects</w:t>
       </w:r>
       <w:r>
-        <w:t>. Location units is relative to board_size.</w:t>
+        <w:t xml:space="preserve">. Location units is relative to </w:t>
+      </w:r>
+      <w:proofErr w:type="spellStart"/>
+      <w:r>
+        <w:t>board_size</w:t>
+      </w:r>
+      <w:proofErr w:type="spellEnd"/>
+      <w:r>
+        <w:t>.</w:t>
       </w:r>
     </w:p>
     <w:p>
@@ -1428,8 +1473,13 @@
           <w:numId w:val="2"/>
         </w:numPr>
       </w:pPr>
-      <w:r>
-        <w:t xml:space="preserve">Player_base_island_indices: assign a base island for each player. The position in the list represents which player gets this index and the value is the index in islands list defined above that is assigned to this player. For example: Player N gets the Nth index and islands[Nth index] is assigned to be </w:t>
+      <w:proofErr w:type="spellStart"/>
+      <w:r>
+        <w:t>Player_base_island_indices</w:t>
+      </w:r>
+      <w:proofErr w:type="spellEnd"/>
+      <w:r>
+        <w:t xml:space="preserve">: assign a base island for each player. The position in the list represents which player gets this index and the value is the index in islands list defined above that is assigned to this player. For example: Player N gets the Nth index and islands[Nth index] is assigned to be </w:t>
       </w:r>
       <w:r>
         <w:t>his</w:t>
@@ -1455,15 +1505,25 @@
           <w:numId w:val="2"/>
         </w:numPr>
       </w:pPr>
-      <w:r>
-        <w:t>Players_ship_speed: each players can have different speed. same explanation as above for the notation.</w:t>
+      <w:proofErr w:type="spellStart"/>
+      <w:r>
+        <w:t>Players_ship_speed</w:t>
+      </w:r>
+      <w:proofErr w:type="spellEnd"/>
+      <w:r>
+        <w:t>: each players can have different speed. same explanation as above for the notation.</w:t>
       </w:r>
       <w:r>
         <w:t xml:space="preserve"> </w:t>
       </w:r>
       <w:r>
-        <w:t>Units are relative to board_size</w:t>
-      </w:r>
+        <w:t xml:space="preserve">Units are relative to </w:t>
+      </w:r>
+      <w:proofErr w:type="spellStart"/>
+      <w:r>
+        <w:t>board_size</w:t>
+      </w:r>
+      <w:proofErr w:type="spellEnd"/>
     </w:p>
     <w:p>
       <w:pPr>
@@ -1473,14 +1533,27 @@
           <w:numId w:val="2"/>
         </w:numPr>
       </w:pPr>
-      <w:r>
-        <w:t>Players_num_ships:</w:t>
+      <w:proofErr w:type="spellStart"/>
+      <w:r>
+        <w:t>Players_num_ships</w:t>
+      </w:r>
+      <w:proofErr w:type="spellEnd"/>
+      <w:r>
+        <w:t>:</w:t>
       </w:r>
       <w:r>
         <w:t xml:space="preserve"> </w:t>
       </w:r>
       <w:r>
-        <w:t>each player can have different speed. same explanation as above for the notation. Units are relative to board_size.</w:t>
+        <w:t xml:space="preserve">each player can have different speed. same explanation as above for the notation. Units are relative to </w:t>
+      </w:r>
+      <w:proofErr w:type="spellStart"/>
+      <w:r>
+        <w:t>board_size</w:t>
+      </w:r>
+      <w:proofErr w:type="spellEnd"/>
+      <w:r>
+        <w:t>.</w:t>
       </w:r>
     </w:p>
     <w:p>
@@ -1728,6 +1801,7 @@
         <w:rPr>
           <w:lang w:val="en-US"/>
         </w:rPr>
+        <w:lastRenderedPageBreak/>
         <w:t>ship speed</w:t>
       </w:r>
     </w:p>
@@ -1748,7 +1822,6 @@
         <w:rPr>
           <w:lang w:val="en-US"/>
         </w:rPr>
-        <w:lastRenderedPageBreak/>
         <w:t>location</w:t>
       </w:r>
     </w:p>
@@ -1765,48 +1838,31 @@
           <w:lang w:val="en-US"/>
         </w:rPr>
       </w:pPr>
-      <w:r>
-        <w:rPr>
-          <w:lang w:val="en-US"/>
-        </w:rPr>
-        <w:t>frontend</w:t>
-      </w:r>
-      <w:r>
-        <w:rPr>
-          <w:lang w:val="en-US"/>
-        </w:rPr>
-        <w:t>_</w:t>
-      </w:r>
-      <w:r>
-        <w:rPr>
-          <w:lang w:val="en-US"/>
-        </w:rPr>
-        <w:t xml:space="preserve">obj: </w:t>
-      </w:r>
-      <w:r>
-        <w:rPr>
-          <w:lang w:val="en-US"/>
-        </w:rPr>
-        <w:t xml:space="preserve">object to draw that represents </w:t>
-      </w:r>
-      <w:r>
-        <w:rPr>
-          <w:lang w:val="en-US"/>
-        </w:rPr>
-        <w:t>ship on the screen.</w:t>
-      </w:r>
-    </w:p>
-    <w:p>
-      <w:pPr>
-        <w:rPr>
-          <w:lang w:val="en-US"/>
-        </w:rPr>
-      </w:pPr>
-      <w:r>
-        <w:rPr>
-          <w:lang w:val="en-US"/>
-        </w:rPr>
-        <w:t>General rules:</w:t>
+      <w:proofErr w:type="spellStart"/>
+      <w:r>
+        <w:rPr>
+          <w:lang w:val="en-US"/>
+        </w:rPr>
+        <w:t>is_moved</w:t>
+      </w:r>
+      <w:proofErr w:type="spellEnd"/>
+      <w:r>
+        <w:rPr>
+          <w:lang w:val="en-US"/>
+        </w:rPr>
+        <w:t xml:space="preserve">: </w:t>
+      </w:r>
+      <w:r>
+        <w:rPr>
+          <w:lang w:val="en-US"/>
+        </w:rPr>
+        <w:t xml:space="preserve">True/False </w:t>
+      </w:r>
+      <w:r>
+        <w:rPr>
+          <w:lang w:val="en-US"/>
+        </w:rPr>
+        <w:t>indicator if ship already moved in this turn.</w:t>
       </w:r>
     </w:p>
     <w:p>
@@ -1817,56 +1873,61 @@
           <w:numId w:val="1"/>
         </w:numPr>
         <w:rPr>
-          <w:lang w:val="en-US"/>
-        </w:rPr>
-      </w:pPr>
-      <w:r>
-        <w:rPr>
-          <w:lang w:val="en-US"/>
-        </w:rPr>
-        <w:t xml:space="preserve">Ship </w:t>
-      </w:r>
-      <w:r>
-        <w:rPr>
-          <w:lang w:val="en-US"/>
-        </w:rPr>
-        <w:t>staying</w:t>
-      </w:r>
-      <w:r>
-        <w:rPr>
-          <w:lang w:val="en-US"/>
-        </w:rPr>
-        <w:t xml:space="preserve"> on </w:t>
-      </w:r>
-      <w:r>
-        <w:rPr>
-          <w:lang w:val="en-US"/>
-        </w:rPr>
-        <w:t xml:space="preserve">your </w:t>
-      </w:r>
-      <w:r>
-        <w:rPr>
-          <w:lang w:val="en-US"/>
-        </w:rPr>
-        <w:t>island increase</w:t>
-      </w:r>
-      <w:r>
-        <w:rPr>
-          <w:lang w:val="en-US"/>
-        </w:rPr>
-        <w:t>s your</w:t>
-      </w:r>
-      <w:r>
-        <w:rPr>
-          <w:lang w:val="en-US"/>
-        </w:rPr>
-        <w:t xml:space="preserve"> island life by 1 each turn</w:t>
-      </w:r>
-      <w:r>
-        <w:rPr>
-          <w:lang w:val="en-US"/>
-        </w:rPr>
-        <w:t>.</w:t>
+          <w:b/>
+          <w:bCs/>
+          <w:lang w:val="en-US"/>
+        </w:rPr>
+      </w:pPr>
+      <w:proofErr w:type="spellStart"/>
+      <w:r>
+        <w:rPr>
+          <w:lang w:val="en-US"/>
+        </w:rPr>
+        <w:t>frontend</w:t>
+      </w:r>
+      <w:r>
+        <w:rPr>
+          <w:lang w:val="en-US"/>
+        </w:rPr>
+        <w:t>_</w:t>
+      </w:r>
+      <w:r>
+        <w:rPr>
+          <w:lang w:val="en-US"/>
+        </w:rPr>
+        <w:t>obj</w:t>
+      </w:r>
+      <w:proofErr w:type="spellEnd"/>
+      <w:r>
+        <w:rPr>
+          <w:lang w:val="en-US"/>
+        </w:rPr>
+        <w:t xml:space="preserve">: </w:t>
+      </w:r>
+      <w:r>
+        <w:rPr>
+          <w:lang w:val="en-US"/>
+        </w:rPr>
+        <w:t xml:space="preserve">object to draw that represents </w:t>
+      </w:r>
+      <w:r>
+        <w:rPr>
+          <w:lang w:val="en-US"/>
+        </w:rPr>
+        <w:t>ship on the screen.</w:t>
+      </w:r>
+    </w:p>
+    <w:p>
+      <w:pPr>
+        <w:rPr>
+          <w:lang w:val="en-US"/>
+        </w:rPr>
+      </w:pPr>
+      <w:r>
+        <w:rPr>
+          <w:lang w:val="en-US"/>
+        </w:rPr>
+        <w:t>General rules:</w:t>
       </w:r>
     </w:p>
     <w:p>
@@ -1884,7 +1945,49 @@
         <w:rPr>
           <w:lang w:val="en-US"/>
         </w:rPr>
-        <w:t>Ship entering neutral island capture it on the same turn.</w:t>
+        <w:t xml:space="preserve">Ship </w:t>
+      </w:r>
+      <w:r>
+        <w:rPr>
+          <w:lang w:val="en-US"/>
+        </w:rPr>
+        <w:t>staying</w:t>
+      </w:r>
+      <w:r>
+        <w:rPr>
+          <w:lang w:val="en-US"/>
+        </w:rPr>
+        <w:t xml:space="preserve"> on </w:t>
+      </w:r>
+      <w:r>
+        <w:rPr>
+          <w:lang w:val="en-US"/>
+        </w:rPr>
+        <w:t xml:space="preserve">your </w:t>
+      </w:r>
+      <w:r>
+        <w:rPr>
+          <w:lang w:val="en-US"/>
+        </w:rPr>
+        <w:t>island increase</w:t>
+      </w:r>
+      <w:r>
+        <w:rPr>
+          <w:lang w:val="en-US"/>
+        </w:rPr>
+        <w:t>s your</w:t>
+      </w:r>
+      <w:r>
+        <w:rPr>
+          <w:lang w:val="en-US"/>
+        </w:rPr>
+        <w:t xml:space="preserve"> island life by 1 each turn</w:t>
+      </w:r>
+      <w:r>
+        <w:rPr>
+          <w:lang w:val="en-US"/>
+        </w:rPr>
+        <w:t>.</w:t>
       </w:r>
     </w:p>
     <w:p>
@@ -1902,31 +2005,7 @@
         <w:rPr>
           <w:lang w:val="en-US"/>
         </w:rPr>
-        <w:t xml:space="preserve">Ship entering </w:t>
-      </w:r>
-      <w:r>
-        <w:rPr>
-          <w:lang w:val="en-US"/>
-        </w:rPr>
-        <w:t xml:space="preserve">empty </w:t>
-      </w:r>
-      <w:r>
-        <w:rPr>
-          <w:lang w:val="en-US"/>
-        </w:rPr>
-        <w:t>enemy island</w:t>
-      </w:r>
-      <w:r>
-        <w:rPr>
-          <w:lang w:val="en-US"/>
-        </w:rPr>
-        <w:t xml:space="preserve"> decreases island life by 1 each turn. </w:t>
-      </w:r>
-      <w:r>
-        <w:rPr>
-          <w:lang w:val="en-US"/>
-        </w:rPr>
-        <w:t>If there are enemy ships on the island the ship kills one enemy ship and itself.</w:t>
+        <w:t>Ship entering neutral island capture it on the same turn.</w:t>
       </w:r>
     </w:p>
     <w:p>
@@ -1944,7 +2023,31 @@
         <w:rPr>
           <w:lang w:val="en-US"/>
         </w:rPr>
-        <w:t>Once captured island life reaches zero, it becomes neutral again.</w:t>
+        <w:t xml:space="preserve">Ship entering </w:t>
+      </w:r>
+      <w:r>
+        <w:rPr>
+          <w:lang w:val="en-US"/>
+        </w:rPr>
+        <w:t xml:space="preserve">empty </w:t>
+      </w:r>
+      <w:r>
+        <w:rPr>
+          <w:lang w:val="en-US"/>
+        </w:rPr>
+        <w:t>enemy island</w:t>
+      </w:r>
+      <w:r>
+        <w:rPr>
+          <w:lang w:val="en-US"/>
+        </w:rPr>
+        <w:t xml:space="preserve"> decreases island life by 1 each turn. </w:t>
+      </w:r>
+      <w:r>
+        <w:rPr>
+          <w:lang w:val="en-US"/>
+        </w:rPr>
+        <w:t>If there are enemy ships on the island the ship kills one enemy ship and itself.</w:t>
       </w:r>
     </w:p>
     <w:p>
@@ -1962,67 +2065,7 @@
         <w:rPr>
           <w:lang w:val="en-US"/>
         </w:rPr>
-        <w:t>If two ships collide in the sea, they are both destroyed (whether they are of the same player or not).</w:t>
-      </w:r>
-    </w:p>
-    <w:p>
-      <w:pPr>
-        <w:pStyle w:val="Heading3"/>
-        <w:rPr>
-          <w:lang w:val="en-US"/>
-        </w:rPr>
-      </w:pPr>
-      <w:bookmarkStart w:id="5" w:name="_Toc166499365"/>
-      <w:r>
-        <w:rPr>
-          <w:lang w:val="en-US"/>
-        </w:rPr>
-        <w:t>Island</w:t>
-      </w:r>
-      <w:bookmarkEnd w:id="5"/>
-    </w:p>
-    <w:p>
-      <w:pPr>
-        <w:rPr>
-          <w:lang w:val="en-US"/>
-        </w:rPr>
-      </w:pPr>
-      <w:r>
-        <w:rPr>
-          <w:lang w:val="en-US"/>
-        </w:rPr>
-        <w:t>Islands</w:t>
-      </w:r>
-      <w:r>
-        <w:rPr>
-          <w:lang w:val="en-US"/>
-        </w:rPr>
-        <w:t xml:space="preserve"> are places on board you want to capture to win the game.</w:t>
-      </w:r>
-    </w:p>
-    <w:p>
-      <w:pPr>
-        <w:rPr>
-          <w:lang w:val="en-US"/>
-        </w:rPr>
-      </w:pPr>
-      <w:r>
-        <w:rPr>
-          <w:lang w:val="en-US"/>
-        </w:rPr>
-        <w:t xml:space="preserve">Each </w:t>
-      </w:r>
-      <w:r>
-        <w:rPr>
-          <w:lang w:val="en-US"/>
-        </w:rPr>
-        <w:t>island</w:t>
-      </w:r>
-      <w:r>
-        <w:rPr>
-          <w:lang w:val="en-US"/>
-        </w:rPr>
-        <w:t xml:space="preserve"> has the following attributes:</w:t>
+        <w:t>Once captured island life reaches zero, it becomes neutral again.</w:t>
       </w:r>
     </w:p>
     <w:p>
@@ -2033,16 +2076,74 @@
           <w:numId w:val="1"/>
         </w:numPr>
         <w:rPr>
-          <w:b/>
-          <w:bCs/>
-          <w:lang w:val="en-US"/>
-        </w:rPr>
-      </w:pPr>
-      <w:r>
-        <w:rPr>
-          <w:lang w:val="en-US"/>
-        </w:rPr>
-        <w:t>Island id</w:t>
+          <w:lang w:val="en-US"/>
+        </w:rPr>
+      </w:pPr>
+      <w:r>
+        <w:rPr>
+          <w:lang w:val="en-US"/>
+        </w:rPr>
+        <w:t>If two ships collide in the sea, they are both destroyed (whether they are of the same player or not).</w:t>
+      </w:r>
+    </w:p>
+    <w:p>
+      <w:pPr>
+        <w:pStyle w:val="Heading3"/>
+        <w:rPr>
+          <w:lang w:val="en-US"/>
+        </w:rPr>
+      </w:pPr>
+      <w:bookmarkStart w:id="5" w:name="_Toc166499365"/>
+      <w:r>
+        <w:rPr>
+          <w:lang w:val="en-US"/>
+        </w:rPr>
+        <w:t>Island</w:t>
+      </w:r>
+      <w:bookmarkEnd w:id="5"/>
+    </w:p>
+    <w:p>
+      <w:pPr>
+        <w:rPr>
+          <w:lang w:val="en-US"/>
+        </w:rPr>
+      </w:pPr>
+      <w:r>
+        <w:rPr>
+          <w:lang w:val="en-US"/>
+        </w:rPr>
+        <w:t>Islands</w:t>
+      </w:r>
+      <w:r>
+        <w:rPr>
+          <w:lang w:val="en-US"/>
+        </w:rPr>
+        <w:t xml:space="preserve"> are places on board you want to capture to win the game.</w:t>
+      </w:r>
+    </w:p>
+    <w:p>
+      <w:pPr>
+        <w:rPr>
+          <w:lang w:val="en-US"/>
+        </w:rPr>
+      </w:pPr>
+      <w:r>
+        <w:rPr>
+          <w:lang w:val="en-US"/>
+        </w:rPr>
+        <w:t xml:space="preserve">Each </w:t>
+      </w:r>
+      <w:r>
+        <w:rPr>
+          <w:lang w:val="en-US"/>
+        </w:rPr>
+        <w:t>island</w:t>
+      </w:r>
+      <w:r>
+        <w:rPr>
+          <w:lang w:val="en-US"/>
+        </w:rPr>
+        <w:t xml:space="preserve"> has the following attributes:</w:t>
       </w:r>
     </w:p>
     <w:p>
@@ -2062,7 +2163,7 @@
         <w:rPr>
           <w:lang w:val="en-US"/>
         </w:rPr>
-        <w:t>Own player id: equals -1 if island is neutral (aka no player owned the island).</w:t>
+        <w:t>Island id</w:t>
       </w:r>
     </w:p>
     <w:p>
@@ -2082,7 +2183,7 @@
         <w:rPr>
           <w:lang w:val="en-US"/>
         </w:rPr>
-        <w:t>Location</w:t>
+        <w:t>Own player id: equals -1 if island is neutral (aka no player owned the island).</w:t>
       </w:r>
     </w:p>
     <w:p>
@@ -2102,7 +2203,7 @@
         <w:rPr>
           <w:lang w:val="en-US"/>
         </w:rPr>
-        <w:t>Ships: list of all ships that are docking in island right now</w:t>
+        <w:t>Location</w:t>
       </w:r>
     </w:p>
     <w:p>
@@ -2122,7 +2223,7 @@
         <w:rPr>
           <w:lang w:val="en-US"/>
         </w:rPr>
-        <w:t>Current life: HP of island.</w:t>
+        <w:t>Ships: list of all ships that are docking in island right now</w:t>
       </w:r>
     </w:p>
     <w:p>
@@ -2142,43 +2243,7 @@
         <w:rPr>
           <w:lang w:val="en-US"/>
         </w:rPr>
-        <w:t>Ship_creation_time (currently not used</w:t>
-      </w:r>
-      <w:r>
-        <w:rPr>
-          <w:lang w:val="en-US"/>
-        </w:rPr>
-        <w:t>)</w:t>
-      </w:r>
-      <w:r>
-        <w:rPr>
-          <w:lang w:val="en-US"/>
-        </w:rPr>
-        <w:t xml:space="preserve">: </w:t>
-      </w:r>
-      <w:r>
-        <w:rPr>
-          <w:lang w:val="en-US"/>
-        </w:rPr>
-        <w:t xml:space="preserve">in future versions, islands will generate ships of owned player after </w:t>
-      </w:r>
-      <w:r>
-        <w:rPr>
-          <w:lang w:val="en-US"/>
-        </w:rPr>
-        <w:t xml:space="preserve">number of turns </w:t>
-      </w:r>
-      <w:r>
-        <w:rPr>
-          <w:lang w:val="en-US"/>
-        </w:rPr>
-        <w:t>pass</w:t>
-      </w:r>
-      <w:r>
-        <w:rPr>
-          <w:lang w:val="en-US"/>
-        </w:rPr>
-        <w:t>.</w:t>
+        <w:t>Current life: HP of island.</w:t>
       </w:r>
     </w:p>
     <w:p>
@@ -2194,79 +2259,55 @@
           <w:lang w:val="en-US"/>
         </w:rPr>
       </w:pPr>
-      <w:r>
-        <w:rPr>
-          <w:lang w:val="en-US"/>
-        </w:rPr>
-        <w:t>Frontend_obj: object to draw that represents island on the screen.</w:t>
-      </w:r>
-    </w:p>
-    <w:p>
-      <w:pPr>
-        <w:pStyle w:val="Heading3"/>
-        <w:rPr>
-          <w:lang w:val="en-US"/>
-        </w:rPr>
-      </w:pPr>
-      <w:bookmarkStart w:id="6" w:name="_Toc166499366"/>
-      <w:r>
-        <w:rPr>
-          <w:lang w:val="en-US"/>
-        </w:rPr>
-        <w:t>Player</w:t>
-      </w:r>
-      <w:bookmarkEnd w:id="6"/>
-    </w:p>
-    <w:p>
-      <w:pPr>
-        <w:rPr>
-          <w:b/>
-          <w:bCs/>
-          <w:lang w:val="en-US"/>
-        </w:rPr>
-      </w:pPr>
-      <w:r>
-        <w:rPr>
-          <w:lang w:val="en-US"/>
-        </w:rPr>
-        <w:t>Player</w:t>
-      </w:r>
-      <w:r>
-        <w:rPr>
-          <w:lang w:val="en-US"/>
-        </w:rPr>
-        <w:t>s are the objects which</w:t>
-      </w:r>
-      <w:r>
-        <w:rPr>
-          <w:lang w:val="en-US"/>
-        </w:rPr>
-        <w:t xml:space="preserve"> </w:t>
-      </w:r>
-      <w:r>
-        <w:rPr>
-          <w:lang w:val="en-US"/>
-        </w:rPr>
-        <w:t>hold</w:t>
-      </w:r>
-      <w:r>
-        <w:rPr>
-          <w:lang w:val="en-US"/>
-        </w:rPr>
-        <w:t xml:space="preserve"> all yours and your enemies information.</w:t>
-      </w:r>
-    </w:p>
-    <w:p>
-      <w:pPr>
-        <w:rPr>
-          <w:lang w:val="en-US"/>
-        </w:rPr>
-      </w:pPr>
-      <w:r>
-        <w:rPr>
-          <w:lang w:val="en-US"/>
-        </w:rPr>
-        <w:t>Each player has the following attributes:</w:t>
+      <w:proofErr w:type="spellStart"/>
+      <w:r>
+        <w:rPr>
+          <w:lang w:val="en-US"/>
+        </w:rPr>
+        <w:t>Ship_creation_time</w:t>
+      </w:r>
+      <w:proofErr w:type="spellEnd"/>
+      <w:r>
+        <w:rPr>
+          <w:lang w:val="en-US"/>
+        </w:rPr>
+        <w:t xml:space="preserve"> (currently not used</w:t>
+      </w:r>
+      <w:r>
+        <w:rPr>
+          <w:lang w:val="en-US"/>
+        </w:rPr>
+        <w:t>)</w:t>
+      </w:r>
+      <w:r>
+        <w:rPr>
+          <w:lang w:val="en-US"/>
+        </w:rPr>
+        <w:t xml:space="preserve">: </w:t>
+      </w:r>
+      <w:r>
+        <w:rPr>
+          <w:lang w:val="en-US"/>
+        </w:rPr>
+        <w:t xml:space="preserve">in future versions, islands will generate ships of owned player after </w:t>
+      </w:r>
+      <w:r>
+        <w:rPr>
+          <w:lang w:val="en-US"/>
+        </w:rPr>
+        <w:t xml:space="preserve">number of turns </w:t>
+      </w:r>
+      <w:r>
+        <w:rPr>
+          <w:lang w:val="en-US"/>
+        </w:rPr>
+        <w:t>pass</w:t>
+      </w:r>
+      <w:r>
+        <w:rPr>
+          <w:lang w:val="en-US"/>
+        </w:rPr>
+        <w:t>.</w:t>
       </w:r>
     </w:p>
     <w:p>
@@ -2277,14 +2318,92 @@
           <w:numId w:val="1"/>
         </w:numPr>
         <w:rPr>
-          <w:lang w:val="en-US"/>
-        </w:rPr>
-      </w:pPr>
-      <w:r>
-        <w:rPr>
-          <w:lang w:val="en-US"/>
-        </w:rPr>
-        <w:t>Player id</w:t>
+          <w:b/>
+          <w:bCs/>
+          <w:lang w:val="en-US"/>
+        </w:rPr>
+      </w:pPr>
+      <w:proofErr w:type="spellStart"/>
+      <w:r>
+        <w:rPr>
+          <w:lang w:val="en-US"/>
+        </w:rPr>
+        <w:t>Frontend_obj</w:t>
+      </w:r>
+      <w:proofErr w:type="spellEnd"/>
+      <w:r>
+        <w:rPr>
+          <w:lang w:val="en-US"/>
+        </w:rPr>
+        <w:t>: object to draw that represents island on the screen.</w:t>
+      </w:r>
+    </w:p>
+    <w:p>
+      <w:pPr>
+        <w:pStyle w:val="Heading3"/>
+        <w:rPr>
+          <w:lang w:val="en-US"/>
+        </w:rPr>
+      </w:pPr>
+      <w:bookmarkStart w:id="6" w:name="_Toc166499366"/>
+      <w:r>
+        <w:rPr>
+          <w:lang w:val="en-US"/>
+        </w:rPr>
+        <w:t>Player</w:t>
+      </w:r>
+      <w:bookmarkEnd w:id="6"/>
+    </w:p>
+    <w:p>
+      <w:pPr>
+        <w:rPr>
+          <w:b/>
+          <w:bCs/>
+          <w:lang w:val="en-US"/>
+        </w:rPr>
+      </w:pPr>
+      <w:r>
+        <w:rPr>
+          <w:lang w:val="en-US"/>
+        </w:rPr>
+        <w:t>Player</w:t>
+      </w:r>
+      <w:r>
+        <w:rPr>
+          <w:lang w:val="en-US"/>
+        </w:rPr>
+        <w:t>s are the objects which</w:t>
+      </w:r>
+      <w:r>
+        <w:rPr>
+          <w:lang w:val="en-US"/>
+        </w:rPr>
+        <w:t xml:space="preserve"> </w:t>
+      </w:r>
+      <w:r>
+        <w:rPr>
+          <w:lang w:val="en-US"/>
+        </w:rPr>
+        <w:t>hold</w:t>
+      </w:r>
+      <w:r>
+        <w:rPr>
+          <w:lang w:val="en-US"/>
+        </w:rPr>
+        <w:t xml:space="preserve"> all yours and your enemies information.</w:t>
+      </w:r>
+    </w:p>
+    <w:p>
+      <w:pPr>
+        <w:rPr>
+          <w:lang w:val="en-US"/>
+        </w:rPr>
+      </w:pPr>
+      <w:r>
+        <w:rPr>
+          <w:lang w:val="en-US"/>
+        </w:rPr>
+        <w:t>Each player has the following attributes:</w:t>
       </w:r>
     </w:p>
     <w:p>
@@ -2302,7 +2421,7 @@
         <w:rPr>
           <w:lang w:val="en-US"/>
         </w:rPr>
-        <w:t>Player name</w:t>
+        <w:t>Player id</w:t>
       </w:r>
     </w:p>
     <w:p>
@@ -2313,16 +2432,48 @@
           <w:numId w:val="1"/>
         </w:numPr>
         <w:rPr>
-          <w:b/>
-          <w:bCs/>
-          <w:lang w:val="en-US"/>
-        </w:rPr>
-      </w:pPr>
-      <w:r>
-        <w:rPr>
-          <w:lang w:val="en-US"/>
-        </w:rPr>
-        <w:t>Player do_turn function</w:t>
+          <w:lang w:val="en-US"/>
+        </w:rPr>
+      </w:pPr>
+      <w:r>
+        <w:rPr>
+          <w:lang w:val="en-US"/>
+        </w:rPr>
+        <w:t>Player name</w:t>
+      </w:r>
+    </w:p>
+    <w:p>
+      <w:pPr>
+        <w:pStyle w:val="ListParagraph"/>
+        <w:numPr>
+          <w:ilvl w:val="0"/>
+          <w:numId w:val="1"/>
+        </w:numPr>
+        <w:rPr>
+          <w:b/>
+          <w:bCs/>
+          <w:lang w:val="en-US"/>
+        </w:rPr>
+      </w:pPr>
+      <w:r>
+        <w:rPr>
+          <w:lang w:val="en-US"/>
+        </w:rPr>
+        <w:t xml:space="preserve">Player </w:t>
+      </w:r>
+      <w:proofErr w:type="spellStart"/>
+      <w:r>
+        <w:rPr>
+          <w:lang w:val="en-US"/>
+        </w:rPr>
+        <w:t>do_turn</w:t>
+      </w:r>
+      <w:proofErr w:type="spellEnd"/>
+      <w:r>
+        <w:rPr>
+          <w:lang w:val="en-US"/>
+        </w:rPr>
+        <w:t xml:space="preserve"> function</w:t>
       </w:r>
     </w:p>
     <w:p>
@@ -2801,6 +2952,7 @@
         </w:rPr>
         <w:t xml:space="preserve">def </w:t>
       </w:r>
+      <w:proofErr w:type="spellStart"/>
       <w:r>
         <w:rPr>
           <w:rFonts w:ascii="Courier New" w:eastAsia="Times New Roman" w:hAnsi="Courier New" w:cs="Courier New"/>
@@ -2813,6 +2965,7 @@
         </w:rPr>
         <w:t>do_turn</w:t>
       </w:r>
+      <w:proofErr w:type="spellEnd"/>
       <w:r>
         <w:rPr>
           <w:rFonts w:ascii="Courier New" w:eastAsia="Times New Roman" w:hAnsi="Courier New" w:cs="Courier New"/>
@@ -2823,7 +2976,59 @@
           <w:lang w:eastAsia="en-IL"/>
           <w14:ligatures w14:val="none"/>
         </w:rPr>
-        <w:t>(game_api: game_api.API):</w:t>
+        <w:t>(</w:t>
+      </w:r>
+      <w:proofErr w:type="spellStart"/>
+      <w:r>
+        <w:rPr>
+          <w:rFonts w:ascii="Courier New" w:eastAsia="Times New Roman" w:hAnsi="Courier New" w:cs="Courier New"/>
+          <w:color w:val="BCBEC4"/>
+          <w:kern w:val="0"/>
+          <w:sz w:val="20"/>
+          <w:szCs w:val="20"/>
+          <w:lang w:eastAsia="en-IL"/>
+          <w14:ligatures w14:val="none"/>
+        </w:rPr>
+        <w:t>game_api</w:t>
+      </w:r>
+      <w:proofErr w:type="spellEnd"/>
+      <w:r>
+        <w:rPr>
+          <w:rFonts w:ascii="Courier New" w:eastAsia="Times New Roman" w:hAnsi="Courier New" w:cs="Courier New"/>
+          <w:color w:val="BCBEC4"/>
+          <w:kern w:val="0"/>
+          <w:sz w:val="20"/>
+          <w:szCs w:val="20"/>
+          <w:lang w:eastAsia="en-IL"/>
+          <w14:ligatures w14:val="none"/>
+        </w:rPr>
+        <w:t xml:space="preserve">: </w:t>
+      </w:r>
+      <w:proofErr w:type="spellStart"/>
+      <w:r>
+        <w:rPr>
+          <w:rFonts w:ascii="Courier New" w:eastAsia="Times New Roman" w:hAnsi="Courier New" w:cs="Courier New"/>
+          <w:color w:val="BCBEC4"/>
+          <w:kern w:val="0"/>
+          <w:sz w:val="20"/>
+          <w:szCs w:val="20"/>
+          <w:lang w:eastAsia="en-IL"/>
+          <w14:ligatures w14:val="none"/>
+        </w:rPr>
+        <w:t>game_api.API</w:t>
+      </w:r>
+      <w:proofErr w:type="spellEnd"/>
+      <w:r>
+        <w:rPr>
+          <w:rFonts w:ascii="Courier New" w:eastAsia="Times New Roman" w:hAnsi="Courier New" w:cs="Courier New"/>
+          <w:color w:val="BCBEC4"/>
+          <w:kern w:val="0"/>
+          <w:sz w:val="20"/>
+          <w:szCs w:val="20"/>
+          <w:lang w:eastAsia="en-IL"/>
+          <w14:ligatures w14:val="none"/>
+        </w:rPr>
+        <w:t>):</w:t>
       </w:r>
     </w:p>
     <w:p>
@@ -2865,7 +3070,35 @@
         <w:rPr>
           <w:lang w:val="en-US"/>
         </w:rPr>
-        <w:t xml:space="preserve"> using game_api.{relevant_method}</w:t>
+        <w:t xml:space="preserve"> using </w:t>
+      </w:r>
+      <w:proofErr w:type="spellStart"/>
+      <w:r>
+        <w:rPr>
+          <w:lang w:val="en-US"/>
+        </w:rPr>
+        <w:t>game_api</w:t>
+      </w:r>
+      <w:proofErr w:type="spellEnd"/>
+      <w:r>
+        <w:rPr>
+          <w:lang w:val="en-US"/>
+        </w:rPr>
+        <w:t>.{</w:t>
+      </w:r>
+      <w:proofErr w:type="spellStart"/>
+      <w:r>
+        <w:rPr>
+          <w:lang w:val="en-US"/>
+        </w:rPr>
+        <w:t>relevant_method</w:t>
+      </w:r>
+      <w:proofErr w:type="spellEnd"/>
+      <w:r>
+        <w:rPr>
+          <w:lang w:val="en-US"/>
+        </w:rPr>
+        <w:t>}</w:t>
       </w:r>
       <w:r>
         <w:rPr>
@@ -2877,23 +3110,10 @@
     <w:p>
       <w:pPr>
         <w:rPr>
-          <w:lang w:val="en-US"/>
-        </w:rPr>
-      </w:pPr>
-    </w:p>
-    <w:p>
-      <w:pPr>
-        <w:rPr>
-          <w:lang w:val="en-US"/>
-        </w:rPr>
-      </w:pPr>
-    </w:p>
-    <w:p>
-      <w:pPr>
-        <w:jc w:val="center"/>
-        <w:rPr>
-          <w:b/>
-          <w:bCs/>
+          <w:rFonts w:asciiTheme="majorHAnsi" w:eastAsiaTheme="majorEastAsia" w:hAnsiTheme="majorHAnsi" w:cstheme="majorBidi"/>
+          <w:b/>
+          <w:bCs/>
+          <w:color w:val="0F4761" w:themeColor="accent1" w:themeShade="BF"/>
           <w:sz w:val="32"/>
           <w:szCs w:val="32"/>
           <w:lang w:val="en-US"/>
@@ -2903,12 +3123,274 @@
         <w:rPr>
           <w:b/>
           <w:bCs/>
+          <w:lang w:val="en-US"/>
+        </w:rPr>
+        <w:br w:type="page"/>
+      </w:r>
+    </w:p>
+    <w:p>
+      <w:pPr>
+        <w:pStyle w:val="Heading2"/>
+        <w:rPr>
+          <w:b/>
+          <w:bCs/>
+          <w:lang w:val="en-US"/>
+        </w:rPr>
+      </w:pPr>
+      <w:r>
+        <w:rPr>
+          <w:b/>
+          <w:bCs/>
+          <w:lang w:val="en-US"/>
+        </w:rPr>
+        <w:lastRenderedPageBreak/>
+        <w:t>Checking your code</w:t>
+      </w:r>
+    </w:p>
+    <w:p>
+      <w:pPr>
+        <w:rPr>
+          <w:lang w:val="en-US"/>
+        </w:rPr>
+      </w:pPr>
+      <w:r>
+        <w:rPr>
+          <w:lang w:val="en-US"/>
+        </w:rPr>
+        <w:t>The class ‘game.py’ runs a single game.</w:t>
+      </w:r>
+    </w:p>
+    <w:p>
+      <w:pPr>
+        <w:rPr>
+          <w:lang w:val="en-US"/>
+        </w:rPr>
+      </w:pPr>
+      <w:r>
+        <w:rPr>
+          <w:lang w:val="en-US"/>
+        </w:rPr>
+        <w:t xml:space="preserve">You can use the main script ‘main.py’ to </w:t>
+      </w:r>
+      <w:r>
+        <w:rPr>
+          <w:lang w:val="en-US"/>
+        </w:rPr>
+        <w:t>run a</w:t>
+      </w:r>
+      <w:r>
+        <w:rPr>
+          <w:lang w:val="en-US"/>
+        </w:rPr>
+        <w:t xml:space="preserve"> series of games to check your code strategy performance.</w:t>
+      </w:r>
+    </w:p>
+    <w:p>
+      <w:pPr>
+        <w:rPr>
+          <w:lang w:val="en-US"/>
+        </w:rPr>
+      </w:pPr>
+      <w:r>
+        <w:rPr>
+          <w:lang w:val="en-US"/>
+        </w:rPr>
+        <w:t>In ‘main.py’ you can define:</w:t>
+      </w:r>
+    </w:p>
+    <w:p>
+      <w:pPr>
+        <w:pStyle w:val="ListParagraph"/>
+        <w:numPr>
+          <w:ilvl w:val="0"/>
+          <w:numId w:val="4"/>
+        </w:numPr>
+        <w:rPr>
+          <w:lang w:val="en-US"/>
+        </w:rPr>
+      </w:pPr>
+      <w:proofErr w:type="spellStart"/>
+      <w:r>
+        <w:rPr>
+          <w:lang w:val="en-US"/>
+        </w:rPr>
+        <w:t>player_names</w:t>
+      </w:r>
+      <w:proofErr w:type="spellEnd"/>
+      <w:r>
+        <w:rPr>
+          <w:lang w:val="en-US"/>
+        </w:rPr>
+        <w:t xml:space="preserve"> </w:t>
+      </w:r>
+      <w:r>
+        <w:rPr>
+          <w:lang w:val="en-US"/>
+        </w:rPr>
+        <w:t xml:space="preserve">: </w:t>
+      </w:r>
+      <w:r>
+        <w:rPr>
+          <w:lang w:val="en-US"/>
+        </w:rPr>
+        <w:t>who plays against who</w:t>
+      </w:r>
+      <w:r>
+        <w:rPr>
+          <w:lang w:val="en-US"/>
+        </w:rPr>
+        <w:t>.</w:t>
+      </w:r>
+    </w:p>
+    <w:p>
+      <w:pPr>
+        <w:pStyle w:val="ListParagraph"/>
+        <w:numPr>
+          <w:ilvl w:val="0"/>
+          <w:numId w:val="4"/>
+        </w:numPr>
+        <w:rPr>
+          <w:lang w:val="en-US"/>
+        </w:rPr>
+      </w:pPr>
+      <w:proofErr w:type="spellStart"/>
+      <w:r>
+        <w:rPr>
+          <w:lang w:val="en-US"/>
+        </w:rPr>
+        <w:t>Board_name</w:t>
+      </w:r>
+      <w:proofErr w:type="spellEnd"/>
+      <w:r>
+        <w:rPr>
+          <w:lang w:val="en-US"/>
+        </w:rPr>
+        <w:t>: on which board the games take place.</w:t>
+      </w:r>
+    </w:p>
+    <w:p>
+      <w:pPr>
+        <w:pStyle w:val="ListParagraph"/>
+        <w:numPr>
+          <w:ilvl w:val="0"/>
+          <w:numId w:val="4"/>
+        </w:numPr>
+        <w:rPr>
+          <w:lang w:val="en-US"/>
+        </w:rPr>
+      </w:pPr>
+      <w:proofErr w:type="spellStart"/>
+      <w:r>
+        <w:rPr>
+          <w:lang w:val="en-US"/>
+        </w:rPr>
+        <w:t>Num_games</w:t>
+      </w:r>
+      <w:proofErr w:type="spellEnd"/>
+      <w:r>
+        <w:rPr>
+          <w:lang w:val="en-US"/>
+        </w:rPr>
+        <w:t xml:space="preserve">: how </w:t>
+      </w:r>
+      <w:proofErr w:type="spellStart"/>
+      <w:r>
+        <w:rPr>
+          <w:lang w:val="en-US"/>
+        </w:rPr>
+        <w:t>mant</w:t>
+      </w:r>
+      <w:proofErr w:type="spellEnd"/>
+      <w:r>
+        <w:rPr>
+          <w:lang w:val="en-US"/>
+        </w:rPr>
+        <w:t xml:space="preserve"> games you wish to run.</w:t>
+      </w:r>
+    </w:p>
+    <w:p>
+      <w:pPr>
+        <w:pStyle w:val="ListParagraph"/>
+        <w:numPr>
+          <w:ilvl w:val="0"/>
+          <w:numId w:val="4"/>
+        </w:numPr>
+        <w:rPr>
+          <w:lang w:val="en-US"/>
+        </w:rPr>
+      </w:pPr>
+      <w:proofErr w:type="spellStart"/>
+      <w:r>
+        <w:rPr>
+          <w:lang w:val="en-US"/>
+        </w:rPr>
+        <w:t>Max_num_turns</w:t>
+      </w:r>
+      <w:proofErr w:type="spellEnd"/>
+      <w:r>
+        <w:rPr>
+          <w:lang w:val="en-US"/>
+        </w:rPr>
+        <w:t>: game timeout.</w:t>
+      </w:r>
+    </w:p>
+    <w:p>
+      <w:pPr>
+        <w:pStyle w:val="ListParagraph"/>
+        <w:numPr>
+          <w:ilvl w:val="0"/>
+          <w:numId w:val="4"/>
+        </w:numPr>
+        <w:rPr>
+          <w:lang w:val="en-US"/>
+        </w:rPr>
+      </w:pPr>
+      <w:proofErr w:type="spellStart"/>
+      <w:r>
+        <w:rPr>
+          <w:lang w:val="en-US"/>
+        </w:rPr>
+        <w:t>To_draw_game</w:t>
+      </w:r>
+      <w:proofErr w:type="spellEnd"/>
+      <w:r>
+        <w:rPr>
+          <w:lang w:val="en-US"/>
+        </w:rPr>
+        <w:t>: whether you want to see the graphics of each game or only the results.</w:t>
+      </w:r>
+    </w:p>
+    <w:p>
+      <w:pPr>
+        <w:rPr>
+          <w:lang w:val="en-US"/>
+        </w:rPr>
+      </w:pPr>
+      <w:r>
+        <w:rPr>
+          <w:lang w:val="en-US"/>
+        </w:rPr>
+        <w:t>After running ‘main.py’, you will see prints of each game progress and in the end the count of wins for each player and counts of draws.</w:t>
+      </w:r>
+    </w:p>
+    <w:p>
+      <w:pPr>
+        <w:rPr>
+          <w:lang w:val="en-US"/>
+        </w:rPr>
+      </w:pPr>
+    </w:p>
+    <w:p>
+      <w:pPr>
+        <w:jc w:val="center"/>
+        <w:rPr>
+          <w:b/>
+          <w:bCs/>
           <w:sz w:val="32"/>
           <w:szCs w:val="32"/>
           <w:lang w:val="en-US"/>
         </w:rPr>
-        <w:t>Good luck and h</w:t>
-      </w:r>
+      </w:pPr>
       <w:r>
         <w:rPr>
           <w:b/>
@@ -2917,7 +3399,7 @@
           <w:szCs w:val="32"/>
           <w:lang w:val="en-US"/>
         </w:rPr>
-        <w:t xml:space="preserve">ave </w:t>
+        <w:t>Good luck and h</w:t>
       </w:r>
       <w:r>
         <w:rPr>
@@ -2927,7 +3409,7 @@
           <w:szCs w:val="32"/>
           <w:lang w:val="en-US"/>
         </w:rPr>
-        <w:t>f</w:t>
+        <w:t xml:space="preserve">ave </w:t>
       </w:r>
       <w:r>
         <w:rPr>
@@ -2937,7 +3419,7 @@
           <w:szCs w:val="32"/>
           <w:lang w:val="en-US"/>
         </w:rPr>
-        <w:t>un</w:t>
+        <w:t>f</w:t>
       </w:r>
       <w:r>
         <w:rPr>
@@ -2947,7 +3429,7 @@
           <w:szCs w:val="32"/>
           <w:lang w:val="en-US"/>
         </w:rPr>
-        <w:t xml:space="preserve"> - m</w:t>
+        <w:t>un</w:t>
       </w:r>
       <w:r>
         <w:rPr>
@@ -2957,7 +3439,7 @@
           <w:szCs w:val="32"/>
           <w:lang w:val="en-US"/>
         </w:rPr>
-        <w:t>ay the best player win</w:t>
+        <w:t xml:space="preserve"> - m</w:t>
       </w:r>
       <w:r>
         <w:rPr>
@@ -2967,6 +3449,36 @@
           <w:szCs w:val="32"/>
           <w:lang w:val="en-US"/>
         </w:rPr>
+        <w:t xml:space="preserve">ay the best </w:t>
+      </w:r>
+      <w:r>
+        <w:rPr>
+          <w:b/>
+          <w:bCs/>
+          <w:sz w:val="32"/>
+          <w:szCs w:val="32"/>
+          <w:lang w:val="en-US"/>
+        </w:rPr>
+        <w:t>pirate</w:t>
+      </w:r>
+      <w:r>
+        <w:rPr>
+          <w:b/>
+          <w:bCs/>
+          <w:sz w:val="32"/>
+          <w:szCs w:val="32"/>
+          <w:lang w:val="en-US"/>
+        </w:rPr>
+        <w:t xml:space="preserve"> win</w:t>
+      </w:r>
+      <w:r>
+        <w:rPr>
+          <w:b/>
+          <w:bCs/>
+          <w:sz w:val="32"/>
+          <w:szCs w:val="32"/>
+          <w:lang w:val="en-US"/>
+        </w:rPr>
         <w:t>!</w:t>
       </w:r>
     </w:p>
@@ -3089,13 +3601,7 @@
         <w:rPr>
           <w:lang w:val="en-US"/>
         </w:rPr>
-        <w:t>Version 2.0</w:t>
-      </w:r>
-      <w:r>
-        <w:rPr>
-          <w:lang w:val="en-US"/>
-        </w:rPr>
-        <w:t xml:space="preserve"> and later</w:t>
+        <w:t>Next versions</w:t>
       </w:r>
       <w:r>
         <w:rPr>
@@ -3149,7 +3655,37 @@
         <w:rPr>
           <w:lang w:val="en-US"/>
         </w:rPr>
-        <w:t>Islands owned by a player will generate ships according to pre-defined time for each island stated in board settings.</w:t>
+        <w:t xml:space="preserve">Different kinds of ships (boat, man o’ war, </w:t>
+      </w:r>
+      <w:r>
+        <w:rPr>
+          <w:lang w:val="en-US"/>
+        </w:rPr>
+        <w:t>etc.</w:t>
+      </w:r>
+      <w:r>
+        <w:rPr>
+          <w:lang w:val="en-US"/>
+        </w:rPr>
+        <w:t>…)</w:t>
+      </w:r>
+      <w:r>
+        <w:rPr>
+          <w:lang w:val="en-US"/>
+        </w:rPr>
+        <w:t xml:space="preserve"> </w:t>
+      </w:r>
+      <w:r>
+        <w:rPr>
+          <w:lang w:val="en-US"/>
+        </w:rPr>
+        <w:t xml:space="preserve">with different stats: ship </w:t>
+      </w:r>
+      <w:r>
+        <w:rPr>
+          <w:lang w:val="en-US"/>
+        </w:rPr>
+        <w:t>life, ship strength, ship speed.</w:t>
       </w:r>
     </w:p>
     <w:p>
@@ -3167,7 +3703,19 @@
         <w:rPr>
           <w:lang w:val="en-US"/>
         </w:rPr>
-        <w:t>Ships will be able to destroy blocks and allow for ships passage.</w:t>
+        <w:t xml:space="preserve">New option for player: exchange island life for ship creation. Better ship </w:t>
+      </w:r>
+      <w:r>
+        <w:rPr>
+          <w:lang w:val="en-US"/>
+        </w:rPr>
+        <w:t>costs</w:t>
+      </w:r>
+      <w:r>
+        <w:rPr>
+          <w:lang w:val="en-US"/>
+        </w:rPr>
+        <w:t xml:space="preserve"> more life.</w:t>
       </w:r>
     </w:p>
     <w:p>
@@ -3185,7 +3733,29 @@
         <w:rPr>
           <w:lang w:val="en-US"/>
         </w:rPr>
-        <w:t>Whirlpools / sea monsters – tiles that kills ships.</w:t>
+        <w:t xml:space="preserve">Allow to move </w:t>
+      </w:r>
+      <w:r>
+        <w:rPr>
+          <w:b/>
+          <w:bCs/>
+          <w:lang w:val="en-US"/>
+        </w:rPr>
+        <w:t>up to</w:t>
+      </w:r>
+      <w:r>
+        <w:rPr>
+          <w:lang w:val="en-US"/>
+        </w:rPr>
+        <w:t xml:space="preserve"> maximum speed of ship and not </w:t>
+      </w:r>
+      <w:r>
+        <w:rPr>
+          <w:b/>
+          <w:bCs/>
+          <w:lang w:val="en-US"/>
+        </w:rPr>
+        <w:t>only in it.</w:t>
       </w:r>
     </w:p>
     <w:p>
@@ -3203,15 +3773,7 @@
         <w:rPr>
           <w:lang w:val="en-US"/>
         </w:rPr>
-        <w:t xml:space="preserve">Allow to move up to maximum speed of ship and not </w:t>
-      </w:r>
-      <w:r>
-        <w:rPr>
-          <w:b/>
-          <w:bCs/>
-          <w:lang w:val="en-US"/>
-        </w:rPr>
-        <w:t>only in it.</w:t>
+        <w:t>Ships will be able to destroy blocks and allow for ships passage.</w:t>
       </w:r>
     </w:p>
     <w:p>
@@ -3229,7 +3791,7 @@
         <w:rPr>
           <w:lang w:val="en-US"/>
         </w:rPr>
-        <w:t>Add ship strength – decrease island life quicker.</w:t>
+        <w:t>Add different criteria for victory: destroy all or X enemy ships, capture all or X islands, capture enemy base island, etc. Can add combinations of all.</w:t>
       </w:r>
     </w:p>
     <w:p>
@@ -3247,7 +3809,7 @@
         <w:rPr>
           <w:lang w:val="en-US"/>
         </w:rPr>
-        <w:t>Add different criteria for victory: destroy all or X enemy ships, capture all or X islands, capture enemy base island, etc. Can add combinations of all.</w:t>
+        <w:t>Whirlpools / sea monsters – tiles that kills ships.</w:t>
       </w:r>
     </w:p>
     <w:p>
@@ -3313,7 +3875,19 @@
         <w:rPr>
           <w:lang w:val="en-US"/>
         </w:rPr>
-        <w:t>Add more boards to play.</w:t>
+        <w:t xml:space="preserve">Add more boards </w:t>
+      </w:r>
+      <w:r>
+        <w:rPr>
+          <w:lang w:val="en-US"/>
+        </w:rPr>
+        <w:t>and bots</w:t>
+      </w:r>
+      <w:r>
+        <w:rPr>
+          <w:lang w:val="en-US"/>
+        </w:rPr>
+        <w:t>.</w:t>
       </w:r>
     </w:p>
     <w:p>
@@ -3367,13 +3941,25 @@
         <w:rPr>
           <w:lang w:val="en-US"/>
         </w:rPr>
-        <w:t>Add option for more players</w:t>
-      </w:r>
-      <w:r>
-        <w:rPr>
-          <w:lang w:val="en-US"/>
-        </w:rPr>
-        <w:t xml:space="preserve"> than 2.</w:t>
+        <w:t xml:space="preserve">Add option for more </w:t>
+      </w:r>
+      <w:r>
+        <w:rPr>
+          <w:lang w:val="en-US"/>
+        </w:rPr>
+        <w:t xml:space="preserve">than 2 </w:t>
+      </w:r>
+      <w:r>
+        <w:rPr>
+          <w:lang w:val="en-US"/>
+        </w:rPr>
+        <w:t>players</w:t>
+      </w:r>
+      <w:r>
+        <w:rPr>
+          <w:lang w:val="en-US"/>
+        </w:rPr>
+        <w:t>.</w:t>
       </w:r>
     </w:p>
     <w:p>
@@ -3415,6 +4001,36 @@
         <w:rPr>
           <w:lang w:val="en-US"/>
         </w:rPr>
+        <w:t xml:space="preserve">Island with ships looks </w:t>
+      </w:r>
+      <w:r>
+        <w:rPr>
+          <w:lang w:val="en-US"/>
+        </w:rPr>
+        <w:t>different</w:t>
+      </w:r>
+      <w:r>
+        <w:rPr>
+          <w:lang w:val="en-US"/>
+        </w:rPr>
+        <w:t>.</w:t>
+      </w:r>
+    </w:p>
+    <w:p>
+      <w:pPr>
+        <w:pStyle w:val="ListParagraph"/>
+        <w:numPr>
+          <w:ilvl w:val="2"/>
+          <w:numId w:val="1"/>
+        </w:numPr>
+        <w:rPr>
+          <w:lang w:val="en-US"/>
+        </w:rPr>
+      </w:pPr>
+      <w:r>
+        <w:rPr>
+          <w:lang w:val="en-US"/>
+        </w:rPr>
         <w:t>Show</w:t>
       </w:r>
       <w:r>
@@ -3427,7 +4043,31 @@
         <w:rPr>
           <w:lang w:val="en-US"/>
         </w:rPr>
-        <w:t xml:space="preserve"> islands life</w:t>
+        <w:t xml:space="preserve"> islands </w:t>
+      </w:r>
+      <w:r>
+        <w:rPr>
+          <w:lang w:val="en-US"/>
+        </w:rPr>
+        <w:t xml:space="preserve">stats (life, </w:t>
+      </w:r>
+      <w:r>
+        <w:rPr>
+          <w:lang w:val="en-US"/>
+        </w:rPr>
+        <w:t>ships, …</w:t>
+      </w:r>
+      <w:r>
+        <w:rPr>
+          <w:lang w:val="en-US"/>
+        </w:rPr>
+        <w:t>),</w:t>
+      </w:r>
+      <w:r>
+        <w:rPr>
+          <w:lang w:val="en-US"/>
+        </w:rPr>
+        <w:t xml:space="preserve"> ships stats</w:t>
       </w:r>
       <w:r>
         <w:rPr>
@@ -3765,6 +4405,95 @@
     </w:lvl>
   </w:abstractNum>
   <w:abstractNum w:abstractNumId="2" w15:restartNumberingAfterBreak="0">
+    <w:nsid w:val="5D2A5571"/>
+    <w:multiLevelType w:val="hybridMultilevel"/>
+    <w:tmpl w:val="574EDC48"/>
+    <w:lvl w:ilvl="0" w:tplc="2000000F">
+      <w:start w:val="1"/>
+      <w:numFmt w:val="decimal"/>
+      <w:lvlText w:val="%1."/>
+      <w:lvlJc w:val="left"/>
+      <w:pPr>
+        <w:ind w:left="720" w:hanging="360"/>
+      </w:pPr>
+      <w:rPr>
+        <w:rFonts w:hint="default"/>
+      </w:rPr>
+    </w:lvl>
+    <w:lvl w:ilvl="1" w:tplc="20000019" w:tentative="1">
+      <w:start w:val="1"/>
+      <w:numFmt w:val="lowerLetter"/>
+      <w:lvlText w:val="%2."/>
+      <w:lvlJc w:val="left"/>
+      <w:pPr>
+        <w:ind w:left="1440" w:hanging="360"/>
+      </w:pPr>
+    </w:lvl>
+    <w:lvl w:ilvl="2" w:tplc="2000001B" w:tentative="1">
+      <w:start w:val="1"/>
+      <w:numFmt w:val="lowerRoman"/>
+      <w:lvlText w:val="%3."/>
+      <w:lvlJc w:val="right"/>
+      <w:pPr>
+        <w:ind w:left="2160" w:hanging="180"/>
+      </w:pPr>
+    </w:lvl>
+    <w:lvl w:ilvl="3" w:tplc="2000000F" w:tentative="1">
+      <w:start w:val="1"/>
+      <w:numFmt w:val="decimal"/>
+      <w:lvlText w:val="%4."/>
+      <w:lvlJc w:val="left"/>
+      <w:pPr>
+        <w:ind w:left="2880" w:hanging="360"/>
+      </w:pPr>
+    </w:lvl>
+    <w:lvl w:ilvl="4" w:tplc="20000019" w:tentative="1">
+      <w:start w:val="1"/>
+      <w:numFmt w:val="lowerLetter"/>
+      <w:lvlText w:val="%5."/>
+      <w:lvlJc w:val="left"/>
+      <w:pPr>
+        <w:ind w:left="3600" w:hanging="360"/>
+      </w:pPr>
+    </w:lvl>
+    <w:lvl w:ilvl="5" w:tplc="2000001B" w:tentative="1">
+      <w:start w:val="1"/>
+      <w:numFmt w:val="lowerRoman"/>
+      <w:lvlText w:val="%6."/>
+      <w:lvlJc w:val="right"/>
+      <w:pPr>
+        <w:ind w:left="4320" w:hanging="180"/>
+      </w:pPr>
+    </w:lvl>
+    <w:lvl w:ilvl="6" w:tplc="2000000F" w:tentative="1">
+      <w:start w:val="1"/>
+      <w:numFmt w:val="decimal"/>
+      <w:lvlText w:val="%7."/>
+      <w:lvlJc w:val="left"/>
+      <w:pPr>
+        <w:ind w:left="5040" w:hanging="360"/>
+      </w:pPr>
+    </w:lvl>
+    <w:lvl w:ilvl="7" w:tplc="20000019" w:tentative="1">
+      <w:start w:val="1"/>
+      <w:numFmt w:val="lowerLetter"/>
+      <w:lvlText w:val="%8."/>
+      <w:lvlJc w:val="left"/>
+      <w:pPr>
+        <w:ind w:left="5760" w:hanging="360"/>
+      </w:pPr>
+    </w:lvl>
+    <w:lvl w:ilvl="8" w:tplc="2000001B" w:tentative="1">
+      <w:start w:val="1"/>
+      <w:numFmt w:val="lowerRoman"/>
+      <w:lvlText w:val="%9."/>
+      <w:lvlJc w:val="right"/>
+      <w:pPr>
+        <w:ind w:left="6480" w:hanging="180"/>
+      </w:pPr>
+    </w:lvl>
+  </w:abstractNum>
+  <w:abstractNum w:abstractNumId="3" w15:restartNumberingAfterBreak="0">
     <w:nsid w:val="63A46113"/>
     <w:multiLevelType w:val="hybridMultilevel"/>
     <w:tmpl w:val="C6622C60"/>
@@ -3878,13 +4607,16 @@
     </w:lvl>
   </w:abstractNum>
   <w:num w:numId="1" w16cid:durableId="1041368726">
-    <w:abstractNumId w:val="2"/>
+    <w:abstractNumId w:val="3"/>
   </w:num>
   <w:num w:numId="2" w16cid:durableId="111704605">
     <w:abstractNumId w:val="1"/>
   </w:num>
   <w:num w:numId="3" w16cid:durableId="560823200">
     <w:abstractNumId w:val="0"/>
+  </w:num>
+  <w:num w:numId="4" w16cid:durableId="1791123169">
+    <w:abstractNumId w:val="2"/>
   </w:num>
 </w:numbering>
 </file>

</xml_diff>

<commit_message>
Version 2.0: code setup, ships movement, ships creation, game progress on screen, debug mode
</commit_message>
<xml_diff>
--- a/Instructions.docx
+++ b/Instructions.docx
@@ -1481,7 +1481,15 @@
       </w:r>
       <w:proofErr w:type="spellEnd"/>
       <w:r>
-        <w:t xml:space="preserve">: assign a base island for each player. The position in the list represents which player gets this index and the value is the index in islands list defined above that is assigned to this player. For example: Player N gets the Nth index and islands[Nth index] is assigned to be </w:t>
+        <w:t xml:space="preserve">: assign a base island for each player. The position in the list represents which player gets this index and the value is the index in islands list defined above that is assigned to this player. For example: Player N gets the Nth index and </w:t>
+      </w:r>
+      <w:proofErr w:type="gramStart"/>
+      <w:r>
+        <w:t>islands[</w:t>
+      </w:r>
+      <w:proofErr w:type="gramEnd"/>
+      <w:r>
+        <w:t xml:space="preserve">Nth index] is assigned to be </w:t>
       </w:r>
       <w:r>
         <w:t>his</w:t>
@@ -1493,7 +1501,15 @@
         <w:t>. I</w:t>
       </w:r>
       <w:r>
-        <w:t>n the example below: player 0 gets island[1] and player[1] gets island[0]</w:t>
+        <w:t xml:space="preserve">n the example below: player 0 gets </w:t>
+      </w:r>
+      <w:proofErr w:type="gramStart"/>
+      <w:r>
+        <w:t>island[</w:t>
+      </w:r>
+      <w:proofErr w:type="gramEnd"/>
+      <w:r>
+        <w:t>1] and player[1] gets island[0]</w:t>
       </w:r>
       <w:r>
         <w:t>.</w:t>
@@ -1513,7 +1529,15 @@
       </w:r>
       <w:proofErr w:type="spellEnd"/>
       <w:r>
-        <w:t>: each players can have different speed. same explanation as above for the notation.</w:t>
+        <w:t xml:space="preserve">: each </w:t>
+      </w:r>
+      <w:proofErr w:type="gramStart"/>
+      <w:r>
+        <w:t>players</w:t>
+      </w:r>
+      <w:proofErr w:type="gramEnd"/>
+      <w:r>
+        <w:t xml:space="preserve"> can have different speed. same explanation as above for the notation.</w:t>
       </w:r>
       <w:r>
         <w:t xml:space="preserve"> </w:t>
@@ -2185,7 +2209,21 @@
         <w:rPr>
           <w:lang w:val="en-US"/>
         </w:rPr>
-        <w:t>Own player id: equals -1 if island is neutral (aka no player owned the island).</w:t>
+        <w:t xml:space="preserve">Own player </w:t>
+      </w:r>
+      <w:proofErr w:type="gramStart"/>
+      <w:r>
+        <w:rPr>
+          <w:lang w:val="en-US"/>
+        </w:rPr>
+        <w:t>id:</w:t>
+      </w:r>
+      <w:proofErr w:type="gramEnd"/>
+      <w:r>
+        <w:rPr>
+          <w:lang w:val="en-US"/>
+        </w:rPr>
+        <w:t xml:space="preserve"> equals -1 if island is neutral (aka no player owned the island).</w:t>
       </w:r>
     </w:p>
     <w:p>
@@ -2965,7 +3003,20 @@
           <w:lang w:eastAsia="en-IL"/>
           <w14:ligatures w14:val="none"/>
         </w:rPr>
-        <w:t>do_turn</w:t>
+        <w:t>do_</w:t>
+      </w:r>
+      <w:proofErr w:type="gramStart"/>
+      <w:r>
+        <w:rPr>
+          <w:rFonts w:ascii="Courier New" w:eastAsia="Times New Roman" w:hAnsi="Courier New" w:cs="Courier New"/>
+          <w:color w:val="56A8F5"/>
+          <w:kern w:val="0"/>
+          <w:sz w:val="20"/>
+          <w:szCs w:val="20"/>
+          <w:lang w:eastAsia="en-IL"/>
+          <w14:ligatures w14:val="none"/>
+        </w:rPr>
+        <w:t>turn</w:t>
       </w:r>
       <w:proofErr w:type="spellEnd"/>
       <w:r>
@@ -2981,6 +3032,7 @@
         <w:t>(</w:t>
       </w:r>
       <w:proofErr w:type="spellStart"/>
+      <w:proofErr w:type="gramEnd"/>
       <w:r>
         <w:rPr>
           <w:rFonts w:ascii="Courier New" w:eastAsia="Times New Roman" w:hAnsi="Courier New" w:cs="Courier New"/>
@@ -3079,7 +3131,14 @@
         <w:rPr>
           <w:lang w:val="en-US"/>
         </w:rPr>
-        <w:t>game_api</w:t>
+        <w:t>game_</w:t>
+      </w:r>
+      <w:proofErr w:type="gramStart"/>
+      <w:r>
+        <w:rPr>
+          <w:lang w:val="en-US"/>
+        </w:rPr>
+        <w:t>api</w:t>
       </w:r>
       <w:proofErr w:type="spellEnd"/>
       <w:r>
@@ -3089,6 +3148,7 @@
         <w:t>.{</w:t>
       </w:r>
       <w:proofErr w:type="spellStart"/>
+      <w:proofErr w:type="gramEnd"/>
       <w:r>
         <w:rPr>
           <w:lang w:val="en-US"/>
@@ -3236,7 +3296,14 @@
         <w:rPr>
           <w:lang w:val="en-US"/>
         </w:rPr>
-        <w:t>player_names</w:t>
+        <w:t>player_</w:t>
+      </w:r>
+      <w:proofErr w:type="gramStart"/>
+      <w:r>
+        <w:rPr>
+          <w:lang w:val="en-US"/>
+        </w:rPr>
+        <w:t>names</w:t>
       </w:r>
       <w:proofErr w:type="spellEnd"/>
       <w:r>
@@ -3249,7 +3316,14 @@
         <w:rPr>
           <w:lang w:val="en-US"/>
         </w:rPr>
-        <w:t xml:space="preserve">: </w:t>
+        <w:t>:</w:t>
+      </w:r>
+      <w:proofErr w:type="gramEnd"/>
+      <w:r>
+        <w:rPr>
+          <w:lang w:val="en-US"/>
+        </w:rPr>
+        <w:t xml:space="preserve"> </w:t>
       </w:r>
       <w:r>
         <w:rPr>
@@ -3552,68 +3626,319 @@
     </w:p>
     <w:p>
       <w:pPr>
+        <w:pStyle w:val="Heading3"/>
+        <w:rPr>
+          <w:lang w:val="en-US"/>
+        </w:rPr>
+      </w:pPr>
+      <w:r>
+        <w:rPr>
+          <w:lang w:val="en-US"/>
+        </w:rPr>
+        <w:t xml:space="preserve">Version 1.0 </w:t>
+      </w:r>
+    </w:p>
+    <w:p>
+      <w:pPr>
+        <w:rPr>
+          <w:sz w:val="24"/>
+          <w:szCs w:val="24"/>
+          <w:lang w:val="en-US"/>
+        </w:rPr>
+      </w:pPr>
+      <w:r>
+        <w:rPr>
+          <w:b/>
+          <w:bCs/>
+          <w:sz w:val="24"/>
+          <w:szCs w:val="24"/>
+          <w:lang w:val="en-US"/>
+        </w:rPr>
+        <w:t>Release date:</w:t>
+      </w:r>
+      <w:r>
+        <w:rPr>
+          <w:sz w:val="24"/>
+          <w:szCs w:val="24"/>
+          <w:lang w:val="en-US"/>
+        </w:rPr>
+        <w:t xml:space="preserve"> </w:t>
+      </w:r>
+      <w:r>
+        <w:rPr>
+          <w:sz w:val="24"/>
+          <w:szCs w:val="24"/>
+          <w:lang w:val="en-US"/>
+        </w:rPr>
+        <w:t>13.05.24</w:t>
+      </w:r>
+      <w:r>
+        <w:rPr>
+          <w:sz w:val="24"/>
+          <w:szCs w:val="24"/>
+          <w:lang w:val="en-US"/>
+        </w:rPr>
+        <w:t xml:space="preserve"> </w:t>
+      </w:r>
+      <w:r>
+        <w:rPr>
+          <w:sz w:val="24"/>
+          <w:szCs w:val="24"/>
+          <w:lang w:val="en-US"/>
+        </w:rPr>
+        <w:t xml:space="preserve">– </w:t>
+      </w:r>
+      <w:r>
+        <w:rPr>
+          <w:sz w:val="24"/>
+          <w:szCs w:val="24"/>
+          <w:lang w:val="en-US"/>
+        </w:rPr>
+        <w:t>Independence Day</w:t>
+      </w:r>
+      <w:r>
+        <w:rPr>
+          <w:sz w:val="24"/>
+          <w:szCs w:val="24"/>
+          <w:lang w:val="en-US"/>
+        </w:rPr>
+        <w:t>!</w:t>
+      </w:r>
+    </w:p>
+    <w:p>
+      <w:pPr>
+        <w:rPr>
+          <w:sz w:val="24"/>
+          <w:szCs w:val="24"/>
+          <w:lang w:val="en-US"/>
+        </w:rPr>
+      </w:pPr>
+      <w:r>
+        <w:rPr>
+          <w:b/>
+          <w:bCs/>
+          <w:sz w:val="24"/>
+          <w:szCs w:val="24"/>
+          <w:lang w:val="en-US"/>
+        </w:rPr>
+        <w:t>Features:</w:t>
+      </w:r>
+      <w:r>
+        <w:rPr>
+          <w:b/>
+          <w:bCs/>
+          <w:sz w:val="24"/>
+          <w:szCs w:val="24"/>
+          <w:lang w:val="en-US"/>
+        </w:rPr>
+        <w:t xml:space="preserve"> </w:t>
+      </w:r>
+      <w:r>
+        <w:rPr>
+          <w:sz w:val="24"/>
+          <w:szCs w:val="24"/>
+          <w:lang w:val="en-US"/>
+        </w:rPr>
+        <w:t>written above.</w:t>
+      </w:r>
+    </w:p>
+    <w:p>
+      <w:pPr>
+        <w:rPr>
+          <w:lang w:val="en-US"/>
+        </w:rPr>
+      </w:pPr>
+    </w:p>
+    <w:p>
+      <w:pPr>
+        <w:pStyle w:val="Heading3"/>
+        <w:rPr>
+          <w:lang w:val="en-US"/>
+        </w:rPr>
+      </w:pPr>
+      <w:r>
+        <w:rPr>
+          <w:lang w:val="en-US"/>
+        </w:rPr>
+        <w:t>Version 2.0</w:t>
+      </w:r>
+    </w:p>
+    <w:p>
+      <w:pPr>
+        <w:rPr>
+          <w:sz w:val="24"/>
+          <w:szCs w:val="24"/>
+          <w:lang w:val="en-US"/>
+        </w:rPr>
+      </w:pPr>
+      <w:r>
+        <w:rPr>
+          <w:b/>
+          <w:bCs/>
+          <w:sz w:val="24"/>
+          <w:szCs w:val="24"/>
+          <w:lang w:val="en-US"/>
+        </w:rPr>
+        <w:t>Release date</w:t>
+      </w:r>
+      <w:r>
+        <w:rPr>
+          <w:sz w:val="24"/>
+          <w:szCs w:val="24"/>
+          <w:lang w:val="en-US"/>
+        </w:rPr>
+        <w:t xml:space="preserve">: </w:t>
+      </w:r>
+      <w:r>
+        <w:rPr>
+          <w:sz w:val="24"/>
+          <w:szCs w:val="24"/>
+          <w:lang w:val="en-US"/>
+        </w:rPr>
+        <w:t>14.06.24</w:t>
+      </w:r>
+      <w:r>
+        <w:rPr>
+          <w:sz w:val="24"/>
+          <w:szCs w:val="24"/>
+          <w:lang w:val="en-US"/>
+        </w:rPr>
+        <w:t>.</w:t>
+      </w:r>
+    </w:p>
+    <w:p>
+      <w:pPr>
+        <w:rPr>
+          <w:b/>
+          <w:bCs/>
+          <w:sz w:val="24"/>
+          <w:szCs w:val="24"/>
+          <w:lang w:val="en-US"/>
+        </w:rPr>
+      </w:pPr>
+      <w:r>
+        <w:rPr>
+          <w:b/>
+          <w:bCs/>
+          <w:sz w:val="24"/>
+          <w:szCs w:val="24"/>
+          <w:lang w:val="en-US"/>
+        </w:rPr>
+        <w:t>Features added:</w:t>
+      </w:r>
+    </w:p>
+    <w:p>
+      <w:pPr>
         <w:pStyle w:val="ListParagraph"/>
         <w:numPr>
           <w:ilvl w:val="0"/>
           <w:numId w:val="1"/>
         </w:numPr>
         <w:rPr>
-          <w:lang w:val="en-US"/>
-        </w:rPr>
-      </w:pPr>
-      <w:r>
-        <w:rPr>
-          <w:lang w:val="en-US"/>
-        </w:rPr>
-        <w:t xml:space="preserve">Version 1.0 </w:t>
-      </w:r>
-      <w:r>
-        <w:rPr>
-          <w:sz w:val="24"/>
-          <w:szCs w:val="24"/>
-          <w:lang w:val="en-US"/>
-        </w:rPr>
-        <w:t>was released</w:t>
-      </w:r>
-      <w:r>
-        <w:rPr>
-          <w:sz w:val="24"/>
-          <w:szCs w:val="24"/>
-          <w:lang w:val="en-US"/>
-        </w:rPr>
-        <w:t xml:space="preserve"> on 13.05.24</w:t>
-      </w:r>
-      <w:r>
-        <w:rPr>
-          <w:sz w:val="24"/>
-          <w:szCs w:val="24"/>
-          <w:lang w:val="en-US"/>
-        </w:rPr>
-        <w:t xml:space="preserve"> (</w:t>
-      </w:r>
-      <w:r>
-        <w:rPr>
-          <w:sz w:val="24"/>
-          <w:szCs w:val="24"/>
-          <w:lang w:val="en-US"/>
-        </w:rPr>
-        <w:t>Independence Day</w:t>
-      </w:r>
-      <w:r>
-        <w:rPr>
-          <w:sz w:val="24"/>
-          <w:szCs w:val="24"/>
-          <w:lang w:val="en-US"/>
-        </w:rPr>
-        <w:t>!)</w:t>
-      </w:r>
-      <w:r>
-        <w:rPr>
-          <w:sz w:val="24"/>
-          <w:szCs w:val="24"/>
-          <w:lang w:val="en-US"/>
-        </w:rPr>
-        <w:t>.</w:t>
+          <w:b/>
+          <w:bCs/>
+          <w:sz w:val="24"/>
+          <w:szCs w:val="24"/>
+          <w:lang w:val="en-US"/>
+        </w:rPr>
+      </w:pPr>
+      <w:r>
+        <w:rPr>
+          <w:b/>
+          <w:bCs/>
+          <w:sz w:val="24"/>
+          <w:szCs w:val="24"/>
+          <w:lang w:val="en-US"/>
+        </w:rPr>
+        <w:t xml:space="preserve"> </w:t>
+      </w:r>
+      <w:r>
+        <w:rPr>
+          <w:b/>
+          <w:bCs/>
+          <w:sz w:val="24"/>
+          <w:szCs w:val="24"/>
+          <w:lang w:val="en-US"/>
+        </w:rPr>
+        <w:t>Code setup</w:t>
+      </w:r>
+      <w:r>
+        <w:rPr>
+          <w:b/>
+          <w:bCs/>
+          <w:sz w:val="24"/>
+          <w:szCs w:val="24"/>
+          <w:lang w:val="en-US"/>
+        </w:rPr>
+        <w:t>:</w:t>
+      </w:r>
+    </w:p>
+    <w:p>
+      <w:pPr>
+        <w:pStyle w:val="ListParagraph"/>
+        <w:numPr>
+          <w:ilvl w:val="1"/>
+          <w:numId w:val="1"/>
+        </w:numPr>
+        <w:rPr>
+          <w:sz w:val="24"/>
+          <w:szCs w:val="24"/>
+          <w:lang w:val="en-US"/>
+        </w:rPr>
+      </w:pPr>
+      <w:r>
+        <w:rPr>
+          <w:sz w:val="24"/>
+          <w:szCs w:val="24"/>
+          <w:lang w:val="en-US"/>
+        </w:rPr>
+        <w:t>add requirements.txt</w:t>
+      </w:r>
+      <w:r>
+        <w:rPr>
+          <w:sz w:val="24"/>
+          <w:szCs w:val="24"/>
+          <w:lang w:val="en-US"/>
+        </w:rPr>
+        <w:t xml:space="preserve"> to easy setup of game on your computer.</w:t>
+      </w:r>
+    </w:p>
+    <w:p>
+      <w:pPr>
+        <w:pStyle w:val="ListParagraph"/>
+        <w:numPr>
+          <w:ilvl w:val="1"/>
+          <w:numId w:val="1"/>
+        </w:numPr>
+        <w:rPr>
+          <w:sz w:val="24"/>
+          <w:szCs w:val="24"/>
+          <w:lang w:val="en-US"/>
+        </w:rPr>
+      </w:pPr>
+      <w:r>
+        <w:rPr>
+          <w:sz w:val="24"/>
+          <w:szCs w:val="24"/>
+          <w:lang w:val="en-US"/>
+        </w:rPr>
+        <w:t>U</w:t>
+      </w:r>
+      <w:r>
+        <w:rPr>
+          <w:sz w:val="24"/>
+          <w:szCs w:val="24"/>
+          <w:lang w:val="en-US"/>
+        </w:rPr>
+        <w:t>pdate ReadMe</w:t>
+      </w:r>
+      <w:r>
+        <w:rPr>
+          <w:sz w:val="24"/>
+          <w:szCs w:val="24"/>
+          <w:lang w:val="en-US"/>
+        </w:rPr>
+        <w:t xml:space="preserve"> and instructions docs.</w:t>
       </w:r>
     </w:p>
     <w:p>
@@ -3624,14 +3949,42 @@
           <w:numId w:val="1"/>
         </w:numPr>
         <w:rPr>
-          <w:lang w:val="en-US"/>
-        </w:rPr>
-      </w:pPr>
-      <w:r>
-        <w:rPr>
-          <w:lang w:val="en-US"/>
-        </w:rPr>
-        <w:t>Version 2.0 was released on 14.06.24 and include the following upgrades:</w:t>
+          <w:b/>
+          <w:bCs/>
+          <w:sz w:val="24"/>
+          <w:szCs w:val="24"/>
+          <w:lang w:val="en-US"/>
+        </w:rPr>
+      </w:pPr>
+      <w:r>
+        <w:rPr>
+          <w:b/>
+          <w:bCs/>
+          <w:sz w:val="24"/>
+          <w:szCs w:val="24"/>
+          <w:lang w:val="en-US"/>
+        </w:rPr>
+        <w:t>Ship</w:t>
+      </w:r>
+      <w:r>
+        <w:rPr>
+          <w:b/>
+          <w:bCs/>
+          <w:sz w:val="24"/>
+          <w:szCs w:val="24"/>
+          <w:lang w:val="en-US"/>
+        </w:rPr>
+        <w:t>s</w:t>
+      </w:r>
+      <w:r>
+        <w:rPr>
+          <w:b/>
+          <w:bCs/>
+          <w:sz w:val="24"/>
+          <w:szCs w:val="24"/>
+          <w:lang w:val="en-US"/>
+        </w:rPr>
+        <w:t xml:space="preserve"> movement</w:t>
       </w:r>
     </w:p>
     <w:p>
@@ -3642,74 +3995,94 @@
           <w:numId w:val="1"/>
         </w:numPr>
         <w:rPr>
-          <w:lang w:val="en-US"/>
-        </w:rPr>
-      </w:pPr>
-      <w:r>
-        <w:rPr>
+          <w:sz w:val="24"/>
+          <w:szCs w:val="24"/>
+          <w:lang w:val="en-US"/>
+        </w:rPr>
+      </w:pPr>
+      <w:r>
+        <w:rPr>
+          <w:sz w:val="24"/>
+          <w:szCs w:val="24"/>
+          <w:lang w:val="en-US"/>
+        </w:rPr>
+        <w:t xml:space="preserve">Now, </w:t>
+      </w:r>
+      <w:r>
+        <w:rPr>
+          <w:b/>
+          <w:bCs/>
+          <w:sz w:val="24"/>
+          <w:szCs w:val="24"/>
+          <w:lang w:val="en-US"/>
+        </w:rPr>
+        <w:t>all</w:t>
+      </w:r>
+      <w:r>
+        <w:rPr>
+          <w:sz w:val="24"/>
+          <w:szCs w:val="24"/>
           <w:lang w:val="en-US"/>
         </w:rPr>
         <w:t xml:space="preserve"> </w:t>
       </w:r>
       <w:r>
         <w:rPr>
-          <w:lang w:val="en-US"/>
-        </w:rPr>
-        <w:t>Setup game:</w:t>
-      </w:r>
-    </w:p>
-    <w:p>
-      <w:pPr>
-        <w:pStyle w:val="ListParagraph"/>
-        <w:numPr>
-          <w:ilvl w:val="2"/>
-          <w:numId w:val="1"/>
-        </w:numPr>
-        <w:rPr>
-          <w:lang w:val="en-US"/>
-        </w:rPr>
-      </w:pPr>
-      <w:r>
-        <w:rPr>
-          <w:lang w:val="en-US"/>
-        </w:rPr>
-        <w:t>add requirements.txt</w:t>
-      </w:r>
-      <w:r>
-        <w:rPr>
-          <w:lang w:val="en-US"/>
-        </w:rPr>
-        <w:t xml:space="preserve"> to easy setup of game on your computer.</w:t>
-      </w:r>
-    </w:p>
-    <w:p>
-      <w:pPr>
-        <w:pStyle w:val="ListParagraph"/>
-        <w:numPr>
-          <w:ilvl w:val="2"/>
-          <w:numId w:val="1"/>
-        </w:numPr>
-        <w:rPr>
-          <w:lang w:val="en-US"/>
-        </w:rPr>
-      </w:pPr>
-      <w:r>
-        <w:rPr>
-          <w:lang w:val="en-US"/>
-        </w:rPr>
-        <w:t>U</w:t>
-      </w:r>
-      <w:r>
-        <w:rPr>
-          <w:lang w:val="en-US"/>
-        </w:rPr>
-        <w:t>pdate ReadMe</w:t>
-      </w:r>
-      <w:r>
-        <w:rPr>
-          <w:lang w:val="en-US"/>
-        </w:rPr>
-        <w:t xml:space="preserve"> and instructions docs.</w:t>
+          <w:sz w:val="24"/>
+          <w:szCs w:val="24"/>
+          <w:lang w:val="en-US"/>
+        </w:rPr>
+        <w:t xml:space="preserve">player </w:t>
+      </w:r>
+      <w:r>
+        <w:rPr>
+          <w:sz w:val="24"/>
+          <w:szCs w:val="24"/>
+          <w:lang w:val="en-US"/>
+        </w:rPr>
+        <w:t xml:space="preserve">ships can move </w:t>
+      </w:r>
+      <w:r>
+        <w:rPr>
+          <w:b/>
+          <w:bCs/>
+          <w:sz w:val="24"/>
+          <w:szCs w:val="24"/>
+          <w:lang w:val="en-US"/>
+        </w:rPr>
+        <w:t>once</w:t>
+      </w:r>
+      <w:r>
+        <w:rPr>
+          <w:sz w:val="24"/>
+          <w:szCs w:val="24"/>
+          <w:lang w:val="en-US"/>
+        </w:rPr>
+        <w:t xml:space="preserve"> </w:t>
+      </w:r>
+      <w:r>
+        <w:rPr>
+          <w:sz w:val="24"/>
+          <w:szCs w:val="24"/>
+          <w:lang w:val="en-US"/>
+        </w:rPr>
+        <w:t xml:space="preserve">in player </w:t>
+      </w:r>
+      <w:r>
+        <w:rPr>
+          <w:sz w:val="24"/>
+          <w:szCs w:val="24"/>
+          <w:lang w:val="en-US"/>
+        </w:rPr>
+        <w:t>turn</w:t>
+      </w:r>
+      <w:r>
+        <w:rPr>
+          <w:sz w:val="24"/>
+          <w:szCs w:val="24"/>
+          <w:lang w:val="en-US"/>
+        </w:rPr>
+        <w:t xml:space="preserve"> (in previous version you can only move one ship each turn).</w:t>
       </w:r>
     </w:p>
     <w:p>
@@ -3720,108 +4093,64 @@
           <w:numId w:val="1"/>
         </w:numPr>
         <w:rPr>
-          <w:lang w:val="en-US"/>
-        </w:rPr>
-      </w:pPr>
-      <w:r>
-        <w:rPr>
-          <w:lang w:val="en-US"/>
-        </w:rPr>
-        <w:t>Ship movement</w:t>
-      </w:r>
-    </w:p>
-    <w:p>
-      <w:pPr>
-        <w:pStyle w:val="ListParagraph"/>
-        <w:numPr>
-          <w:ilvl w:val="2"/>
+          <w:sz w:val="24"/>
+          <w:szCs w:val="24"/>
+          <w:lang w:val="en-US"/>
+        </w:rPr>
+      </w:pPr>
+      <w:r>
+        <w:rPr>
+          <w:sz w:val="24"/>
+          <w:szCs w:val="24"/>
+          <w:lang w:val="en-US"/>
+        </w:rPr>
+        <w:t>If you try to move ship twice in the same turn, your will lose the game.</w:t>
+      </w:r>
+    </w:p>
+    <w:p>
+      <w:pPr>
+        <w:pStyle w:val="ListParagraph"/>
+        <w:numPr>
+          <w:ilvl w:val="0"/>
           <w:numId w:val="1"/>
         </w:numPr>
         <w:rPr>
-          <w:lang w:val="en-US"/>
-        </w:rPr>
-      </w:pPr>
-      <w:r>
-        <w:rPr>
-          <w:lang w:val="en-US"/>
-        </w:rPr>
-        <w:t xml:space="preserve">Now, </w:t>
-      </w:r>
-      <w:r>
-        <w:rPr>
-          <w:b/>
-          <w:bCs/>
-          <w:lang w:val="en-US"/>
-        </w:rPr>
-        <w:t>all</w:t>
-      </w:r>
-      <w:r>
-        <w:rPr>
-          <w:lang w:val="en-US"/>
-        </w:rPr>
-        <w:t xml:space="preserve"> </w:t>
-      </w:r>
-      <w:r>
-        <w:rPr>
-          <w:lang w:val="en-US"/>
-        </w:rPr>
-        <w:t xml:space="preserve">player </w:t>
-      </w:r>
-      <w:r>
-        <w:rPr>
-          <w:lang w:val="en-US"/>
-        </w:rPr>
-        <w:t xml:space="preserve">ships can move </w:t>
-      </w:r>
-      <w:r>
-        <w:rPr>
-          <w:b/>
-          <w:bCs/>
-          <w:lang w:val="en-US"/>
-        </w:rPr>
-        <w:t>once</w:t>
-      </w:r>
-      <w:r>
-        <w:rPr>
-          <w:lang w:val="en-US"/>
-        </w:rPr>
-        <w:t xml:space="preserve"> </w:t>
-      </w:r>
-      <w:r>
-        <w:rPr>
-          <w:lang w:val="en-US"/>
-        </w:rPr>
-        <w:t xml:space="preserve">in player </w:t>
-      </w:r>
-      <w:r>
-        <w:rPr>
-          <w:lang w:val="en-US"/>
-        </w:rPr>
-        <w:t>turn</w:t>
-      </w:r>
-      <w:r>
-        <w:rPr>
-          <w:lang w:val="en-US"/>
-        </w:rPr>
-        <w:t xml:space="preserve"> (in previous version you can only move one ship each turn).</w:t>
-      </w:r>
-    </w:p>
-    <w:p>
-      <w:pPr>
-        <w:pStyle w:val="ListParagraph"/>
-        <w:numPr>
-          <w:ilvl w:val="2"/>
-          <w:numId w:val="1"/>
-        </w:numPr>
-        <w:rPr>
-          <w:lang w:val="en-US"/>
-        </w:rPr>
-      </w:pPr>
-      <w:r>
-        <w:rPr>
-          <w:lang w:val="en-US"/>
-        </w:rPr>
-        <w:t>If you try to move ship twice in the same turn, your will lose the game.</w:t>
+          <w:b/>
+          <w:bCs/>
+          <w:sz w:val="24"/>
+          <w:szCs w:val="24"/>
+          <w:lang w:val="en-US"/>
+        </w:rPr>
+      </w:pPr>
+      <w:r>
+        <w:rPr>
+          <w:b/>
+          <w:bCs/>
+          <w:sz w:val="24"/>
+          <w:szCs w:val="24"/>
+          <w:lang w:val="en-US"/>
+        </w:rPr>
+        <w:t>Ship</w:t>
+      </w:r>
+      <w:r>
+        <w:rPr>
+          <w:b/>
+          <w:bCs/>
+          <w:sz w:val="24"/>
+          <w:szCs w:val="24"/>
+          <w:lang w:val="en-US"/>
+        </w:rPr>
+        <w:t>s</w:t>
+      </w:r>
+      <w:r>
+        <w:rPr>
+          <w:b/>
+          <w:bCs/>
+          <w:sz w:val="24"/>
+          <w:szCs w:val="24"/>
+          <w:lang w:val="en-US"/>
+        </w:rPr>
+        <w:t xml:space="preserve"> creation</w:t>
       </w:r>
     </w:p>
     <w:p>
@@ -3832,101 +4161,105 @@
           <w:numId w:val="1"/>
         </w:numPr>
         <w:rPr>
-          <w:lang w:val="en-US"/>
-        </w:rPr>
-      </w:pPr>
-      <w:r>
-        <w:rPr>
-          <w:lang w:val="en-US"/>
-        </w:rPr>
-        <w:t>Ship creation</w:t>
-      </w:r>
-    </w:p>
-    <w:p>
-      <w:pPr>
-        <w:pStyle w:val="ListParagraph"/>
-        <w:numPr>
-          <w:ilvl w:val="2"/>
+          <w:sz w:val="24"/>
+          <w:szCs w:val="24"/>
+          <w:lang w:val="en-US"/>
+        </w:rPr>
+      </w:pPr>
+      <w:r>
+        <w:rPr>
+          <w:sz w:val="24"/>
+          <w:szCs w:val="24"/>
+          <w:lang w:val="en-US"/>
+        </w:rPr>
+        <w:t>Each island has a timer for creating ships for the player owning them.</w:t>
+      </w:r>
+    </w:p>
+    <w:p>
+      <w:pPr>
+        <w:pStyle w:val="ListParagraph"/>
+        <w:numPr>
+          <w:ilvl w:val="1"/>
           <w:numId w:val="1"/>
         </w:numPr>
         <w:rPr>
-          <w:lang w:val="en-US"/>
-        </w:rPr>
-      </w:pPr>
-      <w:r>
-        <w:rPr>
-          <w:lang w:val="en-US"/>
-        </w:rPr>
-        <w:t>Each island has a timer for creating ships for the player owning them.</w:t>
-      </w:r>
-    </w:p>
-    <w:p>
-      <w:pPr>
-        <w:pStyle w:val="ListParagraph"/>
-        <w:numPr>
-          <w:ilvl w:val="2"/>
+          <w:sz w:val="24"/>
+          <w:szCs w:val="24"/>
+          <w:lang w:val="en-US"/>
+        </w:rPr>
+      </w:pPr>
+      <w:r>
+        <w:rPr>
+          <w:sz w:val="24"/>
+          <w:szCs w:val="24"/>
+          <w:lang w:val="en-US"/>
+        </w:rPr>
+        <w:t xml:space="preserve">After each turn, we check for each island if </w:t>
+      </w:r>
+      <w:r>
+        <w:rPr>
+          <w:sz w:val="24"/>
+          <w:szCs w:val="24"/>
+          <w:lang w:val="en-US"/>
+        </w:rPr>
+        <w:t xml:space="preserve">the </w:t>
+      </w:r>
+      <w:r>
+        <w:rPr>
+          <w:sz w:val="24"/>
+          <w:szCs w:val="24"/>
+          <w:lang w:val="en-US"/>
+        </w:rPr>
+        <w:t>timer reached zero</w:t>
+      </w:r>
+      <w:r>
+        <w:rPr>
+          <w:sz w:val="24"/>
+          <w:szCs w:val="24"/>
+          <w:lang w:val="en-US"/>
+        </w:rPr>
+        <w:t>.</w:t>
+      </w:r>
+    </w:p>
+    <w:p>
+      <w:pPr>
+        <w:pStyle w:val="ListParagraph"/>
+        <w:numPr>
+          <w:ilvl w:val="1"/>
           <w:numId w:val="1"/>
         </w:numPr>
         <w:rPr>
-          <w:lang w:val="en-US"/>
-        </w:rPr>
-      </w:pPr>
-      <w:r>
-        <w:rPr>
-          <w:lang w:val="en-US"/>
-        </w:rPr>
-        <w:t xml:space="preserve">After each turn, we check for each island if </w:t>
-      </w:r>
-      <w:r>
-        <w:rPr>
-          <w:lang w:val="en-US"/>
-        </w:rPr>
-        <w:t xml:space="preserve">the </w:t>
-      </w:r>
-      <w:r>
-        <w:rPr>
-          <w:lang w:val="en-US"/>
-        </w:rPr>
-        <w:t>timer reached zero</w:t>
-      </w:r>
-      <w:r>
-        <w:rPr>
-          <w:lang w:val="en-US"/>
-        </w:rPr>
-        <w:t>.</w:t>
-      </w:r>
-    </w:p>
-    <w:p>
-      <w:pPr>
-        <w:pStyle w:val="ListParagraph"/>
-        <w:numPr>
-          <w:ilvl w:val="2"/>
+          <w:sz w:val="24"/>
+          <w:szCs w:val="24"/>
+          <w:lang w:val="en-US"/>
+        </w:rPr>
+      </w:pPr>
+      <w:r>
+        <w:rPr>
+          <w:sz w:val="24"/>
+          <w:szCs w:val="24"/>
+          <w:lang w:val="en-US"/>
+        </w:rPr>
+        <w:t>If it has no ships or only friendly ships – we create a new ship.</w:t>
+      </w:r>
+    </w:p>
+    <w:p>
+      <w:pPr>
+        <w:pStyle w:val="ListParagraph"/>
+        <w:numPr>
+          <w:ilvl w:val="1"/>
           <w:numId w:val="1"/>
         </w:numPr>
         <w:rPr>
-          <w:lang w:val="en-US"/>
-        </w:rPr>
-      </w:pPr>
-      <w:r>
-        <w:rPr>
-          <w:lang w:val="en-US"/>
-        </w:rPr>
-        <w:t>If it has no ships or only friendly ships – we create a new ship.</w:t>
-      </w:r>
-    </w:p>
-    <w:p>
-      <w:pPr>
-        <w:pStyle w:val="ListParagraph"/>
-        <w:numPr>
-          <w:ilvl w:val="2"/>
-          <w:numId w:val="1"/>
-        </w:numPr>
-        <w:rPr>
-          <w:lang w:val="en-US"/>
-        </w:rPr>
-      </w:pPr>
-      <w:r>
-        <w:rPr>
+          <w:sz w:val="24"/>
+          <w:szCs w:val="24"/>
+          <w:lang w:val="en-US"/>
+        </w:rPr>
+      </w:pPr>
+      <w:r>
+        <w:rPr>
+          <w:sz w:val="24"/>
+          <w:szCs w:val="24"/>
           <w:lang w:val="en-US"/>
         </w:rPr>
         <w:t xml:space="preserve">If it has enemy ships – we destroy the first enemy ship on the island since a new ship was “created” for the player owning the island and it collided with the enemy ship. </w:t>
@@ -3940,32 +4273,22 @@
           <w:numId w:val="1"/>
         </w:numPr>
         <w:rPr>
-          <w:lang w:val="en-US"/>
-        </w:rPr>
-      </w:pPr>
-      <w:r>
-        <w:rPr>
-          <w:lang w:val="en-US"/>
-        </w:rPr>
-        <w:t>Next versions</w:t>
-      </w:r>
-      <w:r>
-        <w:rPr>
-          <w:lang w:val="en-US"/>
-        </w:rPr>
-        <w:t xml:space="preserve"> will include</w:t>
-      </w:r>
-      <w:r>
-        <w:rPr>
-          <w:lang w:val="en-US"/>
-        </w:rPr>
-        <w:t xml:space="preserve"> the following additions</w:t>
-      </w:r>
-      <w:r>
-        <w:rPr>
-          <w:lang w:val="en-US"/>
-        </w:rPr>
-        <w:t>:</w:t>
+          <w:b/>
+          <w:bCs/>
+          <w:sz w:val="24"/>
+          <w:szCs w:val="24"/>
+          <w:lang w:val="en-US"/>
+        </w:rPr>
+      </w:pPr>
+      <w:r>
+        <w:rPr>
+          <w:b/>
+          <w:bCs/>
+          <w:sz w:val="24"/>
+          <w:szCs w:val="24"/>
+          <w:lang w:val="en-US"/>
+        </w:rPr>
+        <w:t>Game progress on screen</w:t>
       </w:r>
     </w:p>
     <w:p>
@@ -3976,216 +4299,18 @@
           <w:numId w:val="1"/>
         </w:numPr>
         <w:rPr>
-          <w:lang w:val="en-US"/>
-        </w:rPr>
-      </w:pPr>
-      <w:r>
-        <w:rPr>
-          <w:lang w:val="en-US"/>
-        </w:rPr>
-        <w:t>New rules</w:t>
-      </w:r>
-    </w:p>
-    <w:p>
-      <w:pPr>
-        <w:pStyle w:val="ListParagraph"/>
-        <w:numPr>
-          <w:ilvl w:val="2"/>
-          <w:numId w:val="1"/>
-        </w:numPr>
-        <w:rPr>
-          <w:lang w:val="en-US"/>
-        </w:rPr>
-      </w:pPr>
-      <w:r>
-        <w:rPr>
-          <w:lang w:val="en-US"/>
-        </w:rPr>
-        <w:t xml:space="preserve">Different kinds of ships (boat, man o’ war, </w:t>
-      </w:r>
-      <w:r>
-        <w:rPr>
-          <w:lang w:val="en-US"/>
-        </w:rPr>
-        <w:t>etc.</w:t>
-      </w:r>
-      <w:r>
-        <w:rPr>
-          <w:lang w:val="en-US"/>
-        </w:rPr>
-        <w:t>…)</w:t>
-      </w:r>
-      <w:r>
-        <w:rPr>
-          <w:lang w:val="en-US"/>
-        </w:rPr>
-        <w:t xml:space="preserve"> </w:t>
-      </w:r>
-      <w:r>
-        <w:rPr>
-          <w:lang w:val="en-US"/>
-        </w:rPr>
-        <w:t xml:space="preserve">with different stats: ship </w:t>
-      </w:r>
-      <w:r>
-        <w:rPr>
-          <w:lang w:val="en-US"/>
-        </w:rPr>
-        <w:t>life, ship strength, ship speed.</w:t>
-      </w:r>
-    </w:p>
-    <w:p>
-      <w:pPr>
-        <w:pStyle w:val="ListParagraph"/>
-        <w:numPr>
-          <w:ilvl w:val="2"/>
-          <w:numId w:val="1"/>
-        </w:numPr>
-        <w:rPr>
-          <w:lang w:val="en-US"/>
-        </w:rPr>
-      </w:pPr>
-      <w:r>
-        <w:rPr>
-          <w:lang w:val="en-US"/>
-        </w:rPr>
-        <w:t xml:space="preserve">New option for player: exchange island life for ship creation. Better ship </w:t>
-      </w:r>
-      <w:r>
-        <w:rPr>
-          <w:lang w:val="en-US"/>
-        </w:rPr>
-        <w:t>costs</w:t>
-      </w:r>
-      <w:r>
-        <w:rPr>
-          <w:lang w:val="en-US"/>
-        </w:rPr>
-        <w:t xml:space="preserve"> more life.</w:t>
-      </w:r>
-    </w:p>
-    <w:p>
-      <w:pPr>
-        <w:pStyle w:val="ListParagraph"/>
-        <w:numPr>
-          <w:ilvl w:val="2"/>
-          <w:numId w:val="1"/>
-        </w:numPr>
-        <w:rPr>
-          <w:lang w:val="en-US"/>
-        </w:rPr>
-      </w:pPr>
-      <w:r>
-        <w:rPr>
-          <w:lang w:val="en-US"/>
-        </w:rPr>
-        <w:t xml:space="preserve">Allow to move </w:t>
-      </w:r>
-      <w:r>
-        <w:rPr>
-          <w:b/>
-          <w:bCs/>
-          <w:lang w:val="en-US"/>
-        </w:rPr>
-        <w:t>up to</w:t>
-      </w:r>
-      <w:r>
-        <w:rPr>
-          <w:lang w:val="en-US"/>
-        </w:rPr>
-        <w:t xml:space="preserve"> maximum speed of ship and not </w:t>
-      </w:r>
-      <w:r>
-        <w:rPr>
-          <w:b/>
-          <w:bCs/>
-          <w:lang w:val="en-US"/>
-        </w:rPr>
-        <w:t>only in it.</w:t>
-      </w:r>
-    </w:p>
-    <w:p>
-      <w:pPr>
-        <w:pStyle w:val="ListParagraph"/>
-        <w:numPr>
-          <w:ilvl w:val="2"/>
-          <w:numId w:val="1"/>
-        </w:numPr>
-        <w:rPr>
-          <w:lang w:val="en-US"/>
-        </w:rPr>
-      </w:pPr>
-      <w:r>
-        <w:rPr>
-          <w:lang w:val="en-US"/>
-        </w:rPr>
-        <w:t>Ships will be able to destroy blocks and allow for ships passage.</w:t>
-      </w:r>
-    </w:p>
-    <w:p>
-      <w:pPr>
-        <w:pStyle w:val="ListParagraph"/>
-        <w:numPr>
-          <w:ilvl w:val="2"/>
-          <w:numId w:val="1"/>
-        </w:numPr>
-        <w:rPr>
-          <w:lang w:val="en-US"/>
-        </w:rPr>
-      </w:pPr>
-      <w:r>
-        <w:rPr>
-          <w:lang w:val="en-US"/>
-        </w:rPr>
-        <w:t>Add different criteria for victory: destroy all or X enemy ships, capture all or X islands, capture enemy base island, etc. Can add combinations of all.</w:t>
-      </w:r>
-    </w:p>
-    <w:p>
-      <w:pPr>
-        <w:pStyle w:val="ListParagraph"/>
-        <w:numPr>
-          <w:ilvl w:val="2"/>
-          <w:numId w:val="1"/>
-        </w:numPr>
-        <w:rPr>
-          <w:lang w:val="en-US"/>
-        </w:rPr>
-      </w:pPr>
-      <w:r>
-        <w:rPr>
-          <w:lang w:val="en-US"/>
-        </w:rPr>
-        <w:t>Whirlpools / sea monsters – tiles that kills ships.</w:t>
-      </w:r>
-    </w:p>
-    <w:p>
-      <w:pPr>
-        <w:pStyle w:val="ListParagraph"/>
-        <w:numPr>
-          <w:ilvl w:val="2"/>
-          <w:numId w:val="1"/>
-        </w:numPr>
-        <w:rPr>
-          <w:lang w:val="en-US"/>
-        </w:rPr>
-      </w:pPr>
-      <w:r>
-        <w:rPr>
-          <w:lang w:val="en-US"/>
-        </w:rPr>
-        <w:t xml:space="preserve">Add an option to play in simultaneous mode: in each turn all players play simultaneously and thus we can achieve </w:t>
-      </w:r>
-      <w:r>
-        <w:rPr>
-          <w:lang w:val="en-US"/>
-        </w:rPr>
-        <w:t>a draw</w:t>
-      </w:r>
-      <w:r>
-        <w:rPr>
-          <w:lang w:val="en-US"/>
-        </w:rPr>
-        <w:t>.</w:t>
+          <w:sz w:val="24"/>
+          <w:szCs w:val="24"/>
+          <w:lang w:val="en-US"/>
+        </w:rPr>
+      </w:pPr>
+      <w:r>
+        <w:rPr>
+          <w:sz w:val="24"/>
+          <w:szCs w:val="24"/>
+          <w:lang w:val="en-US"/>
+        </w:rPr>
+        <w:t>Players status: color, num islands, num ships</w:t>
       </w:r>
     </w:p>
     <w:p>
@@ -4196,116 +4321,18 @@
           <w:numId w:val="1"/>
         </w:numPr>
         <w:rPr>
-          <w:lang w:val="en-US"/>
-        </w:rPr>
-      </w:pPr>
-      <w:r>
-        <w:rPr>
-          <w:lang w:val="en-US"/>
-        </w:rPr>
-        <w:t>Gameplay additions</w:t>
-      </w:r>
-    </w:p>
-    <w:p>
-      <w:pPr>
-        <w:pStyle w:val="ListParagraph"/>
-        <w:numPr>
-          <w:ilvl w:val="2"/>
-          <w:numId w:val="1"/>
-        </w:numPr>
-        <w:rPr>
-          <w:lang w:val="en-US"/>
-        </w:rPr>
-      </w:pPr>
-      <w:r>
-        <w:rPr>
-          <w:lang w:val="en-US"/>
-        </w:rPr>
-        <w:t xml:space="preserve">Add more boards </w:t>
-      </w:r>
-      <w:r>
-        <w:rPr>
-          <w:lang w:val="en-US"/>
-        </w:rPr>
-        <w:t>and bots</w:t>
-      </w:r>
-      <w:r>
-        <w:rPr>
-          <w:lang w:val="en-US"/>
-        </w:rPr>
-        <w:t>.</w:t>
-      </w:r>
-    </w:p>
-    <w:p>
-      <w:pPr>
-        <w:pStyle w:val="ListParagraph"/>
-        <w:numPr>
-          <w:ilvl w:val="2"/>
-          <w:numId w:val="1"/>
-        </w:numPr>
-        <w:rPr>
-          <w:lang w:val="en-US"/>
-        </w:rPr>
-      </w:pPr>
-      <w:r>
-        <w:rPr>
-          <w:lang w:val="en-US"/>
-        </w:rPr>
-        <w:t>Add some b</w:t>
-      </w:r>
-      <w:r>
-        <w:rPr>
-          <w:lang w:val="en-US"/>
-        </w:rPr>
-        <w:t xml:space="preserve">asic strategies to </w:t>
-      </w:r>
-      <w:r>
-        <w:rPr>
-          <w:lang w:val="en-US"/>
-        </w:rPr>
-        <w:t>the API which you can use</w:t>
-      </w:r>
-      <w:r>
-        <w:rPr>
-          <w:lang w:val="en-US"/>
-        </w:rPr>
-        <w:t>.</w:t>
-      </w:r>
-    </w:p>
-    <w:p>
-      <w:pPr>
-        <w:pStyle w:val="ListParagraph"/>
-        <w:numPr>
-          <w:ilvl w:val="2"/>
-          <w:numId w:val="1"/>
-        </w:numPr>
-        <w:rPr>
-          <w:lang w:val="en-US"/>
-        </w:rPr>
-      </w:pPr>
-      <w:r>
-        <w:rPr>
-          <w:lang w:val="en-US"/>
-        </w:rPr>
-        <w:t xml:space="preserve">Add option for more </w:t>
-      </w:r>
-      <w:r>
-        <w:rPr>
-          <w:lang w:val="en-US"/>
-        </w:rPr>
-        <w:t xml:space="preserve">than 2 </w:t>
-      </w:r>
-      <w:r>
-        <w:rPr>
-          <w:lang w:val="en-US"/>
-        </w:rPr>
-        <w:t>players</w:t>
-      </w:r>
-      <w:r>
-        <w:rPr>
-          <w:lang w:val="en-US"/>
-        </w:rPr>
-        <w:t>.</w:t>
+          <w:sz w:val="24"/>
+          <w:szCs w:val="24"/>
+          <w:lang w:val="en-US"/>
+        </w:rPr>
+      </w:pPr>
+      <w:r>
+        <w:rPr>
+          <w:sz w:val="24"/>
+          <w:szCs w:val="24"/>
+          <w:lang w:val="en-US"/>
+        </w:rPr>
+        <w:t>Islands status: life, num ships (color according to player or black if neutral)</w:t>
       </w:r>
     </w:p>
     <w:p>
@@ -4316,131 +4343,39 @@
           <w:numId w:val="1"/>
         </w:numPr>
         <w:rPr>
-          <w:lang w:val="en-US"/>
-        </w:rPr>
-      </w:pPr>
-      <w:r>
-        <w:rPr>
-          <w:lang w:val="en-US"/>
-        </w:rPr>
-        <w:t>Visual</w:t>
-      </w:r>
-      <w:r>
-        <w:rPr>
-          <w:lang w:val="en-US"/>
-        </w:rPr>
-        <w:t xml:space="preserve"> improvements</w:t>
-      </w:r>
-    </w:p>
-    <w:p>
-      <w:pPr>
-        <w:pStyle w:val="ListParagraph"/>
-        <w:numPr>
-          <w:ilvl w:val="2"/>
-          <w:numId w:val="1"/>
-        </w:numPr>
-        <w:rPr>
-          <w:lang w:val="en-US"/>
-        </w:rPr>
-      </w:pPr>
-      <w:r>
-        <w:rPr>
-          <w:lang w:val="en-US"/>
-        </w:rPr>
-        <w:t xml:space="preserve">Island with ships looks </w:t>
-      </w:r>
-      <w:r>
-        <w:rPr>
-          <w:lang w:val="en-US"/>
-        </w:rPr>
-        <w:t>different</w:t>
-      </w:r>
-      <w:r>
-        <w:rPr>
-          <w:lang w:val="en-US"/>
-        </w:rPr>
-        <w:t>.</w:t>
-      </w:r>
-    </w:p>
-    <w:p>
-      <w:pPr>
-        <w:pStyle w:val="ListParagraph"/>
-        <w:numPr>
-          <w:ilvl w:val="2"/>
-          <w:numId w:val="1"/>
-        </w:numPr>
-        <w:rPr>
-          <w:lang w:val="en-US"/>
-        </w:rPr>
-      </w:pPr>
-      <w:r>
-        <w:rPr>
-          <w:lang w:val="en-US"/>
-        </w:rPr>
-        <w:t>Show</w:t>
-      </w:r>
-      <w:r>
-        <w:rPr>
-          <w:lang w:val="en-US"/>
-        </w:rPr>
-        <w:t xml:space="preserve"> player name and color,</w:t>
-      </w:r>
-      <w:r>
-        <w:rPr>
-          <w:lang w:val="en-US"/>
-        </w:rPr>
-        <w:t xml:space="preserve"> islands </w:t>
-      </w:r>
-      <w:r>
-        <w:rPr>
-          <w:lang w:val="en-US"/>
-        </w:rPr>
-        <w:t xml:space="preserve">stats (life, </w:t>
-      </w:r>
-      <w:r>
-        <w:rPr>
-          <w:lang w:val="en-US"/>
-        </w:rPr>
-        <w:t>ships, …</w:t>
-      </w:r>
-      <w:r>
-        <w:rPr>
-          <w:lang w:val="en-US"/>
-        </w:rPr>
-        <w:t>),</w:t>
-      </w:r>
-      <w:r>
-        <w:rPr>
-          <w:lang w:val="en-US"/>
-        </w:rPr>
-        <w:t xml:space="preserve"> ships stats</w:t>
-      </w:r>
-      <w:r>
-        <w:rPr>
-          <w:lang w:val="en-US"/>
-        </w:rPr>
-        <w:t xml:space="preserve"> and game progress (turn status bar)</w:t>
-      </w:r>
-    </w:p>
-    <w:p>
-      <w:pPr>
-        <w:pStyle w:val="ListParagraph"/>
-        <w:numPr>
-          <w:ilvl w:val="2"/>
-          <w:numId w:val="1"/>
-        </w:numPr>
-        <w:rPr>
-          <w:lang w:val="en-US"/>
-        </w:rPr>
-      </w:pPr>
-      <w:r>
-        <w:rPr>
-          <w:lang w:val="en-US"/>
-        </w:rPr>
-        <w:t>How to nicely visualize ship collided with blocks</w:t>
-      </w:r>
-      <w:r>
-        <w:rPr>
+          <w:sz w:val="24"/>
+          <w:szCs w:val="24"/>
+          <w:lang w:val="en-US"/>
+        </w:rPr>
+      </w:pPr>
+      <w:r>
+        <w:rPr>
+          <w:sz w:val="24"/>
+          <w:szCs w:val="24"/>
+          <w:lang w:val="en-US"/>
+        </w:rPr>
+        <w:t xml:space="preserve">Game turn: </w:t>
+      </w:r>
+      <w:r>
+        <w:rPr>
+          <w:sz w:val="24"/>
+          <w:szCs w:val="24"/>
+          <w:lang w:val="en-US"/>
+        </w:rPr>
+        <w:t>c</w:t>
+      </w:r>
+      <w:r>
+        <w:rPr>
+          <w:sz w:val="24"/>
+          <w:szCs w:val="24"/>
+          <w:lang w:val="en-US"/>
+        </w:rPr>
+        <w:t>urrent turn out of max turns</w:t>
+      </w:r>
+      <w:r>
+        <w:rPr>
+          <w:sz w:val="24"/>
+          <w:szCs w:val="24"/>
           <w:lang w:val="en-US"/>
         </w:rPr>
         <w:t>.</w:t>
@@ -4454,20 +4389,42 @@
           <w:numId w:val="1"/>
         </w:numPr>
         <w:rPr>
-          <w:lang w:val="en-US"/>
-        </w:rPr>
-      </w:pPr>
-      <w:r>
-        <w:rPr>
-          <w:lang w:val="en-US"/>
-        </w:rPr>
-        <w:t>Option with try/except and without for debug</w:t>
-      </w:r>
-      <w:r>
-        <w:rPr>
-          <w:lang w:val="en-US"/>
-        </w:rPr>
-        <w:t>.</w:t>
+          <w:sz w:val="24"/>
+          <w:szCs w:val="24"/>
+          <w:lang w:val="en-US"/>
+        </w:rPr>
+      </w:pPr>
+      <w:r>
+        <w:rPr>
+          <w:sz w:val="24"/>
+          <w:szCs w:val="24"/>
+          <w:lang w:val="en-US"/>
+        </w:rPr>
+        <w:t>Result: prints who won (or draw) at the end of each game.</w:t>
+      </w:r>
+    </w:p>
+    <w:p>
+      <w:pPr>
+        <w:pStyle w:val="ListParagraph"/>
+        <w:numPr>
+          <w:ilvl w:val="0"/>
+          <w:numId w:val="1"/>
+        </w:numPr>
+        <w:rPr>
+          <w:sz w:val="24"/>
+          <w:szCs w:val="24"/>
+          <w:lang w:val="en-US"/>
+        </w:rPr>
+      </w:pPr>
+      <w:r>
+        <w:rPr>
+          <w:b/>
+          <w:bCs/>
+          <w:sz w:val="24"/>
+          <w:szCs w:val="24"/>
+          <w:lang w:val="en-US"/>
+        </w:rPr>
+        <w:t>Debug mode</w:t>
       </w:r>
     </w:p>
     <w:p>
@@ -4478,11 +4435,810 @@
           <w:numId w:val="1"/>
         </w:numPr>
         <w:rPr>
-          <w:lang w:val="en-US"/>
-        </w:rPr>
-      </w:pPr>
-      <w:r>
-        <w:rPr>
+          <w:sz w:val="24"/>
+          <w:szCs w:val="24"/>
+          <w:lang w:val="en-US"/>
+        </w:rPr>
+      </w:pPr>
+      <w:r>
+        <w:rPr>
+          <w:sz w:val="24"/>
+          <w:szCs w:val="24"/>
+          <w:lang w:val="en-US"/>
+        </w:rPr>
+        <w:t>N</w:t>
+      </w:r>
+      <w:r>
+        <w:rPr>
+          <w:sz w:val="24"/>
+          <w:szCs w:val="24"/>
+          <w:lang w:val="en-US"/>
+        </w:rPr>
+        <w:t>ow you can choose to run a series of games</w:t>
+      </w:r>
+      <w:r>
+        <w:rPr>
+          <w:sz w:val="24"/>
+          <w:szCs w:val="24"/>
+          <w:lang w:val="en-US"/>
+        </w:rPr>
+        <w:t xml:space="preserve"> in debug mode</w:t>
+      </w:r>
+      <w:r>
+        <w:rPr>
+          <w:sz w:val="24"/>
+          <w:szCs w:val="24"/>
+          <w:lang w:val="en-US"/>
+        </w:rPr>
+        <w:t xml:space="preserve"> and </w:t>
+      </w:r>
+      <w:r>
+        <w:rPr>
+          <w:sz w:val="24"/>
+          <w:szCs w:val="24"/>
+          <w:lang w:val="en-US"/>
+        </w:rPr>
+        <w:t>debug your code</w:t>
+      </w:r>
+      <w:r>
+        <w:rPr>
+          <w:sz w:val="24"/>
+          <w:szCs w:val="24"/>
+          <w:lang w:val="en-US"/>
+        </w:rPr>
+        <w:t xml:space="preserve"> if</w:t>
+      </w:r>
+      <w:r>
+        <w:rPr>
+          <w:sz w:val="24"/>
+          <w:szCs w:val="24"/>
+          <w:lang w:val="en-US"/>
+        </w:rPr>
+        <w:t xml:space="preserve"> an</w:t>
+      </w:r>
+      <w:r>
+        <w:rPr>
+          <w:sz w:val="24"/>
+          <w:szCs w:val="24"/>
+          <w:lang w:val="en-US"/>
+        </w:rPr>
+        <w:t xml:space="preserve"> exception is raised</w:t>
+      </w:r>
+      <w:r>
+        <w:rPr>
+          <w:sz w:val="24"/>
+          <w:szCs w:val="24"/>
+          <w:lang w:val="en-US"/>
+        </w:rPr>
+        <w:t>.</w:t>
+      </w:r>
+    </w:p>
+    <w:p>
+      <w:pPr>
+        <w:pStyle w:val="ListParagraph"/>
+        <w:numPr>
+          <w:ilvl w:val="1"/>
+          <w:numId w:val="1"/>
+        </w:numPr>
+        <w:rPr>
+          <w:sz w:val="24"/>
+          <w:szCs w:val="24"/>
+          <w:lang w:val="en-US"/>
+        </w:rPr>
+      </w:pPr>
+      <w:r>
+        <w:rPr>
+          <w:sz w:val="24"/>
+          <w:szCs w:val="24"/>
+          <w:lang w:val="en-US"/>
+        </w:rPr>
+        <w:t xml:space="preserve">Previously the program told you your </w:t>
+      </w:r>
+      <w:r>
+        <w:rPr>
+          <w:sz w:val="24"/>
+          <w:szCs w:val="24"/>
+          <w:lang w:val="en-US"/>
+        </w:rPr>
+        <w:t>code</w:t>
+      </w:r>
+      <w:r>
+        <w:rPr>
+          <w:sz w:val="24"/>
+          <w:szCs w:val="24"/>
+          <w:lang w:val="en-US"/>
+        </w:rPr>
+        <w:t xml:space="preserve"> crashed and continued to the next game</w:t>
+      </w:r>
+      <w:r>
+        <w:rPr>
+          <w:sz w:val="24"/>
+          <w:szCs w:val="24"/>
+          <w:lang w:val="en-US"/>
+        </w:rPr>
+        <w:t xml:space="preserve"> </w:t>
+      </w:r>
+      <w:r>
+        <w:rPr>
+          <w:sz w:val="24"/>
+          <w:szCs w:val="24"/>
+          <w:lang w:val="en-US"/>
+        </w:rPr>
+        <w:t>immediately.</w:t>
+      </w:r>
+    </w:p>
+    <w:p>
+      <w:pPr>
+        <w:pStyle w:val="ListParagraph"/>
+        <w:numPr>
+          <w:ilvl w:val="1"/>
+          <w:numId w:val="1"/>
+        </w:numPr>
+        <w:rPr>
+          <w:sz w:val="24"/>
+          <w:szCs w:val="24"/>
+          <w:lang w:val="en-US"/>
+        </w:rPr>
+      </w:pPr>
+      <w:r>
+        <w:rPr>
+          <w:sz w:val="24"/>
+          <w:szCs w:val="24"/>
+          <w:lang w:val="en-US"/>
+        </w:rPr>
+        <w:t>Set</w:t>
+      </w:r>
+      <w:r>
+        <w:rPr>
+          <w:sz w:val="24"/>
+          <w:szCs w:val="24"/>
+          <w:lang w:val="en-US"/>
+        </w:rPr>
+        <w:t xml:space="preserve"> </w:t>
+      </w:r>
+      <w:proofErr w:type="spellStart"/>
+      <w:r>
+        <w:rPr>
+          <w:sz w:val="24"/>
+          <w:szCs w:val="24"/>
+          <w:lang w:val="en-US"/>
+        </w:rPr>
+        <w:t>debug_mode</w:t>
+      </w:r>
+      <w:proofErr w:type="spellEnd"/>
+      <w:r>
+        <w:rPr>
+          <w:sz w:val="24"/>
+          <w:szCs w:val="24"/>
+          <w:lang w:val="en-US"/>
+        </w:rPr>
+        <w:t xml:space="preserve"> Boolean parameter in main.py</w:t>
+      </w:r>
+      <w:r>
+        <w:rPr>
+          <w:sz w:val="24"/>
+          <w:szCs w:val="24"/>
+          <w:lang w:val="en-US"/>
+        </w:rPr>
+        <w:t xml:space="preserve"> as you wish</w:t>
+      </w:r>
+      <w:r>
+        <w:rPr>
+          <w:sz w:val="24"/>
+          <w:szCs w:val="24"/>
+          <w:lang w:val="en-US"/>
+        </w:rPr>
+        <w:t>.</w:t>
+      </w:r>
+    </w:p>
+    <w:p>
+      <w:pPr>
+        <w:pStyle w:val="Heading3"/>
+        <w:rPr>
+          <w:lang w:val="en-US"/>
+        </w:rPr>
+      </w:pPr>
+      <w:r>
+        <w:rPr>
+          <w:lang w:val="en-US"/>
+        </w:rPr>
+        <w:t>Next version</w:t>
+      </w:r>
+      <w:r>
+        <w:rPr>
+          <w:lang w:val="en-US"/>
+        </w:rPr>
+        <w:t>s</w:t>
+      </w:r>
+    </w:p>
+    <w:p>
+      <w:pPr>
+        <w:pStyle w:val="ListParagraph"/>
+        <w:numPr>
+          <w:ilvl w:val="0"/>
+          <w:numId w:val="1"/>
+        </w:numPr>
+        <w:rPr>
+          <w:b/>
+          <w:bCs/>
+          <w:sz w:val="24"/>
+          <w:szCs w:val="24"/>
+          <w:lang w:val="en-US"/>
+        </w:rPr>
+      </w:pPr>
+      <w:r>
+        <w:rPr>
+          <w:b/>
+          <w:bCs/>
+          <w:sz w:val="24"/>
+          <w:szCs w:val="24"/>
+          <w:lang w:val="en-US"/>
+        </w:rPr>
+        <w:t>New rules</w:t>
+      </w:r>
+      <w:r>
+        <w:rPr>
+          <w:b/>
+          <w:bCs/>
+          <w:sz w:val="24"/>
+          <w:szCs w:val="24"/>
+          <w:lang w:val="en-US"/>
+        </w:rPr>
+        <w:t>:</w:t>
+      </w:r>
+    </w:p>
+    <w:p>
+      <w:pPr>
+        <w:pStyle w:val="ListParagraph"/>
+        <w:numPr>
+          <w:ilvl w:val="1"/>
+          <w:numId w:val="1"/>
+        </w:numPr>
+        <w:rPr>
+          <w:sz w:val="24"/>
+          <w:szCs w:val="24"/>
+          <w:lang w:val="en-US"/>
+        </w:rPr>
+      </w:pPr>
+      <w:r>
+        <w:rPr>
+          <w:sz w:val="24"/>
+          <w:szCs w:val="24"/>
+          <w:lang w:val="en-US"/>
+        </w:rPr>
+        <w:t xml:space="preserve">Different kinds of ships (boat, man o’ war, </w:t>
+      </w:r>
+      <w:r>
+        <w:rPr>
+          <w:sz w:val="24"/>
+          <w:szCs w:val="24"/>
+          <w:lang w:val="en-US"/>
+        </w:rPr>
+        <w:t>etc.</w:t>
+      </w:r>
+      <w:r>
+        <w:rPr>
+          <w:sz w:val="24"/>
+          <w:szCs w:val="24"/>
+          <w:lang w:val="en-US"/>
+        </w:rPr>
+        <w:t>…)</w:t>
+      </w:r>
+      <w:r>
+        <w:rPr>
+          <w:sz w:val="24"/>
+          <w:szCs w:val="24"/>
+          <w:lang w:val="en-US"/>
+        </w:rPr>
+        <w:t xml:space="preserve"> </w:t>
+      </w:r>
+      <w:r>
+        <w:rPr>
+          <w:sz w:val="24"/>
+          <w:szCs w:val="24"/>
+          <w:lang w:val="en-US"/>
+        </w:rPr>
+        <w:t xml:space="preserve">with different stats: ship </w:t>
+      </w:r>
+      <w:r>
+        <w:rPr>
+          <w:sz w:val="24"/>
+          <w:szCs w:val="24"/>
+          <w:lang w:val="en-US"/>
+        </w:rPr>
+        <w:t>life, ship strength, ship speed.</w:t>
+      </w:r>
+    </w:p>
+    <w:p>
+      <w:pPr>
+        <w:pStyle w:val="ListParagraph"/>
+        <w:numPr>
+          <w:ilvl w:val="1"/>
+          <w:numId w:val="1"/>
+        </w:numPr>
+        <w:rPr>
+          <w:sz w:val="24"/>
+          <w:szCs w:val="24"/>
+          <w:lang w:val="en-US"/>
+        </w:rPr>
+      </w:pPr>
+      <w:r>
+        <w:rPr>
+          <w:sz w:val="24"/>
+          <w:szCs w:val="24"/>
+          <w:lang w:val="en-US"/>
+        </w:rPr>
+        <w:lastRenderedPageBreak/>
+        <w:t xml:space="preserve">New option for </w:t>
+      </w:r>
+      <w:r>
+        <w:rPr>
+          <w:sz w:val="24"/>
+          <w:szCs w:val="24"/>
+          <w:lang w:val="en-US"/>
+        </w:rPr>
+        <w:t>players</w:t>
+      </w:r>
+      <w:r>
+        <w:rPr>
+          <w:sz w:val="24"/>
+          <w:szCs w:val="24"/>
+          <w:lang w:val="en-US"/>
+        </w:rPr>
+        <w:t xml:space="preserve">: exchange island life for ship creation. Better ship </w:t>
+      </w:r>
+      <w:r>
+        <w:rPr>
+          <w:sz w:val="24"/>
+          <w:szCs w:val="24"/>
+          <w:lang w:val="en-US"/>
+        </w:rPr>
+        <w:t>costs</w:t>
+      </w:r>
+      <w:r>
+        <w:rPr>
+          <w:sz w:val="24"/>
+          <w:szCs w:val="24"/>
+          <w:lang w:val="en-US"/>
+        </w:rPr>
+        <w:t xml:space="preserve"> more life.</w:t>
+      </w:r>
+    </w:p>
+    <w:p>
+      <w:pPr>
+        <w:pStyle w:val="ListParagraph"/>
+        <w:numPr>
+          <w:ilvl w:val="1"/>
+          <w:numId w:val="1"/>
+        </w:numPr>
+        <w:rPr>
+          <w:sz w:val="24"/>
+          <w:szCs w:val="24"/>
+          <w:lang w:val="en-US"/>
+        </w:rPr>
+      </w:pPr>
+      <w:r>
+        <w:rPr>
+          <w:sz w:val="24"/>
+          <w:szCs w:val="24"/>
+          <w:lang w:val="en-US"/>
+        </w:rPr>
+        <w:t xml:space="preserve">Allow to move </w:t>
+      </w:r>
+      <w:r>
+        <w:rPr>
+          <w:b/>
+          <w:bCs/>
+          <w:sz w:val="24"/>
+          <w:szCs w:val="24"/>
+          <w:lang w:val="en-US"/>
+        </w:rPr>
+        <w:t>up to</w:t>
+      </w:r>
+      <w:r>
+        <w:rPr>
+          <w:sz w:val="24"/>
+          <w:szCs w:val="24"/>
+          <w:lang w:val="en-US"/>
+        </w:rPr>
+        <w:t xml:space="preserve"> maximum speed of ship and not </w:t>
+      </w:r>
+      <w:r>
+        <w:rPr>
+          <w:b/>
+          <w:bCs/>
+          <w:sz w:val="24"/>
+          <w:szCs w:val="24"/>
+          <w:lang w:val="en-US"/>
+        </w:rPr>
+        <w:t>only in it.</w:t>
+      </w:r>
+    </w:p>
+    <w:p>
+      <w:pPr>
+        <w:pStyle w:val="ListParagraph"/>
+        <w:numPr>
+          <w:ilvl w:val="1"/>
+          <w:numId w:val="1"/>
+        </w:numPr>
+        <w:rPr>
+          <w:sz w:val="24"/>
+          <w:szCs w:val="24"/>
+          <w:lang w:val="en-US"/>
+        </w:rPr>
+      </w:pPr>
+      <w:r>
+        <w:rPr>
+          <w:sz w:val="24"/>
+          <w:szCs w:val="24"/>
+          <w:lang w:val="en-US"/>
+        </w:rPr>
+        <w:t>Ships will be able to destroy blocks and allow for ships passage.</w:t>
+      </w:r>
+    </w:p>
+    <w:p>
+      <w:pPr>
+        <w:pStyle w:val="ListParagraph"/>
+        <w:numPr>
+          <w:ilvl w:val="1"/>
+          <w:numId w:val="1"/>
+        </w:numPr>
+        <w:rPr>
+          <w:sz w:val="24"/>
+          <w:szCs w:val="24"/>
+          <w:lang w:val="en-US"/>
+        </w:rPr>
+      </w:pPr>
+      <w:r>
+        <w:rPr>
+          <w:sz w:val="24"/>
+          <w:szCs w:val="24"/>
+          <w:lang w:val="en-US"/>
+        </w:rPr>
+        <w:t>Add different criteria for victory: destroy all or X enemy ships, capture all or X islands, capture enemy base island, etc. Can add combinations of all.</w:t>
+      </w:r>
+    </w:p>
+    <w:p>
+      <w:pPr>
+        <w:pStyle w:val="ListParagraph"/>
+        <w:numPr>
+          <w:ilvl w:val="1"/>
+          <w:numId w:val="1"/>
+        </w:numPr>
+        <w:rPr>
+          <w:sz w:val="24"/>
+          <w:szCs w:val="24"/>
+          <w:lang w:val="en-US"/>
+        </w:rPr>
+      </w:pPr>
+      <w:r>
+        <w:rPr>
+          <w:sz w:val="24"/>
+          <w:szCs w:val="24"/>
+          <w:lang w:val="en-US"/>
+        </w:rPr>
+        <w:t>Whirlpools / sea monsters – tiles that kills ships.</w:t>
+      </w:r>
+    </w:p>
+    <w:p>
+      <w:pPr>
+        <w:pStyle w:val="ListParagraph"/>
+        <w:numPr>
+          <w:ilvl w:val="1"/>
+          <w:numId w:val="1"/>
+        </w:numPr>
+        <w:rPr>
+          <w:sz w:val="24"/>
+          <w:szCs w:val="24"/>
+          <w:lang w:val="en-US"/>
+        </w:rPr>
+      </w:pPr>
+      <w:r>
+        <w:rPr>
+          <w:sz w:val="24"/>
+          <w:szCs w:val="24"/>
+          <w:lang w:val="en-US"/>
+        </w:rPr>
+        <w:t xml:space="preserve">Add an option to play in simultaneous mode: in each turn all players play simultaneously and thus we can achieve </w:t>
+      </w:r>
+      <w:r>
+        <w:rPr>
+          <w:sz w:val="24"/>
+          <w:szCs w:val="24"/>
+          <w:lang w:val="en-US"/>
+        </w:rPr>
+        <w:t>a draw</w:t>
+      </w:r>
+      <w:r>
+        <w:rPr>
+          <w:sz w:val="24"/>
+          <w:szCs w:val="24"/>
+          <w:lang w:val="en-US"/>
+        </w:rPr>
+        <w:t>.</w:t>
+      </w:r>
+    </w:p>
+    <w:p>
+      <w:pPr>
+        <w:pStyle w:val="ListParagraph"/>
+        <w:numPr>
+          <w:ilvl w:val="0"/>
+          <w:numId w:val="1"/>
+        </w:numPr>
+        <w:rPr>
+          <w:b/>
+          <w:bCs/>
+          <w:sz w:val="24"/>
+          <w:szCs w:val="24"/>
+          <w:lang w:val="en-US"/>
+        </w:rPr>
+      </w:pPr>
+      <w:r>
+        <w:rPr>
+          <w:b/>
+          <w:bCs/>
+          <w:sz w:val="24"/>
+          <w:szCs w:val="24"/>
+          <w:lang w:val="en-US"/>
+        </w:rPr>
+        <w:t>Gameplay additions</w:t>
+      </w:r>
+    </w:p>
+    <w:p>
+      <w:pPr>
+        <w:pStyle w:val="ListParagraph"/>
+        <w:numPr>
+          <w:ilvl w:val="1"/>
+          <w:numId w:val="1"/>
+        </w:numPr>
+        <w:rPr>
+          <w:sz w:val="24"/>
+          <w:szCs w:val="24"/>
+          <w:lang w:val="en-US"/>
+        </w:rPr>
+      </w:pPr>
+      <w:r>
+        <w:rPr>
+          <w:sz w:val="24"/>
+          <w:szCs w:val="24"/>
+          <w:lang w:val="en-US"/>
+        </w:rPr>
+        <w:t xml:space="preserve">Add more boards </w:t>
+      </w:r>
+      <w:r>
+        <w:rPr>
+          <w:sz w:val="24"/>
+          <w:szCs w:val="24"/>
+          <w:lang w:val="en-US"/>
+        </w:rPr>
+        <w:t>and bots</w:t>
+      </w:r>
+      <w:r>
+        <w:rPr>
+          <w:sz w:val="24"/>
+          <w:szCs w:val="24"/>
+          <w:lang w:val="en-US"/>
+        </w:rPr>
+        <w:t>.</w:t>
+      </w:r>
+    </w:p>
+    <w:p>
+      <w:pPr>
+        <w:pStyle w:val="ListParagraph"/>
+        <w:numPr>
+          <w:ilvl w:val="1"/>
+          <w:numId w:val="1"/>
+        </w:numPr>
+        <w:rPr>
+          <w:sz w:val="24"/>
+          <w:szCs w:val="24"/>
+          <w:lang w:val="en-US"/>
+        </w:rPr>
+      </w:pPr>
+      <w:r>
+        <w:rPr>
+          <w:sz w:val="24"/>
+          <w:szCs w:val="24"/>
+          <w:lang w:val="en-US"/>
+        </w:rPr>
+        <w:t>Add some b</w:t>
+      </w:r>
+      <w:r>
+        <w:rPr>
+          <w:sz w:val="24"/>
+          <w:szCs w:val="24"/>
+          <w:lang w:val="en-US"/>
+        </w:rPr>
+        <w:t xml:space="preserve">asic strategies to </w:t>
+      </w:r>
+      <w:r>
+        <w:rPr>
+          <w:sz w:val="24"/>
+          <w:szCs w:val="24"/>
+          <w:lang w:val="en-US"/>
+        </w:rPr>
+        <w:t>the API which you can use</w:t>
+      </w:r>
+      <w:r>
+        <w:rPr>
+          <w:sz w:val="24"/>
+          <w:szCs w:val="24"/>
+          <w:lang w:val="en-US"/>
+        </w:rPr>
+        <w:t>.</w:t>
+      </w:r>
+    </w:p>
+    <w:p>
+      <w:pPr>
+        <w:pStyle w:val="ListParagraph"/>
+        <w:numPr>
+          <w:ilvl w:val="1"/>
+          <w:numId w:val="1"/>
+        </w:numPr>
+        <w:rPr>
+          <w:sz w:val="24"/>
+          <w:szCs w:val="24"/>
+          <w:lang w:val="en-US"/>
+        </w:rPr>
+      </w:pPr>
+      <w:r>
+        <w:rPr>
+          <w:sz w:val="24"/>
+          <w:szCs w:val="24"/>
+          <w:lang w:val="en-US"/>
+        </w:rPr>
+        <w:t xml:space="preserve">Add option for more </w:t>
+      </w:r>
+      <w:r>
+        <w:rPr>
+          <w:sz w:val="24"/>
+          <w:szCs w:val="24"/>
+          <w:lang w:val="en-US"/>
+        </w:rPr>
+        <w:t xml:space="preserve">than 2 </w:t>
+      </w:r>
+      <w:r>
+        <w:rPr>
+          <w:sz w:val="24"/>
+          <w:szCs w:val="24"/>
+          <w:lang w:val="en-US"/>
+        </w:rPr>
+        <w:t>players</w:t>
+      </w:r>
+      <w:r>
+        <w:rPr>
+          <w:sz w:val="24"/>
+          <w:szCs w:val="24"/>
+          <w:lang w:val="en-US"/>
+        </w:rPr>
+        <w:t>.</w:t>
+      </w:r>
+    </w:p>
+    <w:p>
+      <w:pPr>
+        <w:pStyle w:val="ListParagraph"/>
+        <w:numPr>
+          <w:ilvl w:val="0"/>
+          <w:numId w:val="1"/>
+        </w:numPr>
+        <w:rPr>
+          <w:b/>
+          <w:bCs/>
+          <w:sz w:val="24"/>
+          <w:szCs w:val="24"/>
+          <w:lang w:val="en-US"/>
+        </w:rPr>
+      </w:pPr>
+      <w:r>
+        <w:rPr>
+          <w:b/>
+          <w:bCs/>
+          <w:sz w:val="24"/>
+          <w:szCs w:val="24"/>
+          <w:lang w:val="en-US"/>
+        </w:rPr>
+        <w:t>Visual</w:t>
+      </w:r>
+      <w:r>
+        <w:rPr>
+          <w:b/>
+          <w:bCs/>
+          <w:sz w:val="24"/>
+          <w:szCs w:val="24"/>
+          <w:lang w:val="en-US"/>
+        </w:rPr>
+        <w:t xml:space="preserve"> improvements</w:t>
+      </w:r>
+    </w:p>
+    <w:p>
+      <w:pPr>
+        <w:pStyle w:val="ListParagraph"/>
+        <w:numPr>
+          <w:ilvl w:val="1"/>
+          <w:numId w:val="1"/>
+        </w:numPr>
+        <w:rPr>
+          <w:sz w:val="24"/>
+          <w:szCs w:val="24"/>
+          <w:lang w:val="en-US"/>
+        </w:rPr>
+      </w:pPr>
+      <w:r>
+        <w:rPr>
+          <w:sz w:val="24"/>
+          <w:szCs w:val="24"/>
+          <w:lang w:val="en-US"/>
+        </w:rPr>
+        <w:t xml:space="preserve">Island with ships looks </w:t>
+      </w:r>
+      <w:r>
+        <w:rPr>
+          <w:sz w:val="24"/>
+          <w:szCs w:val="24"/>
+          <w:lang w:val="en-US"/>
+        </w:rPr>
+        <w:t>different</w:t>
+      </w:r>
+      <w:r>
+        <w:rPr>
+          <w:sz w:val="24"/>
+          <w:szCs w:val="24"/>
+          <w:lang w:val="en-US"/>
+        </w:rPr>
+        <w:t>.</w:t>
+      </w:r>
+    </w:p>
+    <w:p>
+      <w:pPr>
+        <w:pStyle w:val="ListParagraph"/>
+        <w:numPr>
+          <w:ilvl w:val="1"/>
+          <w:numId w:val="1"/>
+        </w:numPr>
+        <w:rPr>
+          <w:sz w:val="24"/>
+          <w:szCs w:val="24"/>
+          <w:lang w:val="en-US"/>
+        </w:rPr>
+      </w:pPr>
+      <w:r>
+        <w:rPr>
+          <w:sz w:val="24"/>
+          <w:szCs w:val="24"/>
+          <w:lang w:val="en-US"/>
+        </w:rPr>
+        <w:t>How to nicely visualize ship collided with blocks</w:t>
+      </w:r>
+      <w:r>
+        <w:rPr>
+          <w:sz w:val="24"/>
+          <w:szCs w:val="24"/>
+          <w:lang w:val="en-US"/>
+        </w:rPr>
+        <w:t>.</w:t>
+      </w:r>
+    </w:p>
+    <w:p>
+      <w:pPr>
+        <w:pStyle w:val="ListParagraph"/>
+        <w:numPr>
+          <w:ilvl w:val="0"/>
+          <w:numId w:val="1"/>
+        </w:numPr>
+        <w:rPr>
+          <w:b/>
+          <w:bCs/>
+          <w:sz w:val="24"/>
+          <w:szCs w:val="24"/>
+          <w:lang w:val="en-US"/>
+        </w:rPr>
+      </w:pPr>
+      <w:r>
+        <w:rPr>
+          <w:b/>
+          <w:bCs/>
+          <w:sz w:val="24"/>
+          <w:szCs w:val="24"/>
           <w:lang w:val="en-US"/>
         </w:rPr>
         <w:t>Any more suggestions?</w:t>

</xml_diff>

<commit_message>
added code structure and more ideas
</commit_message>
<xml_diff>
--- a/Instructions.docx
+++ b/Instructions.docx
@@ -1708,21 +1708,7 @@
         <w:rPr>
           <w:lang w:val="en-US"/>
         </w:rPr>
-        <w:t xml:space="preserve">You can define attributes that will help your strategy in an </w:t>
-      </w:r>
-      <w:proofErr w:type="spellStart"/>
-      <w:r>
-        <w:rPr>
-          <w:lang w:val="en-US"/>
-        </w:rPr>
-        <w:t>init</w:t>
-      </w:r>
-      <w:proofErr w:type="spellEnd"/>
-      <w:r>
-        <w:rPr>
-          <w:lang w:val="en-US"/>
-        </w:rPr>
-        <w:t xml:space="preserve"> function if your strategy requires a “memory” mechanism during game progress.</w:t>
+        <w:t>You can define attributes that will help your strategy in an init function if your strategy requires a “memory” mechanism during game progress.</w:t>
       </w:r>
     </w:p>
     <w:p>
@@ -1744,25 +1730,7 @@
           <w:bCs/>
           <w:lang w:val="en-US"/>
         </w:rPr>
-        <w:t>The strategy for a general turn must be in a “</w:t>
-      </w:r>
-      <w:proofErr w:type="spellStart"/>
-      <w:r>
-        <w:rPr>
-          <w:b/>
-          <w:bCs/>
-          <w:lang w:val="en-US"/>
-        </w:rPr>
-        <w:t>do_turn</w:t>
-      </w:r>
-      <w:proofErr w:type="spellEnd"/>
-      <w:r>
-        <w:rPr>
-          <w:b/>
-          <w:bCs/>
-          <w:lang w:val="en-US"/>
-        </w:rPr>
-        <w:t>” function.</w:t>
+        <w:t>The strategy for a general turn must be in a “do_turn” function.</w:t>
       </w:r>
     </w:p>
     <w:p>
@@ -1804,35 +1772,7 @@
         <w:rPr>
           <w:lang w:val="en-US"/>
         </w:rPr>
-        <w:t xml:space="preserve"> using </w:t>
-      </w:r>
-      <w:proofErr w:type="spellStart"/>
-      <w:r>
-        <w:rPr>
-          <w:lang w:val="en-US"/>
-        </w:rPr>
-        <w:t>game_api</w:t>
-      </w:r>
-      <w:proofErr w:type="spellEnd"/>
-      <w:r>
-        <w:rPr>
-          <w:lang w:val="en-US"/>
-        </w:rPr>
-        <w:t>.{</w:t>
-      </w:r>
-      <w:proofErr w:type="spellStart"/>
-      <w:r>
-        <w:rPr>
-          <w:lang w:val="en-US"/>
-        </w:rPr>
-        <w:t>relevant_method</w:t>
-      </w:r>
-      <w:proofErr w:type="spellEnd"/>
-      <w:r>
-        <w:rPr>
-          <w:lang w:val="en-US"/>
-        </w:rPr>
-        <w:t>}.</w:t>
+        <w:t xml:space="preserve"> using game_api.{relevant_method}.</w:t>
       </w:r>
     </w:p>
     <w:p>
@@ -1868,21 +1808,7 @@
         <w:rPr>
           <w:lang w:val="en-US"/>
         </w:rPr>
-        <w:t>Example: I created a python code named “</w:t>
-      </w:r>
-      <w:proofErr w:type="spellStart"/>
-      <w:r>
-        <w:rPr>
-          <w:lang w:val="en-US"/>
-        </w:rPr>
-        <w:t>saar</w:t>
-      </w:r>
-      <w:proofErr w:type="spellEnd"/>
-      <w:r>
-        <w:rPr>
-          <w:lang w:val="en-US"/>
-        </w:rPr>
-        <w:t>” in players folder and wrote in it:</w:t>
+        <w:t>Example: I created a python code named “saar” in players folder and wrote in it:</w:t>
       </w:r>
     </w:p>
     <w:p>
@@ -1912,7 +1838,6 @@
         </w:rPr>
         <w:t xml:space="preserve">import </w:t>
       </w:r>
-      <w:proofErr w:type="spellStart"/>
       <w:r>
         <w:rPr>
           <w:rFonts w:ascii="Courier New" w:eastAsia="Times New Roman" w:hAnsi="Courier New" w:cs="Courier New"/>
@@ -1923,9 +1848,20 @@
           <w:lang w:eastAsia="en-IL"/>
           <w14:ligatures w14:val="none"/>
         </w:rPr>
-        <w:t>classes.api</w:t>
-      </w:r>
-      <w:proofErr w:type="spellEnd"/>
+        <w:t xml:space="preserve">classes.api </w:t>
+      </w:r>
+      <w:r>
+        <w:rPr>
+          <w:rFonts w:ascii="Courier New" w:eastAsia="Times New Roman" w:hAnsi="Courier New" w:cs="Courier New"/>
+          <w:color w:val="CF8E6D"/>
+          <w:kern w:val="0"/>
+          <w:sz w:val="20"/>
+          <w:szCs w:val="20"/>
+          <w:lang w:eastAsia="en-IL"/>
+          <w14:ligatures w14:val="none"/>
+        </w:rPr>
+        <w:t xml:space="preserve">as </w:t>
+      </w:r>
       <w:r>
         <w:rPr>
           <w:rFonts w:ascii="Courier New" w:eastAsia="Times New Roman" w:hAnsi="Courier New" w:cs="Courier New"/>
@@ -1936,7 +1872,43 @@
           <w:lang w:eastAsia="en-IL"/>
           <w14:ligatures w14:val="none"/>
         </w:rPr>
-        <w:t xml:space="preserve"> </w:t>
+        <w:t>game_api</w:t>
+      </w:r>
+      <w:r>
+        <w:rPr>
+          <w:rFonts w:ascii="Courier New" w:eastAsia="Times New Roman" w:hAnsi="Courier New" w:cs="Courier New"/>
+          <w:color w:val="BCBEC4"/>
+          <w:kern w:val="0"/>
+          <w:sz w:val="20"/>
+          <w:szCs w:val="20"/>
+          <w:lang w:eastAsia="en-IL"/>
+          <w14:ligatures w14:val="none"/>
+        </w:rPr>
+        <w:br/>
+      </w:r>
+      <w:r>
+        <w:rPr>
+          <w:rFonts w:ascii="Courier New" w:eastAsia="Times New Roman" w:hAnsi="Courier New" w:cs="Courier New"/>
+          <w:color w:val="BCBEC4"/>
+          <w:kern w:val="0"/>
+          <w:sz w:val="20"/>
+          <w:szCs w:val="20"/>
+          <w:lang w:eastAsia="en-IL"/>
+          <w14:ligatures w14:val="none"/>
+        </w:rPr>
+        <w:br/>
+      </w:r>
+      <w:r>
+        <w:rPr>
+          <w:rFonts w:ascii="Courier New" w:eastAsia="Times New Roman" w:hAnsi="Courier New" w:cs="Courier New"/>
+          <w:color w:val="BCBEC4"/>
+          <w:kern w:val="0"/>
+          <w:sz w:val="20"/>
+          <w:szCs w:val="20"/>
+          <w:lang w:eastAsia="en-IL"/>
+          <w14:ligatures w14:val="none"/>
+        </w:rPr>
+        <w:br/>
       </w:r>
       <w:r>
         <w:rPr>
@@ -1948,9 +1920,8 @@
           <w:lang w:eastAsia="en-IL"/>
           <w14:ligatures w14:val="none"/>
         </w:rPr>
-        <w:t xml:space="preserve">as </w:t>
-      </w:r>
-      <w:proofErr w:type="spellStart"/>
+        <w:t xml:space="preserve">class </w:t>
+      </w:r>
       <w:r>
         <w:rPr>
           <w:rFonts w:ascii="Courier New" w:eastAsia="Times New Roman" w:hAnsi="Courier New" w:cs="Courier New"/>
@@ -1961,9 +1932,8 @@
           <w:lang w:eastAsia="en-IL"/>
           <w14:ligatures w14:val="none"/>
         </w:rPr>
-        <w:t>game_api</w:t>
-      </w:r>
-      <w:proofErr w:type="spellEnd"/>
+        <w:t>Saar:</w:t>
+      </w:r>
       <w:r>
         <w:rPr>
           <w:rFonts w:ascii="Courier New" w:eastAsia="Times New Roman" w:hAnsi="Courier New" w:cs="Courier New"/>
@@ -1975,6 +1945,31 @@
           <w14:ligatures w14:val="none"/>
         </w:rPr>
         <w:br/>
+        <w:t xml:space="preserve">    </w:t>
+      </w:r>
+      <w:r>
+        <w:rPr>
+          <w:rFonts w:ascii="Courier New" w:eastAsia="Times New Roman" w:hAnsi="Courier New" w:cs="Courier New"/>
+          <w:color w:val="CF8E6D"/>
+          <w:kern w:val="0"/>
+          <w:sz w:val="20"/>
+          <w:szCs w:val="20"/>
+          <w:lang w:eastAsia="en-IL"/>
+          <w14:ligatures w14:val="none"/>
+        </w:rPr>
+        <w:t xml:space="preserve">def </w:t>
+      </w:r>
+      <w:r>
+        <w:rPr>
+          <w:rFonts w:ascii="Courier New" w:eastAsia="Times New Roman" w:hAnsi="Courier New" w:cs="Courier New"/>
+          <w:color w:val="B200B2"/>
+          <w:kern w:val="0"/>
+          <w:sz w:val="20"/>
+          <w:szCs w:val="20"/>
+          <w:lang w:eastAsia="en-IL"/>
+          <w14:ligatures w14:val="none"/>
+        </w:rPr>
+        <w:t>__init__</w:t>
       </w:r>
       <w:r>
         <w:rPr>
@@ -1986,7 +1981,19 @@
           <w:lang w:eastAsia="en-IL"/>
           <w14:ligatures w14:val="none"/>
         </w:rPr>
-        <w:br/>
+        <w:t>(</w:t>
+      </w:r>
+      <w:r>
+        <w:rPr>
+          <w:rFonts w:ascii="Courier New" w:eastAsia="Times New Roman" w:hAnsi="Courier New" w:cs="Courier New"/>
+          <w:color w:val="94558D"/>
+          <w:kern w:val="0"/>
+          <w:sz w:val="20"/>
+          <w:szCs w:val="20"/>
+          <w:lang w:eastAsia="en-IL"/>
+          <w14:ligatures w14:val="none"/>
+        </w:rPr>
+        <w:t>self</w:t>
       </w:r>
       <w:r>
         <w:rPr>
@@ -1998,7 +2005,81 @@
           <w:lang w:eastAsia="en-IL"/>
           <w14:ligatures w14:val="none"/>
         </w:rPr>
+        <w:t>):</w:t>
+      </w:r>
+      <w:r>
+        <w:rPr>
+          <w:rFonts w:ascii="Courier New" w:eastAsia="Times New Roman" w:hAnsi="Courier New" w:cs="Courier New"/>
+          <w:color w:val="BCBEC4"/>
+          <w:kern w:val="0"/>
+          <w:sz w:val="20"/>
+          <w:szCs w:val="20"/>
+          <w:lang w:eastAsia="en-IL"/>
+          <w14:ligatures w14:val="none"/>
+        </w:rPr>
         <w:br/>
+        <w:t xml:space="preserve">        </w:t>
+      </w:r>
+      <w:r>
+        <w:rPr>
+          <w:rFonts w:ascii="Courier New" w:eastAsia="Times New Roman" w:hAnsi="Courier New" w:cs="Courier New"/>
+          <w:color w:val="94558D"/>
+          <w:kern w:val="0"/>
+          <w:sz w:val="20"/>
+          <w:szCs w:val="20"/>
+          <w:lang w:eastAsia="en-IL"/>
+          <w14:ligatures w14:val="none"/>
+        </w:rPr>
+        <w:t>self</w:t>
+      </w:r>
+      <w:r>
+        <w:rPr>
+          <w:rFonts w:ascii="Courier New" w:eastAsia="Times New Roman" w:hAnsi="Courier New" w:cs="Courier New"/>
+          <w:color w:val="BCBEC4"/>
+          <w:kern w:val="0"/>
+          <w:sz w:val="20"/>
+          <w:szCs w:val="20"/>
+          <w:lang w:eastAsia="en-IL"/>
+          <w14:ligatures w14:val="none"/>
+        </w:rPr>
+        <w:t xml:space="preserve">.strategy = </w:t>
+      </w:r>
+      <w:r>
+        <w:rPr>
+          <w:rFonts w:ascii="Courier New" w:eastAsia="Times New Roman" w:hAnsi="Courier New" w:cs="Courier New"/>
+          <w:color w:val="2AACB8"/>
+          <w:kern w:val="0"/>
+          <w:sz w:val="20"/>
+          <w:szCs w:val="20"/>
+          <w:lang w:eastAsia="en-IL"/>
+          <w14:ligatures w14:val="none"/>
+        </w:rPr>
+        <w:t>1</w:t>
+      </w:r>
+      <w:r>
+        <w:rPr>
+          <w:rFonts w:ascii="Courier New" w:eastAsia="Times New Roman" w:hAnsi="Courier New" w:cs="Courier New"/>
+          <w:color w:val="2AACB8"/>
+          <w:kern w:val="0"/>
+          <w:sz w:val="20"/>
+          <w:szCs w:val="20"/>
+          <w:lang w:eastAsia="en-IL"/>
+          <w14:ligatures w14:val="none"/>
+        </w:rPr>
+        <w:br/>
+      </w:r>
+      <w:r>
+        <w:rPr>
+          <w:rFonts w:ascii="Courier New" w:eastAsia="Times New Roman" w:hAnsi="Courier New" w:cs="Courier New"/>
+          <w:color w:val="2AACB8"/>
+          <w:kern w:val="0"/>
+          <w:sz w:val="20"/>
+          <w:szCs w:val="20"/>
+          <w:lang w:eastAsia="en-IL"/>
+          <w14:ligatures w14:val="none"/>
+        </w:rPr>
+        <w:br/>
+        <w:t xml:space="preserve">    </w:t>
       </w:r>
       <w:r>
         <w:rPr>
@@ -2010,7 +2091,19 @@
           <w:lang w:eastAsia="en-IL"/>
           <w14:ligatures w14:val="none"/>
         </w:rPr>
-        <w:t xml:space="preserve">class </w:t>
+        <w:t xml:space="preserve">def </w:t>
+      </w:r>
+      <w:r>
+        <w:rPr>
+          <w:rFonts w:ascii="Courier New" w:eastAsia="Times New Roman" w:hAnsi="Courier New" w:cs="Courier New"/>
+          <w:color w:val="56A8F5"/>
+          <w:kern w:val="0"/>
+          <w:sz w:val="20"/>
+          <w:szCs w:val="20"/>
+          <w:lang w:eastAsia="en-IL"/>
+          <w14:ligatures w14:val="none"/>
+        </w:rPr>
+        <w:t>do_turn</w:t>
       </w:r>
       <w:r>
         <w:rPr>
@@ -2022,7 +2115,19 @@
           <w:lang w:eastAsia="en-IL"/>
           <w14:ligatures w14:val="none"/>
         </w:rPr>
-        <w:t>Saar:</w:t>
+        <w:t>(</w:t>
+      </w:r>
+      <w:r>
+        <w:rPr>
+          <w:rFonts w:ascii="Courier New" w:eastAsia="Times New Roman" w:hAnsi="Courier New" w:cs="Courier New"/>
+          <w:color w:val="94558D"/>
+          <w:kern w:val="0"/>
+          <w:sz w:val="20"/>
+          <w:szCs w:val="20"/>
+          <w:lang w:eastAsia="en-IL"/>
+          <w14:ligatures w14:val="none"/>
+        </w:rPr>
+        <w:t>self</w:t>
       </w:r>
       <w:r>
         <w:rPr>
@@ -2034,9 +2139,24 @@
           <w:lang w:eastAsia="en-IL"/>
           <w14:ligatures w14:val="none"/>
         </w:rPr>
-        <w:br/>
-        <w:t xml:space="preserve">    </w:t>
-      </w:r>
+        <w:t>, game_api: game_api.API):</w:t>
+      </w:r>
+    </w:p>
+    <w:p>
+      <w:pPr>
+        <w:shd w:val="clear" w:color="auto" w:fill="1E1F22"/>
+        <w:spacing w:after="0" w:line="240" w:lineRule="auto"/>
+        <w:ind w:left="360"/>
+        <w:rPr>
+          <w:rFonts w:ascii="Courier New" w:eastAsia="Times New Roman" w:hAnsi="Courier New" w:cs="Courier New"/>
+          <w:color w:val="BCBEC4"/>
+          <w:kern w:val="0"/>
+          <w:sz w:val="20"/>
+          <w:szCs w:val="20"/>
+          <w:lang w:eastAsia="en-IL"/>
+          <w14:ligatures w14:val="none"/>
+        </w:rPr>
+      </w:pPr>
       <w:r>
         <w:rPr>
           <w:rFonts w:ascii="Courier New" w:eastAsia="Times New Roman" w:hAnsi="Courier New" w:cs="Courier New"/>
@@ -2047,169 +2167,7 @@
           <w:lang w:eastAsia="en-IL"/>
           <w14:ligatures w14:val="none"/>
         </w:rPr>
-        <w:t xml:space="preserve">def </w:t>
-      </w:r>
-      <w:r>
-        <w:rPr>
-          <w:rFonts w:ascii="Courier New" w:eastAsia="Times New Roman" w:hAnsi="Courier New" w:cs="Courier New"/>
-          <w:color w:val="B200B2"/>
-          <w:kern w:val="0"/>
-          <w:sz w:val="20"/>
-          <w:szCs w:val="20"/>
-          <w:lang w:eastAsia="en-IL"/>
-          <w14:ligatures w14:val="none"/>
-        </w:rPr>
-        <w:t>__</w:t>
-      </w:r>
-      <w:proofErr w:type="spellStart"/>
-      <w:r>
-        <w:rPr>
-          <w:rFonts w:ascii="Courier New" w:eastAsia="Times New Roman" w:hAnsi="Courier New" w:cs="Courier New"/>
-          <w:color w:val="B200B2"/>
-          <w:kern w:val="0"/>
-          <w:sz w:val="20"/>
-          <w:szCs w:val="20"/>
-          <w:lang w:eastAsia="en-IL"/>
-          <w14:ligatures w14:val="none"/>
-        </w:rPr>
-        <w:t>init</w:t>
-      </w:r>
-      <w:proofErr w:type="spellEnd"/>
-      <w:r>
-        <w:rPr>
-          <w:rFonts w:ascii="Courier New" w:eastAsia="Times New Roman" w:hAnsi="Courier New" w:cs="Courier New"/>
-          <w:color w:val="B200B2"/>
-          <w:kern w:val="0"/>
-          <w:sz w:val="20"/>
-          <w:szCs w:val="20"/>
-          <w:lang w:eastAsia="en-IL"/>
-          <w14:ligatures w14:val="none"/>
-        </w:rPr>
-        <w:t>__</w:t>
-      </w:r>
-      <w:r>
-        <w:rPr>
-          <w:rFonts w:ascii="Courier New" w:eastAsia="Times New Roman" w:hAnsi="Courier New" w:cs="Courier New"/>
-          <w:color w:val="BCBEC4"/>
-          <w:kern w:val="0"/>
-          <w:sz w:val="20"/>
-          <w:szCs w:val="20"/>
-          <w:lang w:eastAsia="en-IL"/>
-          <w14:ligatures w14:val="none"/>
-        </w:rPr>
-        <w:t>(</w:t>
-      </w:r>
-      <w:r>
-        <w:rPr>
-          <w:rFonts w:ascii="Courier New" w:eastAsia="Times New Roman" w:hAnsi="Courier New" w:cs="Courier New"/>
-          <w:color w:val="94558D"/>
-          <w:kern w:val="0"/>
-          <w:sz w:val="20"/>
-          <w:szCs w:val="20"/>
-          <w:lang w:eastAsia="en-IL"/>
-          <w14:ligatures w14:val="none"/>
-        </w:rPr>
-        <w:t>self</w:t>
-      </w:r>
-      <w:r>
-        <w:rPr>
-          <w:rFonts w:ascii="Courier New" w:eastAsia="Times New Roman" w:hAnsi="Courier New" w:cs="Courier New"/>
-          <w:color w:val="BCBEC4"/>
-          <w:kern w:val="0"/>
-          <w:sz w:val="20"/>
-          <w:szCs w:val="20"/>
-          <w:lang w:eastAsia="en-IL"/>
-          <w14:ligatures w14:val="none"/>
-        </w:rPr>
-        <w:t>):</w:t>
-      </w:r>
-      <w:r>
-        <w:rPr>
-          <w:rFonts w:ascii="Courier New" w:eastAsia="Times New Roman" w:hAnsi="Courier New" w:cs="Courier New"/>
-          <w:color w:val="BCBEC4"/>
-          <w:kern w:val="0"/>
-          <w:sz w:val="20"/>
-          <w:szCs w:val="20"/>
-          <w:lang w:eastAsia="en-IL"/>
-          <w14:ligatures w14:val="none"/>
-        </w:rPr>
-        <w:br/>
-        <w:t xml:space="preserve">        </w:t>
-      </w:r>
-      <w:proofErr w:type="spellStart"/>
-      <w:r>
-        <w:rPr>
-          <w:rFonts w:ascii="Courier New" w:eastAsia="Times New Roman" w:hAnsi="Courier New" w:cs="Courier New"/>
-          <w:color w:val="94558D"/>
-          <w:kern w:val="0"/>
-          <w:sz w:val="20"/>
-          <w:szCs w:val="20"/>
-          <w:lang w:eastAsia="en-IL"/>
-          <w14:ligatures w14:val="none"/>
-        </w:rPr>
-        <w:t>self</w:t>
-      </w:r>
-      <w:r>
-        <w:rPr>
-          <w:rFonts w:ascii="Courier New" w:eastAsia="Times New Roman" w:hAnsi="Courier New" w:cs="Courier New"/>
-          <w:color w:val="BCBEC4"/>
-          <w:kern w:val="0"/>
-          <w:sz w:val="20"/>
-          <w:szCs w:val="20"/>
-          <w:lang w:eastAsia="en-IL"/>
-          <w14:ligatures w14:val="none"/>
-        </w:rPr>
-        <w:t>.strategy</w:t>
-      </w:r>
-      <w:proofErr w:type="spellEnd"/>
-      <w:r>
-        <w:rPr>
-          <w:rFonts w:ascii="Courier New" w:eastAsia="Times New Roman" w:hAnsi="Courier New" w:cs="Courier New"/>
-          <w:color w:val="BCBEC4"/>
-          <w:kern w:val="0"/>
-          <w:sz w:val="20"/>
-          <w:szCs w:val="20"/>
-          <w:lang w:eastAsia="en-IL"/>
-          <w14:ligatures w14:val="none"/>
-        </w:rPr>
-        <w:t xml:space="preserve"> = </w:t>
-      </w:r>
-      <w:r>
-        <w:rPr>
-          <w:rFonts w:ascii="Courier New" w:eastAsia="Times New Roman" w:hAnsi="Courier New" w:cs="Courier New"/>
-          <w:color w:val="2AACB8"/>
-          <w:kern w:val="0"/>
-          <w:sz w:val="20"/>
-          <w:szCs w:val="20"/>
-          <w:lang w:eastAsia="en-IL"/>
-          <w14:ligatures w14:val="none"/>
-        </w:rPr>
-        <w:t>1</w:t>
-      </w:r>
-      <w:r>
-        <w:rPr>
-          <w:rFonts w:ascii="Courier New" w:eastAsia="Times New Roman" w:hAnsi="Courier New" w:cs="Courier New"/>
-          <w:color w:val="2AACB8"/>
-          <w:kern w:val="0"/>
-          <w:sz w:val="20"/>
-          <w:szCs w:val="20"/>
-          <w:lang w:eastAsia="en-IL"/>
-          <w14:ligatures w14:val="none"/>
-        </w:rPr>
-        <w:br/>
-      </w:r>
-      <w:r>
-        <w:rPr>
-          <w:rFonts w:ascii="Courier New" w:eastAsia="Times New Roman" w:hAnsi="Courier New" w:cs="Courier New"/>
-          <w:color w:val="2AACB8"/>
-          <w:kern w:val="0"/>
-          <w:sz w:val="20"/>
-          <w:szCs w:val="20"/>
-          <w:lang w:eastAsia="en-IL"/>
-          <w14:ligatures w14:val="none"/>
-        </w:rPr>
-        <w:br/>
-        <w:t xml:space="preserve">    </w:t>
+        <w:tab/>
       </w:r>
       <w:r>
         <w:rPr>
@@ -2221,148 +2179,6 @@
           <w:lang w:eastAsia="en-IL"/>
           <w14:ligatures w14:val="none"/>
         </w:rPr>
-        <w:t xml:space="preserve">def </w:t>
-      </w:r>
-      <w:proofErr w:type="spellStart"/>
-      <w:r>
-        <w:rPr>
-          <w:rFonts w:ascii="Courier New" w:eastAsia="Times New Roman" w:hAnsi="Courier New" w:cs="Courier New"/>
-          <w:color w:val="56A8F5"/>
-          <w:kern w:val="0"/>
-          <w:sz w:val="20"/>
-          <w:szCs w:val="20"/>
-          <w:lang w:eastAsia="en-IL"/>
-          <w14:ligatures w14:val="none"/>
-        </w:rPr>
-        <w:t>do_turn</w:t>
-      </w:r>
-      <w:proofErr w:type="spellEnd"/>
-      <w:r>
-        <w:rPr>
-          <w:rFonts w:ascii="Courier New" w:eastAsia="Times New Roman" w:hAnsi="Courier New" w:cs="Courier New"/>
-          <w:color w:val="BCBEC4"/>
-          <w:kern w:val="0"/>
-          <w:sz w:val="20"/>
-          <w:szCs w:val="20"/>
-          <w:lang w:eastAsia="en-IL"/>
-          <w14:ligatures w14:val="none"/>
-        </w:rPr>
-        <w:t>(</w:t>
-      </w:r>
-      <w:r>
-        <w:rPr>
-          <w:rFonts w:ascii="Courier New" w:eastAsia="Times New Roman" w:hAnsi="Courier New" w:cs="Courier New"/>
-          <w:color w:val="94558D"/>
-          <w:kern w:val="0"/>
-          <w:sz w:val="20"/>
-          <w:szCs w:val="20"/>
-          <w:lang w:eastAsia="en-IL"/>
-          <w14:ligatures w14:val="none"/>
-        </w:rPr>
-        <w:t>self</w:t>
-      </w:r>
-      <w:r>
-        <w:rPr>
-          <w:rFonts w:ascii="Courier New" w:eastAsia="Times New Roman" w:hAnsi="Courier New" w:cs="Courier New"/>
-          <w:color w:val="BCBEC4"/>
-          <w:kern w:val="0"/>
-          <w:sz w:val="20"/>
-          <w:szCs w:val="20"/>
-          <w:lang w:eastAsia="en-IL"/>
-          <w14:ligatures w14:val="none"/>
-        </w:rPr>
-        <w:t xml:space="preserve">, </w:t>
-      </w:r>
-      <w:proofErr w:type="spellStart"/>
-      <w:r>
-        <w:rPr>
-          <w:rFonts w:ascii="Courier New" w:eastAsia="Times New Roman" w:hAnsi="Courier New" w:cs="Courier New"/>
-          <w:color w:val="BCBEC4"/>
-          <w:kern w:val="0"/>
-          <w:sz w:val="20"/>
-          <w:szCs w:val="20"/>
-          <w:lang w:eastAsia="en-IL"/>
-          <w14:ligatures w14:val="none"/>
-        </w:rPr>
-        <w:t>game_api</w:t>
-      </w:r>
-      <w:proofErr w:type="spellEnd"/>
-      <w:r>
-        <w:rPr>
-          <w:rFonts w:ascii="Courier New" w:eastAsia="Times New Roman" w:hAnsi="Courier New" w:cs="Courier New"/>
-          <w:color w:val="BCBEC4"/>
-          <w:kern w:val="0"/>
-          <w:sz w:val="20"/>
-          <w:szCs w:val="20"/>
-          <w:lang w:eastAsia="en-IL"/>
-          <w14:ligatures w14:val="none"/>
-        </w:rPr>
-        <w:t xml:space="preserve">: </w:t>
-      </w:r>
-      <w:proofErr w:type="spellStart"/>
-      <w:r>
-        <w:rPr>
-          <w:rFonts w:ascii="Courier New" w:eastAsia="Times New Roman" w:hAnsi="Courier New" w:cs="Courier New"/>
-          <w:color w:val="BCBEC4"/>
-          <w:kern w:val="0"/>
-          <w:sz w:val="20"/>
-          <w:szCs w:val="20"/>
-          <w:lang w:eastAsia="en-IL"/>
-          <w14:ligatures w14:val="none"/>
-        </w:rPr>
-        <w:t>game_api.API</w:t>
-      </w:r>
-      <w:proofErr w:type="spellEnd"/>
-      <w:r>
-        <w:rPr>
-          <w:rFonts w:ascii="Courier New" w:eastAsia="Times New Roman" w:hAnsi="Courier New" w:cs="Courier New"/>
-          <w:color w:val="BCBEC4"/>
-          <w:kern w:val="0"/>
-          <w:sz w:val="20"/>
-          <w:szCs w:val="20"/>
-          <w:lang w:eastAsia="en-IL"/>
-          <w14:ligatures w14:val="none"/>
-        </w:rPr>
-        <w:t>):</w:t>
-      </w:r>
-    </w:p>
-    <w:p>
-      <w:pPr>
-        <w:shd w:val="clear" w:color="auto" w:fill="1E1F22"/>
-        <w:spacing w:after="0" w:line="240" w:lineRule="auto"/>
-        <w:ind w:left="360"/>
-        <w:rPr>
-          <w:rFonts w:ascii="Courier New" w:eastAsia="Times New Roman" w:hAnsi="Courier New" w:cs="Courier New"/>
-          <w:color w:val="BCBEC4"/>
-          <w:kern w:val="0"/>
-          <w:sz w:val="20"/>
-          <w:szCs w:val="20"/>
-          <w:lang w:eastAsia="en-IL"/>
-          <w14:ligatures w14:val="none"/>
-        </w:rPr>
-      </w:pPr>
-      <w:r>
-        <w:rPr>
-          <w:rFonts w:ascii="Courier New" w:eastAsia="Times New Roman" w:hAnsi="Courier New" w:cs="Courier New"/>
-          <w:color w:val="CF8E6D"/>
-          <w:kern w:val="0"/>
-          <w:sz w:val="20"/>
-          <w:szCs w:val="20"/>
-          <w:lang w:eastAsia="en-IL"/>
-          <w14:ligatures w14:val="none"/>
-        </w:rPr>
-        <w:tab/>
-      </w:r>
-      <w:r>
-        <w:rPr>
-          <w:rFonts w:ascii="Courier New" w:eastAsia="Times New Roman" w:hAnsi="Courier New" w:cs="Courier New"/>
-          <w:color w:val="CF8E6D"/>
-          <w:kern w:val="0"/>
-          <w:sz w:val="20"/>
-          <w:szCs w:val="20"/>
-          <w:lang w:eastAsia="en-IL"/>
-          <w14:ligatures w14:val="none"/>
-        </w:rPr>
         <w:tab/>
         <w:t>&lt;my strategy goes here&gt;</w:t>
       </w:r>
@@ -2428,23 +2244,13 @@
           <w:lang w:val="en-US"/>
         </w:rPr>
       </w:pPr>
-      <w:proofErr w:type="spellStart"/>
-      <w:r>
-        <w:rPr>
-          <w:b/>
-          <w:bCs/>
-          <w:lang w:val="en-US"/>
-        </w:rPr>
-        <w:t>player_names</w:t>
-      </w:r>
-      <w:proofErr w:type="spellEnd"/>
-      <w:r>
-        <w:rPr>
-          <w:b/>
-          <w:bCs/>
-          <w:lang w:val="en-US"/>
-        </w:rPr>
-        <w:t>:</w:t>
+      <w:r>
+        <w:rPr>
+          <w:b/>
+          <w:bCs/>
+          <w:lang w:val="en-US"/>
+        </w:rPr>
+        <w:t>player_names:</w:t>
       </w:r>
       <w:r>
         <w:rPr>
@@ -2482,7 +2288,6 @@
           <w:lang w:val="en-US"/>
         </w:rPr>
       </w:pPr>
-      <w:proofErr w:type="spellStart"/>
       <w:r>
         <w:rPr>
           <w:b/>
@@ -2490,16 +2295,7 @@
           <w:lang w:val="en-US"/>
         </w:rPr>
         <w:lastRenderedPageBreak/>
-        <w:t>Board_name</w:t>
-      </w:r>
-      <w:proofErr w:type="spellEnd"/>
-      <w:r>
-        <w:rPr>
-          <w:b/>
-          <w:bCs/>
-          <w:lang w:val="en-US"/>
-        </w:rPr>
-        <w:t>:</w:t>
+        <w:t>Board_name:</w:t>
       </w:r>
       <w:r>
         <w:rPr>
@@ -2519,23 +2315,13 @@
           <w:lang w:val="en-US"/>
         </w:rPr>
       </w:pPr>
-      <w:proofErr w:type="spellStart"/>
-      <w:r>
-        <w:rPr>
-          <w:b/>
-          <w:bCs/>
-          <w:lang w:val="en-US"/>
-        </w:rPr>
-        <w:t>Num_games</w:t>
-      </w:r>
-      <w:proofErr w:type="spellEnd"/>
-      <w:r>
-        <w:rPr>
-          <w:b/>
-          <w:bCs/>
-          <w:lang w:val="en-US"/>
-        </w:rPr>
-        <w:t>:</w:t>
+      <w:r>
+        <w:rPr>
+          <w:b/>
+          <w:bCs/>
+          <w:lang w:val="en-US"/>
+        </w:rPr>
+        <w:t>Num_games:</w:t>
       </w:r>
       <w:r>
         <w:rPr>
@@ -2555,23 +2341,13 @@
           <w:lang w:val="en-US"/>
         </w:rPr>
       </w:pPr>
-      <w:proofErr w:type="spellStart"/>
-      <w:r>
-        <w:rPr>
-          <w:b/>
-          <w:bCs/>
-          <w:lang w:val="en-US"/>
-        </w:rPr>
-        <w:t>Max_num_turns</w:t>
-      </w:r>
-      <w:proofErr w:type="spellEnd"/>
-      <w:r>
-        <w:rPr>
-          <w:b/>
-          <w:bCs/>
-          <w:lang w:val="en-US"/>
-        </w:rPr>
-        <w:t>:</w:t>
+      <w:r>
+        <w:rPr>
+          <w:b/>
+          <w:bCs/>
+          <w:lang w:val="en-US"/>
+        </w:rPr>
+        <w:t>Max_num_turns:</w:t>
       </w:r>
       <w:r>
         <w:rPr>
@@ -2591,23 +2367,13 @@
           <w:lang w:val="en-US"/>
         </w:rPr>
       </w:pPr>
-      <w:proofErr w:type="spellStart"/>
-      <w:r>
-        <w:rPr>
-          <w:b/>
-          <w:bCs/>
-          <w:lang w:val="en-US"/>
-        </w:rPr>
-        <w:t>To_draw_game</w:t>
-      </w:r>
-      <w:proofErr w:type="spellEnd"/>
-      <w:r>
-        <w:rPr>
-          <w:b/>
-          <w:bCs/>
-          <w:lang w:val="en-US"/>
-        </w:rPr>
-        <w:t>:</w:t>
+      <w:r>
+        <w:rPr>
+          <w:b/>
+          <w:bCs/>
+          <w:lang w:val="en-US"/>
+        </w:rPr>
+        <w:t>To_draw_game:</w:t>
       </w:r>
       <w:r>
         <w:rPr>
@@ -2627,23 +2393,13 @@
           <w:lang w:val="en-US"/>
         </w:rPr>
       </w:pPr>
-      <w:proofErr w:type="spellStart"/>
-      <w:r>
-        <w:rPr>
-          <w:b/>
-          <w:bCs/>
-          <w:lang w:val="en-US"/>
-        </w:rPr>
-        <w:t>debug_mode</w:t>
-      </w:r>
-      <w:proofErr w:type="spellEnd"/>
-      <w:r>
-        <w:rPr>
-          <w:b/>
-          <w:bCs/>
-          <w:lang w:val="en-US"/>
-        </w:rPr>
-        <w:t>:</w:t>
+      <w:r>
+        <w:rPr>
+          <w:b/>
+          <w:bCs/>
+          <w:lang w:val="en-US"/>
+        </w:rPr>
+        <w:t>debug_mode:</w:t>
       </w:r>
       <w:r>
         <w:rPr>
@@ -4004,21 +3760,12 @@
           <w:numId w:val="2"/>
         </w:numPr>
       </w:pPr>
-      <w:proofErr w:type="spellStart"/>
-      <w:r>
-        <w:rPr>
-          <w:b/>
-          <w:bCs/>
-        </w:rPr>
-        <w:t>Board_size</w:t>
-      </w:r>
-      <w:proofErr w:type="spellEnd"/>
-      <w:r>
-        <w:rPr>
-          <w:b/>
-          <w:bCs/>
-        </w:rPr>
-        <w:t>:</w:t>
+      <w:r>
+        <w:rPr>
+          <w:b/>
+          <w:bCs/>
+        </w:rPr>
+        <w:t>Board_size:</w:t>
       </w:r>
       <w:r>
         <w:t xml:space="preserve"> notice </w:t>
@@ -4061,15 +3808,7 @@
         <w:t>all blocks objects</w:t>
       </w:r>
       <w:r>
-        <w:t xml:space="preserve">. Location units is relative to </w:t>
-      </w:r>
-      <w:proofErr w:type="spellStart"/>
-      <w:r>
-        <w:t>board_size</w:t>
-      </w:r>
-      <w:proofErr w:type="spellEnd"/>
-      <w:r>
-        <w:t>.</w:t>
+        <w:t>. Location units is relative to board_size.</w:t>
       </w:r>
     </w:p>
     <w:p>
@@ -4090,15 +3829,7 @@
         <w:t xml:space="preserve"> list containing all islands objects</w:t>
       </w:r>
       <w:r>
-        <w:t xml:space="preserve">. Location units is relative to </w:t>
-      </w:r>
-      <w:proofErr w:type="spellStart"/>
-      <w:r>
-        <w:t>board_size</w:t>
-      </w:r>
-      <w:proofErr w:type="spellEnd"/>
-      <w:r>
-        <w:t>.</w:t>
+        <w:t>. Location units is relative to board_size.</w:t>
       </w:r>
     </w:p>
     <w:p>
@@ -4109,21 +3840,12 @@
           <w:numId w:val="2"/>
         </w:numPr>
       </w:pPr>
-      <w:proofErr w:type="spellStart"/>
-      <w:r>
-        <w:rPr>
-          <w:b/>
-          <w:bCs/>
-        </w:rPr>
-        <w:t>Player_base_island_indices</w:t>
-      </w:r>
-      <w:proofErr w:type="spellEnd"/>
-      <w:r>
-        <w:rPr>
-          <w:b/>
-          <w:bCs/>
-        </w:rPr>
-        <w:t>:</w:t>
+      <w:r>
+        <w:rPr>
+          <w:b/>
+          <w:bCs/>
+        </w:rPr>
+        <w:t>Player_base_island_indices:</w:t>
       </w:r>
       <w:r>
         <w:t xml:space="preserve"> assign a base island for each player. The position in the list represents which player gets this index and the value is the index in islands list defined above that is assigned to this player. For example: Player N gets the Nth index and islands[Nth index] is assigned to be </w:t>
@@ -4152,21 +3874,12 @@
           <w:numId w:val="2"/>
         </w:numPr>
       </w:pPr>
-      <w:proofErr w:type="spellStart"/>
-      <w:r>
-        <w:rPr>
-          <w:b/>
-          <w:bCs/>
-        </w:rPr>
-        <w:t>Players_ship_speed</w:t>
-      </w:r>
-      <w:proofErr w:type="spellEnd"/>
-      <w:r>
-        <w:rPr>
-          <w:b/>
-          <w:bCs/>
-        </w:rPr>
-        <w:t xml:space="preserve">: </w:t>
+      <w:r>
+        <w:rPr>
+          <w:b/>
+          <w:bCs/>
+        </w:rPr>
+        <w:t xml:space="preserve">Players_ship_speed: </w:t>
       </w:r>
       <w:r>
         <w:t xml:space="preserve">each player can have different </w:t>
@@ -4181,13 +3894,8 @@
         <w:t xml:space="preserve"> </w:t>
       </w:r>
       <w:r>
-        <w:t xml:space="preserve">Units are relative to </w:t>
-      </w:r>
-      <w:proofErr w:type="spellStart"/>
-      <w:r>
-        <w:t>board_size</w:t>
-      </w:r>
-      <w:proofErr w:type="spellEnd"/>
+        <w:t>Units are relative to board_size</w:t>
+      </w:r>
     </w:p>
     <w:p>
       <w:pPr>
@@ -4197,35 +3905,18 @@
           <w:numId w:val="2"/>
         </w:numPr>
       </w:pPr>
-      <w:proofErr w:type="spellStart"/>
-      <w:r>
-        <w:rPr>
-          <w:b/>
-          <w:bCs/>
-        </w:rPr>
-        <w:t>Players_num_ships</w:t>
-      </w:r>
-      <w:proofErr w:type="spellEnd"/>
-      <w:r>
-        <w:rPr>
-          <w:b/>
-          <w:bCs/>
-        </w:rPr>
-        <w:t>:</w:t>
+      <w:r>
+        <w:rPr>
+          <w:b/>
+          <w:bCs/>
+        </w:rPr>
+        <w:t>Players_num_ships:</w:t>
       </w:r>
       <w:r>
         <w:t xml:space="preserve"> </w:t>
       </w:r>
       <w:r>
-        <w:t xml:space="preserve">each player can have different speed. same explanation as above for the notation. Units are relative to </w:t>
-      </w:r>
-      <w:proofErr w:type="spellStart"/>
-      <w:r>
-        <w:t>board_size</w:t>
-      </w:r>
-      <w:proofErr w:type="spellEnd"/>
-      <w:r>
-        <w:t>.</w:t>
+        <w:t>each player can have different speed. same explanation as above for the notation. Units are relative to board_size.</w:t>
       </w:r>
     </w:p>
     <w:p>
@@ -4239,7 +3930,6 @@
           <w:lang w:val="en-US"/>
         </w:rPr>
       </w:pPr>
-      <w:proofErr w:type="spellStart"/>
       <w:r>
         <w:rPr>
           <w:b/>
@@ -4262,16 +3952,7 @@
           <w:bCs/>
           <w:lang w:val="en-US"/>
         </w:rPr>
-        <w:t>criterion</w:t>
-      </w:r>
-      <w:proofErr w:type="spellEnd"/>
-      <w:r>
-        <w:rPr>
-          <w:b/>
-          <w:bCs/>
-          <w:lang w:val="en-US"/>
-        </w:rPr>
-        <w:t>:</w:t>
+        <w:t>criterion:</w:t>
       </w:r>
       <w:r>
         <w:rPr>
@@ -4463,7 +4144,6 @@
           <w:lang w:val="en-US"/>
         </w:rPr>
       </w:pPr>
-      <w:proofErr w:type="spellStart"/>
       <w:r>
         <w:rPr>
           <w:b/>
@@ -4496,7 +4176,6 @@
         </w:rPr>
         <w:t>id</w:t>
       </w:r>
-      <w:proofErr w:type="spellEnd"/>
     </w:p>
     <w:p>
       <w:pPr>
@@ -4511,7 +4190,6 @@
           <w:lang w:val="en-US"/>
         </w:rPr>
       </w:pPr>
-      <w:proofErr w:type="spellStart"/>
       <w:r>
         <w:rPr>
           <w:b/>
@@ -4544,7 +4222,6 @@
         </w:rPr>
         <w:t>id</w:t>
       </w:r>
-      <w:proofErr w:type="spellEnd"/>
     </w:p>
     <w:p>
       <w:pPr>
@@ -4559,7 +4236,6 @@
           <w:lang w:val="en-US"/>
         </w:rPr>
       </w:pPr>
-      <w:proofErr w:type="spellStart"/>
       <w:r>
         <w:rPr>
           <w:b/>
@@ -4592,7 +4268,6 @@
         </w:rPr>
         <w:t>speed</w:t>
       </w:r>
-      <w:proofErr w:type="spellEnd"/>
     </w:p>
     <w:p>
       <w:pPr>
@@ -4629,23 +4304,13 @@
           <w:lang w:val="en-US"/>
         </w:rPr>
       </w:pPr>
-      <w:proofErr w:type="spellStart"/>
-      <w:r>
-        <w:rPr>
-          <w:b/>
-          <w:bCs/>
-          <w:lang w:val="en-US"/>
-        </w:rPr>
-        <w:t>is_moved</w:t>
-      </w:r>
-      <w:proofErr w:type="spellEnd"/>
-      <w:r>
-        <w:rPr>
-          <w:b/>
-          <w:bCs/>
-          <w:lang w:val="en-US"/>
-        </w:rPr>
-        <w:t>:</w:t>
+      <w:r>
+        <w:rPr>
+          <w:b/>
+          <w:bCs/>
+          <w:lang w:val="en-US"/>
+        </w:rPr>
+        <w:t>is_moved:</w:t>
       </w:r>
       <w:r>
         <w:rPr>
@@ -4679,7 +4344,6 @@
           <w:lang w:val="en-US"/>
         </w:rPr>
       </w:pPr>
-      <w:proofErr w:type="spellStart"/>
       <w:r>
         <w:rPr>
           <w:b/>
@@ -4702,16 +4366,7 @@
           <w:bCs/>
           <w:lang w:val="en-US"/>
         </w:rPr>
-        <w:t>obj</w:t>
-      </w:r>
-      <w:proofErr w:type="spellEnd"/>
-      <w:r>
-        <w:rPr>
-          <w:b/>
-          <w:bCs/>
-          <w:lang w:val="en-US"/>
-        </w:rPr>
-        <w:t>:</w:t>
+        <w:t>obj:</w:t>
       </w:r>
       <w:r>
         <w:rPr>
@@ -4805,7 +4460,6 @@
           <w:lang w:val="en-US"/>
         </w:rPr>
       </w:pPr>
-      <w:proofErr w:type="spellStart"/>
       <w:r>
         <w:rPr>
           <w:b/>
@@ -4830,7 +4484,6 @@
         </w:rPr>
         <w:t>id</w:t>
       </w:r>
-      <w:proofErr w:type="spellEnd"/>
     </w:p>
     <w:p>
       <w:pPr>
@@ -4845,7 +4498,6 @@
           <w:lang w:val="en-US"/>
         </w:rPr>
       </w:pPr>
-      <w:proofErr w:type="spellStart"/>
       <w:r>
         <w:rPr>
           <w:b/>
@@ -4884,16 +4536,7 @@
           <w:bCs/>
           <w:lang w:val="en-US"/>
         </w:rPr>
-        <w:t>id</w:t>
-      </w:r>
-      <w:proofErr w:type="spellEnd"/>
-      <w:r>
-        <w:rPr>
-          <w:b/>
-          <w:bCs/>
-          <w:lang w:val="en-US"/>
-        </w:rPr>
-        <w:t>:</w:t>
+        <w:t>id:</w:t>
       </w:r>
       <w:r>
         <w:rPr>
@@ -5039,7 +4682,6 @@
           <w:lang w:val="en-US"/>
         </w:rPr>
       </w:pPr>
-      <w:proofErr w:type="spellStart"/>
       <w:r>
         <w:rPr>
           <w:b/>
@@ -5049,7 +4691,6 @@
         <w:lastRenderedPageBreak/>
         <w:t>Ship_creation_time</w:t>
       </w:r>
-      <w:proofErr w:type="spellEnd"/>
       <w:r>
         <w:rPr>
           <w:b/>
@@ -5174,21 +4815,7 @@
         <w:rPr>
           <w:lang w:val="en-US"/>
         </w:rPr>
-        <w:t xml:space="preserve"> of timer (&lt;=</w:t>
-      </w:r>
-      <w:proofErr w:type="spellStart"/>
-      <w:r>
-        <w:rPr>
-          <w:lang w:val="en-US"/>
-        </w:rPr>
-        <w:t>ship_creation_time</w:t>
-      </w:r>
-      <w:proofErr w:type="spellEnd"/>
-      <w:r>
-        <w:rPr>
-          <w:lang w:val="en-US"/>
-        </w:rPr>
-        <w:t>). When it reaches zero, a new ship is created</w:t>
+        <w:t xml:space="preserve"> of timer (&lt;=ship_creation_time). When it reaches zero, a new ship is created</w:t>
       </w:r>
       <w:r>
         <w:rPr>
@@ -5230,21 +4857,7 @@
         <w:rPr>
           <w:lang w:val="en-US"/>
         </w:rPr>
-        <w:t xml:space="preserve"> and the timer reset to </w:t>
-      </w:r>
-      <w:proofErr w:type="spellStart"/>
-      <w:r>
-        <w:rPr>
-          <w:lang w:val="en-US"/>
-        </w:rPr>
-        <w:t>ship_creation_time</w:t>
-      </w:r>
-      <w:proofErr w:type="spellEnd"/>
-      <w:r>
-        <w:rPr>
-          <w:lang w:val="en-US"/>
-        </w:rPr>
-        <w:t>.</w:t>
+        <w:t xml:space="preserve"> and the timer reset to ship_creation_time.</w:t>
       </w:r>
     </w:p>
     <w:p>
@@ -5260,23 +4873,13 @@
           <w:lang w:val="en-US"/>
         </w:rPr>
       </w:pPr>
-      <w:proofErr w:type="spellStart"/>
-      <w:r>
-        <w:rPr>
-          <w:b/>
-          <w:bCs/>
-          <w:lang w:val="en-US"/>
-        </w:rPr>
-        <w:t>Frontend_obj</w:t>
-      </w:r>
-      <w:proofErr w:type="spellEnd"/>
-      <w:r>
-        <w:rPr>
-          <w:b/>
-          <w:bCs/>
-          <w:lang w:val="en-US"/>
-        </w:rPr>
-        <w:t>:</w:t>
+      <w:r>
+        <w:rPr>
+          <w:b/>
+          <w:bCs/>
+          <w:lang w:val="en-US"/>
+        </w:rPr>
+        <w:t>Frontend_obj:</w:t>
       </w:r>
       <w:r>
         <w:rPr>
@@ -5366,7 +4969,6 @@
           <w:lang w:val="en-US"/>
         </w:rPr>
       </w:pPr>
-      <w:proofErr w:type="spellStart"/>
       <w:r>
         <w:rPr>
           <w:b/>
@@ -5391,7 +4993,6 @@
         </w:rPr>
         <w:t>id</w:t>
       </w:r>
-      <w:proofErr w:type="spellEnd"/>
     </w:p>
     <w:p>
       <w:pPr>
@@ -5406,7 +5007,6 @@
           <w:lang w:val="en-US"/>
         </w:rPr>
       </w:pPr>
-      <w:proofErr w:type="spellStart"/>
       <w:r>
         <w:rPr>
           <w:b/>
@@ -5431,7 +5031,6 @@
         </w:rPr>
         <w:t>name</w:t>
       </w:r>
-      <w:proofErr w:type="spellEnd"/>
     </w:p>
     <w:p>
       <w:pPr>
@@ -5446,7 +5045,6 @@
           <w:lang w:val="en-US"/>
         </w:rPr>
       </w:pPr>
-      <w:proofErr w:type="spellStart"/>
       <w:r>
         <w:rPr>
           <w:b/>
@@ -5471,7 +5069,6 @@
         </w:rPr>
         <w:t>class</w:t>
       </w:r>
-      <w:proofErr w:type="spellEnd"/>
       <w:r>
         <w:rPr>
           <w:b/>
@@ -5530,7 +5127,6 @@
           <w:lang w:val="en-US"/>
         </w:rPr>
       </w:pPr>
-      <w:proofErr w:type="spellStart"/>
       <w:r>
         <w:rPr>
           <w:b/>
@@ -5545,16 +5141,7 @@
           <w:bCs/>
           <w:lang w:val="en-US"/>
         </w:rPr>
-        <w:t>_ship_id</w:t>
-      </w:r>
-      <w:proofErr w:type="spellEnd"/>
-      <w:r>
-        <w:rPr>
-          <w:b/>
-          <w:bCs/>
-          <w:lang w:val="en-US"/>
-        </w:rPr>
-        <w:t xml:space="preserve">: </w:t>
+        <w:t xml:space="preserve">_ship_id: </w:t>
       </w:r>
       <w:r>
         <w:rPr>
@@ -6548,21 +6135,7 @@
         <w:rPr>
           <w:lang w:val="en-US"/>
         </w:rPr>
-        <w:t xml:space="preserve"> </w:t>
-      </w:r>
-      <w:proofErr w:type="spellStart"/>
-      <w:r>
-        <w:rPr>
-          <w:lang w:val="en-US"/>
-        </w:rPr>
-        <w:t>debug_mode</w:t>
-      </w:r>
-      <w:proofErr w:type="spellEnd"/>
-      <w:r>
-        <w:rPr>
-          <w:lang w:val="en-US"/>
-        </w:rPr>
-        <w:t xml:space="preserve"> Boolean parameter in main.py</w:t>
+        <w:t xml:space="preserve"> debug_mode Boolean parameter in main.py</w:t>
       </w:r>
       <w:r>
         <w:rPr>
@@ -6722,31 +6295,7 @@
         <w:rPr>
           <w:lang w:val="en-US"/>
         </w:rPr>
-        <w:t xml:space="preserve">New option for </w:t>
-      </w:r>
-      <w:r>
-        <w:rPr>
-          <w:lang w:val="en-US"/>
-        </w:rPr>
-        <w:t>players</w:t>
-      </w:r>
-      <w:r>
-        <w:rPr>
-          <w:lang w:val="en-US"/>
-        </w:rPr>
-        <w:t xml:space="preserve">: exchange island life for ship creation. Better ship </w:t>
-      </w:r>
-      <w:r>
-        <w:rPr>
-          <w:lang w:val="en-US"/>
-        </w:rPr>
-        <w:t>costs</w:t>
-      </w:r>
-      <w:r>
-        <w:rPr>
-          <w:lang w:val="en-US"/>
-        </w:rPr>
-        <w:t xml:space="preserve"> more life.</w:t>
+        <w:t>New entity – submarines. Surface only after X turns, has different bombs.</w:t>
       </w:r>
     </w:p>
     <w:p>
@@ -6764,29 +6313,31 @@
         <w:rPr>
           <w:lang w:val="en-US"/>
         </w:rPr>
-        <w:t xml:space="preserve">Allow to move </w:t>
-      </w:r>
-      <w:r>
-        <w:rPr>
-          <w:b/>
-          <w:bCs/>
-          <w:lang w:val="en-US"/>
-        </w:rPr>
-        <w:t>up to</w:t>
-      </w:r>
-      <w:r>
-        <w:rPr>
-          <w:lang w:val="en-US"/>
-        </w:rPr>
-        <w:t xml:space="preserve"> maximum speed of ship and not </w:t>
-      </w:r>
-      <w:r>
-        <w:rPr>
-          <w:b/>
-          <w:bCs/>
-          <w:lang w:val="en-US"/>
-        </w:rPr>
-        <w:t>only in it.</w:t>
+        <w:t xml:space="preserve">New option for </w:t>
+      </w:r>
+      <w:r>
+        <w:rPr>
+          <w:lang w:val="en-US"/>
+        </w:rPr>
+        <w:t>players</w:t>
+      </w:r>
+      <w:r>
+        <w:rPr>
+          <w:lang w:val="en-US"/>
+        </w:rPr>
+        <w:t xml:space="preserve">: exchange island life for ship creation. Better ship </w:t>
+      </w:r>
+      <w:r>
+        <w:rPr>
+          <w:lang w:val="en-US"/>
+        </w:rPr>
+        <w:t>costs</w:t>
+      </w:r>
+      <w:r>
+        <w:rPr>
+          <w:lang w:val="en-US"/>
+        </w:rPr>
+        <w:t xml:space="preserve"> more life.</w:t>
       </w:r>
     </w:p>
     <w:p>
@@ -6805,7 +6356,29 @@
           <w:lang w:val="en-US"/>
         </w:rPr>
         <w:lastRenderedPageBreak/>
-        <w:t>Ships will be able to destroy blocks and allow for ships passage.</w:t>
+        <w:t xml:space="preserve">Allow to move </w:t>
+      </w:r>
+      <w:r>
+        <w:rPr>
+          <w:b/>
+          <w:bCs/>
+          <w:lang w:val="en-US"/>
+        </w:rPr>
+        <w:t>up to</w:t>
+      </w:r>
+      <w:r>
+        <w:rPr>
+          <w:lang w:val="en-US"/>
+        </w:rPr>
+        <w:t xml:space="preserve"> maximum speed of ship and not </w:t>
+      </w:r>
+      <w:r>
+        <w:rPr>
+          <w:b/>
+          <w:bCs/>
+          <w:lang w:val="en-US"/>
+        </w:rPr>
+        <w:t>only in it.</w:t>
       </w:r>
     </w:p>
     <w:p>
@@ -6823,7 +6396,7 @@
         <w:rPr>
           <w:lang w:val="en-US"/>
         </w:rPr>
-        <w:t>Add different criteria for victory: destroy all or X enemy ships, capture all or X islands, capture enemy base island, etc. Can add combinations of all.</w:t>
+        <w:t>Ships will be able to destroy blocks and allow for ships passage.</w:t>
       </w:r>
     </w:p>
     <w:p>
@@ -6841,7 +6414,7 @@
         <w:rPr>
           <w:lang w:val="en-US"/>
         </w:rPr>
-        <w:t>Whirlpools / sea monsters – tiles that kills ships.</w:t>
+        <w:t>Add different criteria for victory: destroy all or X enemy ships, capture all or X islands, capture enemy base island, etc. Can add combinations of all.</w:t>
       </w:r>
     </w:p>
     <w:p>
@@ -6859,6 +6432,24 @@
         <w:rPr>
           <w:lang w:val="en-US"/>
         </w:rPr>
+        <w:t>Whirlpools / sea monsters – tiles that kills ships.</w:t>
+      </w:r>
+    </w:p>
+    <w:p>
+      <w:pPr>
+        <w:pStyle w:val="ListParagraph"/>
+        <w:numPr>
+          <w:ilvl w:val="1"/>
+          <w:numId w:val="1"/>
+        </w:numPr>
+        <w:rPr>
+          <w:lang w:val="en-US"/>
+        </w:rPr>
+      </w:pPr>
+      <w:r>
+        <w:rPr>
+          <w:lang w:val="en-US"/>
+        </w:rPr>
         <w:t xml:space="preserve">Add an option to play in simultaneous mode: in each turn all players play simultaneously and thus we can achieve </w:t>
       </w:r>
       <w:r>
@@ -7008,6 +6599,36 @@
           <w:lang w:val="en-US"/>
         </w:rPr>
         <w:t>.</w:t>
+      </w:r>
+    </w:p>
+    <w:p>
+      <w:pPr>
+        <w:pStyle w:val="ListParagraph"/>
+        <w:numPr>
+          <w:ilvl w:val="1"/>
+          <w:numId w:val="1"/>
+        </w:numPr>
+        <w:rPr>
+          <w:lang w:val="en-US"/>
+        </w:rPr>
+      </w:pPr>
+      <w:r>
+        <w:rPr>
+          <w:lang w:val="en-US"/>
+        </w:rPr>
+        <w:t xml:space="preserve">Show </w:t>
+      </w:r>
+      <w:r>
+        <w:rPr>
+          <w:lang w:val="en-US"/>
+        </w:rPr>
+        <w:t xml:space="preserve">summary </w:t>
+      </w:r>
+      <w:r>
+        <w:rPr>
+          <w:lang w:val="en-US"/>
+        </w:rPr>
+        <w:t>stats of games.</w:t>
       </w:r>
     </w:p>
     <w:p>

</xml_diff>